<commit_message>
Engineering Method - Step 5
The engineering method is completed up to step 5, developing the selection criteria table for the most effective solution.
</commit_message>
<xml_diff>
--- a/docs/Engineering Method - Airline.docx
+++ b/docs/Engineering Method - Airline.docx
@@ -17,6 +17,7 @@
         <w:rPr>
           <w:b/>
           <w:bCs/>
+          <w:noProof/>
           <w:sz w:val="28"/>
           <w:szCs w:val="28"/>
           <w:lang w:val="en-US"/>
@@ -107,17 +108,7 @@
           <w:szCs w:val="28"/>
           <w:lang w:val="en-US"/>
         </w:rPr>
-        <w:t xml:space="preserve">Problem solving </w:t>
-      </w:r>
-      <w:r>
-        <w:rPr>
-          <w:b/>
-          <w:bCs/>
-          <w:sz w:val="28"/>
-          <w:szCs w:val="28"/>
-          <w:lang w:val="en-US"/>
-        </w:rPr>
-        <w:t>application.</w:t>
+        <w:t>Problem solving application.</w:t>
       </w:r>
     </w:p>
     <w:p>
@@ -302,8 +293,34 @@
           <w:szCs w:val="24"/>
           <w:lang w:val="en-US"/>
         </w:rPr>
-        <w:t>Problem Context</w:t>
-      </w:r>
+        <w:t xml:space="preserve">Problem Context: </w:t>
+      </w:r>
+      <w:r>
+        <w:rPr>
+          <w:sz w:val="24"/>
+          <w:szCs w:val="24"/>
+          <w:lang w:val="en-US"/>
+        </w:rPr>
+        <w:t>The airline needs to improve the process of passenger boarding and deplaning to ensure a more efficient and comfortable travel experience for its customers. To this end, it has been requested to develop a system that allows the loading of passenger information, the identification and registration of their arrival at the boarding lounge, the establishment of an order of entry and exit of the aircraft, and the prioritization of the entry of first-class passengers. The system must be efficient, secure, scalable, flexible, reliable, and easy to use and maintain.</w:t>
+      </w:r>
+    </w:p>
+    <w:p>
+      <w:pPr>
+        <w:rPr>
+          <w:sz w:val="24"/>
+          <w:szCs w:val="24"/>
+          <w:lang w:val="en-US"/>
+        </w:rPr>
+      </w:pPr>
+    </w:p>
+    <w:p>
+      <w:pPr>
+        <w:rPr>
+          <w:sz w:val="24"/>
+          <w:szCs w:val="24"/>
+          <w:lang w:val="en-US"/>
+        </w:rPr>
+      </w:pPr>
       <w:r>
         <w:rPr>
           <w:b/>
@@ -312,57 +329,24 @@
           <w:szCs w:val="24"/>
           <w:lang w:val="en-US"/>
         </w:rPr>
-        <w:t xml:space="preserve">: </w:t>
-      </w:r>
-      <w:r>
-        <w:rPr>
-          <w:sz w:val="24"/>
-          <w:szCs w:val="24"/>
-          <w:lang w:val="en-US"/>
-        </w:rPr>
-        <w:t xml:space="preserve">The airline needs to improve the process of passenger boarding and deplaning to ensure a more efficient and comfortable travel experience for its customers. To this end, it has been requested to develop a system that allows the loading of passenger information, the identification and registration of their arrival at the boarding lounge, the establishment of an order of entry and exit of the aircraft, and the prioritization of the entry of </w:t>
-      </w:r>
-      <w:r>
-        <w:rPr>
-          <w:sz w:val="24"/>
-          <w:szCs w:val="24"/>
-          <w:lang w:val="en-US"/>
-        </w:rPr>
-        <w:t>first-class</w:t>
-      </w:r>
-      <w:r>
-        <w:rPr>
-          <w:sz w:val="24"/>
-          <w:szCs w:val="24"/>
-          <w:lang w:val="en-US"/>
-        </w:rPr>
-        <w:t xml:space="preserve"> passengers. The system must be efficient, secure, scalable, flexible, </w:t>
-      </w:r>
-      <w:r>
-        <w:rPr>
-          <w:sz w:val="24"/>
-          <w:szCs w:val="24"/>
-          <w:lang w:val="en-US"/>
-        </w:rPr>
-        <w:t>reliable,</w:t>
-      </w:r>
-      <w:r>
-        <w:rPr>
-          <w:sz w:val="24"/>
-          <w:szCs w:val="24"/>
-          <w:lang w:val="en-US"/>
-        </w:rPr>
-        <w:t xml:space="preserve"> and easy to use and maintain.</w:t>
-      </w:r>
-    </w:p>
-    <w:p>
-      <w:pPr>
-        <w:rPr>
-          <w:sz w:val="24"/>
-          <w:szCs w:val="24"/>
-          <w:lang w:val="en-US"/>
-        </w:rPr>
-      </w:pPr>
+        <w:t>Solution development:</w:t>
+      </w:r>
+      <w:r>
+        <w:rPr>
+          <w:sz w:val="24"/>
+          <w:szCs w:val="24"/>
+          <w:lang w:val="en-US"/>
+        </w:rPr>
+        <w:t xml:space="preserve"> </w:t>
+      </w:r>
+      <w:r>
+        <w:rPr>
+          <w:sz w:val="24"/>
+          <w:szCs w:val="24"/>
+          <w:lang w:val="en-US"/>
+        </w:rPr>
+        <w:t>To solve this problem, we will use a series of steps to follow, which will help us to have a systematic, effective, and efficient process to solve the need raised, which are:</w:t>
+      </w:r>
     </w:p>
     <w:p>
       <w:pPr>
@@ -380,68 +364,7 @@
           <w:szCs w:val="24"/>
           <w:lang w:val="en-US"/>
         </w:rPr>
-        <w:t>Solution development:</w:t>
-      </w:r>
-      <w:r>
-        <w:rPr>
-          <w:sz w:val="24"/>
-          <w:szCs w:val="24"/>
-          <w:lang w:val="en-US"/>
-        </w:rPr>
-        <w:t xml:space="preserve"> </w:t>
-      </w:r>
-      <w:r>
-        <w:rPr>
-          <w:sz w:val="24"/>
-          <w:szCs w:val="24"/>
-          <w:lang w:val="en-US"/>
-        </w:rPr>
-        <w:t xml:space="preserve">To solve this problem, we will use a series of steps to follow, which will help us to have a systematic, </w:t>
-      </w:r>
-      <w:r>
-        <w:rPr>
-          <w:sz w:val="24"/>
-          <w:szCs w:val="24"/>
-          <w:lang w:val="en-US"/>
-        </w:rPr>
-        <w:t>effective,</w:t>
-      </w:r>
-      <w:r>
-        <w:rPr>
-          <w:sz w:val="24"/>
-          <w:szCs w:val="24"/>
-          <w:lang w:val="en-US"/>
-        </w:rPr>
-        <w:t xml:space="preserve"> and efficient process to solve the need raised, which are:</w:t>
-      </w:r>
-    </w:p>
-    <w:p>
-      <w:pPr>
-        <w:rPr>
-          <w:sz w:val="24"/>
-          <w:szCs w:val="24"/>
-          <w:lang w:val="en-US"/>
-        </w:rPr>
-      </w:pPr>
-      <w:r>
-        <w:rPr>
-          <w:b/>
-          <w:bCs/>
-          <w:sz w:val="24"/>
-          <w:szCs w:val="24"/>
-          <w:lang w:val="en-US"/>
-        </w:rPr>
-        <w:t xml:space="preserve">1. </w:t>
-      </w:r>
-      <w:r>
-        <w:rPr>
-          <w:b/>
-          <w:bCs/>
-          <w:sz w:val="24"/>
-          <w:szCs w:val="24"/>
-          <w:lang w:val="en-US"/>
-        </w:rPr>
-        <w:t>Identification of the needs and symptoms of the problem:</w:t>
+        <w:t>1. Identification of the needs and symptoms of the problem:</w:t>
       </w:r>
       <w:r>
         <w:rPr>
@@ -561,23 +484,7 @@
           <w:lang w:val="en-US"/>
         </w:rPr>
         <w:lastRenderedPageBreak/>
-        <w:t xml:space="preserve">Need to prioritize the entry of </w:t>
-      </w:r>
-      <w:r>
-        <w:rPr>
-          <w:sz w:val="24"/>
-          <w:szCs w:val="24"/>
-          <w:lang w:val="en-US"/>
-        </w:rPr>
-        <w:t>first-class</w:t>
-      </w:r>
-      <w:r>
-        <w:rPr>
-          <w:sz w:val="24"/>
-          <w:szCs w:val="24"/>
-          <w:lang w:val="en-US"/>
-        </w:rPr>
-        <w:t xml:space="preserve"> passengers according to certain special criteria.</w:t>
+        <w:t>Need to prioritize the entry of first-class passengers according to certain special criteria.</w:t>
       </w:r>
     </w:p>
     <w:p>
@@ -752,41 +659,15 @@
           <w:szCs w:val="24"/>
           <w:lang w:val="en-US"/>
         </w:rPr>
-        <w:t xml:space="preserve"> </w:t>
-      </w:r>
-      <w:r>
-        <w:rPr>
-          <w:b/>
-          <w:bCs/>
-          <w:sz w:val="24"/>
-          <w:szCs w:val="24"/>
-          <w:lang w:val="en-US"/>
-        </w:rPr>
-        <w:t xml:space="preserve">Compilation of the information: </w:t>
-      </w:r>
-      <w:r>
-        <w:rPr>
-          <w:sz w:val="24"/>
-          <w:szCs w:val="24"/>
-          <w:lang w:val="en-US"/>
-        </w:rPr>
-        <w:t xml:space="preserve">For greater clarity in our search for a solution, we must have </w:t>
-      </w:r>
-      <w:r>
-        <w:rPr>
-          <w:sz w:val="24"/>
-          <w:szCs w:val="24"/>
-          <w:lang w:val="en-US"/>
-        </w:rPr>
-        <w:t>cleared</w:t>
-      </w:r>
-      <w:r>
-        <w:rPr>
-          <w:sz w:val="24"/>
-          <w:szCs w:val="24"/>
-          <w:lang w:val="en-US"/>
-        </w:rPr>
-        <w:t xml:space="preserve"> all the elements that we are going to use, within which they can be:</w:t>
+        <w:t xml:space="preserve"> Compilation of the information: </w:t>
+      </w:r>
+      <w:r>
+        <w:rPr>
+          <w:sz w:val="24"/>
+          <w:szCs w:val="24"/>
+          <w:lang w:val="en-US"/>
+        </w:rPr>
+        <w:t>For greater clarity in our search for a solution, we must have cleared all the elements that we are going to use, within which they can be:</w:t>
       </w:r>
     </w:p>
     <w:p>
@@ -808,39 +689,7 @@
           <w:szCs w:val="24"/>
           <w:lang w:val="en-US"/>
         </w:rPr>
-        <w:t xml:space="preserve">Data structures: they are ways of organizing and storing data in a computer in an efficient way so that they can be manipulated and recovered easily. Some of the data structures that can be used in this problem </w:t>
-      </w:r>
-      <w:r>
-        <w:rPr>
-          <w:sz w:val="24"/>
-          <w:szCs w:val="24"/>
-          <w:lang w:val="en-US"/>
-        </w:rPr>
-        <w:t>are</w:t>
-      </w:r>
-      <w:r>
-        <w:rPr>
-          <w:sz w:val="24"/>
-          <w:szCs w:val="24"/>
-          <w:lang w:val="en-US"/>
-        </w:rPr>
-        <w:t xml:space="preserve"> arrays, linked lists, queues, stacks, </w:t>
-      </w:r>
-      <w:r>
-        <w:rPr>
-          <w:sz w:val="24"/>
-          <w:szCs w:val="24"/>
-          <w:lang w:val="en-US"/>
-        </w:rPr>
-        <w:t>trees,</w:t>
-      </w:r>
-      <w:r>
-        <w:rPr>
-          <w:sz w:val="24"/>
-          <w:szCs w:val="24"/>
-          <w:lang w:val="en-US"/>
-        </w:rPr>
-        <w:t xml:space="preserve"> and graphs.</w:t>
+        <w:t>Data structures: they are ways of organizing and storing data in a computer in an efficient way so that they can be manipulated and recovered easily. Some of the data structures that can be used in this problem are arrays, linked lists, queues, stacks, trees, and graphs.</w:t>
       </w:r>
     </w:p>
     <w:p>
@@ -872,23 +721,7 @@
           <w:szCs w:val="24"/>
           <w:lang w:val="en-US"/>
         </w:rPr>
-        <w:t xml:space="preserve">Algorithms: are a series of instructions that are used to solve a specific problem. Some of the algorithms that can be used to solve the mentioned problem </w:t>
-      </w:r>
-      <w:r>
-        <w:rPr>
-          <w:sz w:val="24"/>
-          <w:szCs w:val="24"/>
-          <w:lang w:val="en-US"/>
-        </w:rPr>
-        <w:t>are</w:t>
-      </w:r>
-      <w:r>
-        <w:rPr>
-          <w:sz w:val="24"/>
-          <w:szCs w:val="24"/>
-          <w:lang w:val="en-US"/>
-        </w:rPr>
-        <w:t xml:space="preserve"> sorting algorithms, search algorithms, tree and graph traversal algorithms, dynamic programming algorithms and recursion algorithms.</w:t>
+        <w:t>Algorithms: are a series of instructions that are used to solve a specific problem. Some of the algorithms that can be used to solve the mentioned problem are sorting algorithms, search algorithms, tree and graph traversal algorithms, dynamic programming algorithms and recursion algorithms.</w:t>
       </w:r>
     </w:p>
     <w:p>
@@ -1039,23 +872,7 @@
           <w:szCs w:val="24"/>
           <w:lang w:val="en-US"/>
         </w:rPr>
-        <w:t xml:space="preserve">Networks: are data structures that are used to represent relationships between objects. A graph consists of vertices and edges connecting the vertices. Networks can be used to represent networks, social </w:t>
-      </w:r>
-      <w:r>
-        <w:rPr>
-          <w:sz w:val="24"/>
-          <w:szCs w:val="24"/>
-          <w:lang w:val="en-US"/>
-        </w:rPr>
-        <w:t>relationships,</w:t>
-      </w:r>
-      <w:r>
-        <w:rPr>
-          <w:sz w:val="24"/>
-          <w:szCs w:val="24"/>
-          <w:lang w:val="en-US"/>
-        </w:rPr>
-        <w:t xml:space="preserve"> and transportation routes, among other things.</w:t>
+        <w:t>Networks: are data structures that are used to represent relationships between objects. A graph consists of vertices and edges connecting the vertices. Networks can be used to represent networks, social relationships, and transportation routes, among other things.</w:t>
       </w:r>
     </w:p>
     <w:p>
@@ -1227,31 +1044,7 @@
           <w:szCs w:val="24"/>
           <w:lang w:val="en-US"/>
         </w:rPr>
-        <w:t>Tree</w:t>
-      </w:r>
-      <w:r>
-        <w:rPr>
-          <w:sz w:val="24"/>
-          <w:szCs w:val="24"/>
-          <w:lang w:val="en-US"/>
-        </w:rPr>
-        <w:t xml:space="preserve"> data structure: To store passenger information, a </w:t>
-      </w:r>
-      <w:r>
-        <w:rPr>
-          <w:sz w:val="24"/>
-          <w:szCs w:val="24"/>
-          <w:lang w:val="en-US"/>
-        </w:rPr>
-        <w:t>tree</w:t>
-      </w:r>
-      <w:r>
-        <w:rPr>
-          <w:sz w:val="24"/>
-          <w:szCs w:val="24"/>
-          <w:lang w:val="en-US"/>
-        </w:rPr>
-        <w:t xml:space="preserve"> data structure could be a good option, as it allows quick access to the data and efficient searching.</w:t>
+        <w:t>Tree data structure: To store passenger information, a tree data structure could be a good option, as it allows quick access to the data and efficient searching.</w:t>
       </w:r>
     </w:p>
     <w:p>
@@ -1347,7 +1140,35 @@
           <w:szCs w:val="24"/>
           <w:lang w:val="en-US"/>
         </w:rPr>
-        <w:t xml:space="preserve">Use of </w:t>
+        <w:t>Use of HashMap’s: To store passenger information and perform efficient searches, a data structure such as HashMap’s could be used to map passenger data to unique keys, which would allow fast and efficient searching of the information.</w:t>
+      </w:r>
+    </w:p>
+    <w:p>
+      <w:pPr>
+        <w:rPr>
+          <w:sz w:val="24"/>
+          <w:szCs w:val="24"/>
+          <w:lang w:val="en-US"/>
+        </w:rPr>
+      </w:pPr>
+      <w:r>
+        <w:rPr>
+          <w:b/>
+          <w:bCs/>
+          <w:sz w:val="24"/>
+          <w:szCs w:val="24"/>
+          <w:lang w:val="en-US"/>
+        </w:rPr>
+        <w:lastRenderedPageBreak/>
+        <w:t>4. Transition from Ideas to Preliminary Designs:</w:t>
+      </w:r>
+      <w:r>
+        <w:rPr>
+          <w:sz w:val="24"/>
+          <w:szCs w:val="24"/>
+          <w:lang w:val="en-US"/>
+        </w:rPr>
+        <w:t xml:space="preserve"> Although the creative solutions proposed may be valid to solve the problem, the use of </w:t>
       </w:r>
       <w:r>
         <w:rPr>
@@ -1363,7 +1184,29 @@
           <w:szCs w:val="24"/>
           <w:lang w:val="en-US"/>
         </w:rPr>
-        <w:t xml:space="preserve">: To store passenger information and perform efficient searches, a data structure such as </w:t>
+        <w:t xml:space="preserve"> is considered the best option for the following reasons, thus discarding the rest of the creative solutions that emerged in the brainstorming:</w:t>
+      </w:r>
+    </w:p>
+    <w:p>
+      <w:pPr>
+        <w:pStyle w:val="Prrafodelista"/>
+        <w:numPr>
+          <w:ilvl w:val="0"/>
+          <w:numId w:val="6"/>
+        </w:numPr>
+        <w:rPr>
+          <w:sz w:val="24"/>
+          <w:szCs w:val="24"/>
+          <w:lang w:val="en-US"/>
+        </w:rPr>
+      </w:pPr>
+      <w:r>
+        <w:rPr>
+          <w:sz w:val="24"/>
+          <w:szCs w:val="24"/>
+          <w:lang w:val="en-US"/>
+        </w:rPr>
+        <w:t xml:space="preserve">Efficiency: </w:t>
       </w:r>
       <w:r>
         <w:rPr>
@@ -1379,7 +1222,2378 @@
           <w:szCs w:val="24"/>
           <w:lang w:val="en-US"/>
         </w:rPr>
-        <w:t xml:space="preserve"> could be used to map passenger data to unique keys, which would allow fast and efficient searching of the information.</w:t>
+        <w:t xml:space="preserve"> offer high efficiency in searching and accessing stored items. Compared to the previously proposed solutions, the use of </w:t>
+      </w:r>
+      <w:r>
+        <w:rPr>
+          <w:sz w:val="24"/>
+          <w:szCs w:val="24"/>
+          <w:lang w:val="en-US"/>
+        </w:rPr>
+        <w:t>HashMap’s</w:t>
+      </w:r>
+      <w:r>
+        <w:rPr>
+          <w:sz w:val="24"/>
+          <w:szCs w:val="24"/>
+          <w:lang w:val="en-US"/>
+        </w:rPr>
+        <w:t xml:space="preserve"> is faster and more efficient, which translates into better system performance.</w:t>
+      </w:r>
+    </w:p>
+    <w:p>
+      <w:pPr>
+        <w:pStyle w:val="Prrafodelista"/>
+        <w:rPr>
+          <w:sz w:val="24"/>
+          <w:szCs w:val="24"/>
+          <w:lang w:val="en-US"/>
+        </w:rPr>
+      </w:pPr>
+    </w:p>
+    <w:p>
+      <w:pPr>
+        <w:pStyle w:val="Prrafodelista"/>
+        <w:numPr>
+          <w:ilvl w:val="0"/>
+          <w:numId w:val="6"/>
+        </w:numPr>
+        <w:rPr>
+          <w:sz w:val="24"/>
+          <w:szCs w:val="24"/>
+          <w:lang w:val="en-US"/>
+        </w:rPr>
+      </w:pPr>
+      <w:r>
+        <w:rPr>
+          <w:sz w:val="24"/>
+          <w:szCs w:val="24"/>
+          <w:lang w:val="en-US"/>
+        </w:rPr>
+        <w:t xml:space="preserve">Flexibility: </w:t>
+      </w:r>
+      <w:r>
+        <w:rPr>
+          <w:sz w:val="24"/>
+          <w:szCs w:val="24"/>
+          <w:lang w:val="en-US"/>
+        </w:rPr>
+        <w:t>HashMap’s</w:t>
+      </w:r>
+      <w:r>
+        <w:rPr>
+          <w:sz w:val="24"/>
+          <w:szCs w:val="24"/>
+          <w:lang w:val="en-US"/>
+        </w:rPr>
+        <w:t xml:space="preserve"> offer great flexibility in structuring and organizing data. They can be used to store and retrieve data of different types and formats, which makes them very versatile and adaptable to different situations and needs.</w:t>
+      </w:r>
+    </w:p>
+    <w:p>
+      <w:pPr>
+        <w:pStyle w:val="Prrafodelista"/>
+        <w:rPr>
+          <w:sz w:val="24"/>
+          <w:szCs w:val="24"/>
+          <w:lang w:val="en-US"/>
+        </w:rPr>
+      </w:pPr>
+    </w:p>
+    <w:p>
+      <w:pPr>
+        <w:pStyle w:val="Prrafodelista"/>
+        <w:numPr>
+          <w:ilvl w:val="0"/>
+          <w:numId w:val="6"/>
+        </w:numPr>
+        <w:rPr>
+          <w:sz w:val="24"/>
+          <w:szCs w:val="24"/>
+          <w:lang w:val="en-US"/>
+        </w:rPr>
+      </w:pPr>
+      <w:r>
+        <w:rPr>
+          <w:sz w:val="24"/>
+          <w:szCs w:val="24"/>
+          <w:lang w:val="en-US"/>
+        </w:rPr>
+        <w:t xml:space="preserve">Ease of implementation: the implementation of a HashMap is relatively simple and does not require advanced programming knowledge. This facilitates the development and maintenance of the </w:t>
+      </w:r>
+      <w:r>
+        <w:rPr>
+          <w:sz w:val="24"/>
+          <w:szCs w:val="24"/>
+          <w:lang w:val="en-US"/>
+        </w:rPr>
+        <w:t>code and</w:t>
+      </w:r>
+      <w:r>
+        <w:rPr>
+          <w:sz w:val="24"/>
+          <w:szCs w:val="24"/>
+          <w:lang w:val="en-US"/>
+        </w:rPr>
+        <w:t xml:space="preserve"> reduces the possibility of errors.</w:t>
+      </w:r>
+    </w:p>
+    <w:p>
+      <w:pPr>
+        <w:pStyle w:val="Prrafodelista"/>
+        <w:rPr>
+          <w:sz w:val="24"/>
+          <w:szCs w:val="24"/>
+          <w:lang w:val="en-US"/>
+        </w:rPr>
+      </w:pPr>
+    </w:p>
+    <w:p>
+      <w:pPr>
+        <w:pStyle w:val="Prrafodelista"/>
+        <w:numPr>
+          <w:ilvl w:val="0"/>
+          <w:numId w:val="6"/>
+        </w:numPr>
+        <w:rPr>
+          <w:sz w:val="24"/>
+          <w:szCs w:val="24"/>
+          <w:lang w:val="en-US"/>
+        </w:rPr>
+      </w:pPr>
+      <w:r>
+        <w:rPr>
+          <w:sz w:val="24"/>
+          <w:szCs w:val="24"/>
+          <w:lang w:val="en-US"/>
+        </w:rPr>
+        <w:t xml:space="preserve">Support and documentation: </w:t>
+      </w:r>
+      <w:r>
+        <w:rPr>
+          <w:sz w:val="24"/>
+          <w:szCs w:val="24"/>
+          <w:lang w:val="en-US"/>
+        </w:rPr>
+        <w:t>HashMap’s</w:t>
+      </w:r>
+      <w:r>
+        <w:rPr>
+          <w:sz w:val="24"/>
+          <w:szCs w:val="24"/>
+          <w:lang w:val="en-US"/>
+        </w:rPr>
+        <w:t xml:space="preserve"> are a widely used data structure in programming and are widely supported and documented online. This means that there are numerous resources and tools available for use and troubleshooting.</w:t>
+      </w:r>
+    </w:p>
+    <w:p>
+      <w:pPr>
+        <w:rPr>
+          <w:sz w:val="24"/>
+          <w:szCs w:val="24"/>
+          <w:lang w:val="en-US"/>
+        </w:rPr>
+      </w:pPr>
+      <w:r>
+        <w:rPr>
+          <w:sz w:val="24"/>
+          <w:szCs w:val="24"/>
+          <w:lang w:val="en-US"/>
+        </w:rPr>
+        <w:t xml:space="preserve">In conclusion, although there are different creative solutions to solve the problem, the use of </w:t>
+      </w:r>
+      <w:r>
+        <w:rPr>
+          <w:sz w:val="24"/>
+          <w:szCs w:val="24"/>
+          <w:lang w:val="en-US"/>
+        </w:rPr>
+        <w:t>HashMap’s</w:t>
+      </w:r>
+      <w:r>
+        <w:rPr>
+          <w:sz w:val="24"/>
+          <w:szCs w:val="24"/>
+          <w:lang w:val="en-US"/>
+        </w:rPr>
+        <w:t xml:space="preserve"> is considered the best option due to its efficiency, flexibility, ease of implementation and support.</w:t>
+      </w:r>
+    </w:p>
+    <w:p>
+      <w:pPr>
+        <w:rPr>
+          <w:sz w:val="24"/>
+          <w:szCs w:val="24"/>
+          <w:lang w:val="en-US"/>
+        </w:rPr>
+      </w:pPr>
+    </w:p>
+    <w:p>
+      <w:pPr>
+        <w:rPr>
+          <w:sz w:val="24"/>
+          <w:szCs w:val="24"/>
+          <w:lang w:val="en-US"/>
+        </w:rPr>
+      </w:pPr>
+    </w:p>
+    <w:p>
+      <w:pPr>
+        <w:rPr>
+          <w:sz w:val="24"/>
+          <w:szCs w:val="24"/>
+          <w:lang w:val="en-US"/>
+        </w:rPr>
+      </w:pPr>
+      <w:r>
+        <w:rPr>
+          <w:b/>
+          <w:bCs/>
+          <w:sz w:val="24"/>
+          <w:szCs w:val="24"/>
+          <w:lang w:val="en-US"/>
+        </w:rPr>
+        <w:t>5</w:t>
+      </w:r>
+      <w:r>
+        <w:rPr>
+          <w:b/>
+          <w:bCs/>
+          <w:sz w:val="24"/>
+          <w:szCs w:val="24"/>
+          <w:lang w:val="en-US"/>
+        </w:rPr>
+        <w:t xml:space="preserve">. </w:t>
+      </w:r>
+      <w:r>
+        <w:rPr>
+          <w:b/>
+          <w:bCs/>
+          <w:sz w:val="24"/>
+          <w:szCs w:val="24"/>
+          <w:lang w:val="en-US"/>
+        </w:rPr>
+        <w:t>Evaluation and Selection of the Best Solution:</w:t>
+      </w:r>
+      <w:r>
+        <w:rPr>
+          <w:b/>
+          <w:bCs/>
+          <w:sz w:val="24"/>
+          <w:szCs w:val="24"/>
+          <w:lang w:val="en-US"/>
+        </w:rPr>
+        <w:t xml:space="preserve"> </w:t>
+      </w:r>
+      <w:r>
+        <w:rPr>
+          <w:sz w:val="24"/>
+          <w:szCs w:val="24"/>
+          <w:lang w:val="en-US"/>
+        </w:rPr>
+        <w:t xml:space="preserve">For the justification of the previous selection, in which the use of </w:t>
+      </w:r>
+      <w:r>
+        <w:rPr>
+          <w:sz w:val="24"/>
+          <w:szCs w:val="24"/>
+          <w:lang w:val="en-US"/>
+        </w:rPr>
+        <w:t>HashMap</w:t>
+      </w:r>
+      <w:r>
+        <w:rPr>
+          <w:sz w:val="24"/>
+          <w:szCs w:val="24"/>
+          <w:lang w:val="en-US"/>
+        </w:rPr>
+        <w:t xml:space="preserve"> was the winner, a series of criteria were made where all the possible solutions found are evaluated, where the best solution to develop is evidenced.</w:t>
+      </w:r>
+    </w:p>
+    <w:p>
+      <w:pPr>
+        <w:rPr>
+          <w:sz w:val="24"/>
+          <w:szCs w:val="24"/>
+          <w:lang w:val="en-US"/>
+        </w:rPr>
+      </w:pPr>
+      <w:r>
+        <w:rPr>
+          <w:sz w:val="24"/>
+          <w:szCs w:val="24"/>
+          <w:lang w:val="en-US"/>
+        </w:rPr>
+        <w:t>The selected criteria are the following:</w:t>
+      </w:r>
+    </w:p>
+    <w:p>
+      <w:pPr>
+        <w:pStyle w:val="Prrafodelista"/>
+        <w:numPr>
+          <w:ilvl w:val="0"/>
+          <w:numId w:val="7"/>
+        </w:numPr>
+        <w:rPr>
+          <w:sz w:val="24"/>
+          <w:szCs w:val="24"/>
+          <w:lang w:val="en-US"/>
+        </w:rPr>
+      </w:pPr>
+      <w:r>
+        <w:rPr>
+          <w:sz w:val="24"/>
+          <w:szCs w:val="24"/>
+          <w:lang w:val="en-US"/>
+        </w:rPr>
+        <w:t>Criterion A. Accuracy of the solution. The alternative delivers a solution:</w:t>
+      </w:r>
+    </w:p>
+    <w:p>
+      <w:pPr>
+        <w:pStyle w:val="Prrafodelista"/>
+        <w:rPr>
+          <w:sz w:val="24"/>
+          <w:szCs w:val="24"/>
+          <w:lang w:val="en-US"/>
+        </w:rPr>
+      </w:pPr>
+      <w:r>
+        <w:rPr>
+          <w:sz w:val="24"/>
+          <w:szCs w:val="24"/>
+          <w:lang w:val="en-US"/>
+        </w:rPr>
+        <w:t>[2] Exact (an exact solution is preferred).</w:t>
+      </w:r>
+    </w:p>
+    <w:p>
+      <w:pPr>
+        <w:pStyle w:val="Prrafodelista"/>
+        <w:rPr>
+          <w:sz w:val="24"/>
+          <w:szCs w:val="24"/>
+          <w:lang w:val="en-US"/>
+        </w:rPr>
+      </w:pPr>
+      <w:r>
+        <w:rPr>
+          <w:sz w:val="24"/>
+          <w:szCs w:val="24"/>
+          <w:lang w:val="en-US"/>
+        </w:rPr>
+        <w:t>[1] Approximate</w:t>
+      </w:r>
+    </w:p>
+    <w:p>
+      <w:pPr>
+        <w:pStyle w:val="Prrafodelista"/>
+        <w:rPr>
+          <w:sz w:val="24"/>
+          <w:szCs w:val="24"/>
+          <w:lang w:val="en-US"/>
+        </w:rPr>
+      </w:pPr>
+    </w:p>
+    <w:p>
+      <w:pPr>
+        <w:pStyle w:val="Prrafodelista"/>
+        <w:numPr>
+          <w:ilvl w:val="0"/>
+          <w:numId w:val="7"/>
+        </w:numPr>
+        <w:rPr>
+          <w:sz w:val="24"/>
+          <w:szCs w:val="24"/>
+          <w:lang w:val="en-US"/>
+        </w:rPr>
+      </w:pPr>
+      <w:r>
+        <w:rPr>
+          <w:sz w:val="24"/>
+          <w:szCs w:val="24"/>
+          <w:lang w:val="en-US"/>
+        </w:rPr>
+        <w:t>Criterion B. Efficiency. A solution with better efficiency than the others considered is preferred. The</w:t>
+      </w:r>
+      <w:r>
+        <w:rPr>
+          <w:sz w:val="24"/>
+          <w:szCs w:val="24"/>
+          <w:lang w:val="en-US"/>
+        </w:rPr>
+        <w:t xml:space="preserve"> </w:t>
+      </w:r>
+      <w:r>
+        <w:rPr>
+          <w:sz w:val="24"/>
+          <w:szCs w:val="24"/>
+          <w:lang w:val="en-US"/>
+        </w:rPr>
+        <w:t>efficiency can be:</w:t>
+      </w:r>
+    </w:p>
+    <w:p>
+      <w:pPr>
+        <w:pStyle w:val="Prrafodelista"/>
+        <w:rPr>
+          <w:sz w:val="24"/>
+          <w:szCs w:val="24"/>
+          <w:lang w:val="en-US"/>
+        </w:rPr>
+      </w:pPr>
+      <w:r>
+        <w:rPr>
+          <w:sz w:val="24"/>
+          <w:szCs w:val="24"/>
+          <w:lang w:val="en-US"/>
+        </w:rPr>
+        <w:t>[4] Constant</w:t>
+      </w:r>
+    </w:p>
+    <w:p>
+      <w:pPr>
+        <w:pStyle w:val="Prrafodelista"/>
+        <w:rPr>
+          <w:sz w:val="24"/>
+          <w:szCs w:val="24"/>
+          <w:lang w:val="en-US"/>
+        </w:rPr>
+      </w:pPr>
+      <w:r>
+        <w:rPr>
+          <w:sz w:val="24"/>
+          <w:szCs w:val="24"/>
+          <w:lang w:val="en-US"/>
+        </w:rPr>
+        <w:t>[3] Greater than constant</w:t>
+      </w:r>
+    </w:p>
+    <w:p>
+      <w:pPr>
+        <w:pStyle w:val="Prrafodelista"/>
+        <w:rPr>
+          <w:sz w:val="24"/>
+          <w:szCs w:val="24"/>
+          <w:lang w:val="en-US"/>
+        </w:rPr>
+      </w:pPr>
+      <w:r>
+        <w:rPr>
+          <w:sz w:val="24"/>
+          <w:szCs w:val="24"/>
+          <w:lang w:val="en-US"/>
+        </w:rPr>
+        <w:lastRenderedPageBreak/>
+        <w:t>[2] Logarithmic</w:t>
+      </w:r>
+    </w:p>
+    <w:p>
+      <w:pPr>
+        <w:pStyle w:val="Prrafodelista"/>
+        <w:rPr>
+          <w:sz w:val="24"/>
+          <w:szCs w:val="24"/>
+          <w:lang w:val="en-US"/>
+        </w:rPr>
+      </w:pPr>
+      <w:r>
+        <w:rPr>
+          <w:sz w:val="24"/>
+          <w:szCs w:val="24"/>
+          <w:lang w:val="en-US"/>
+        </w:rPr>
+        <w:t>[1] Linear</w:t>
+      </w:r>
+    </w:p>
+    <w:p>
+      <w:pPr>
+        <w:pStyle w:val="Prrafodelista"/>
+        <w:rPr>
+          <w:sz w:val="24"/>
+          <w:szCs w:val="24"/>
+          <w:lang w:val="en-US"/>
+        </w:rPr>
+      </w:pPr>
+    </w:p>
+    <w:p>
+      <w:pPr>
+        <w:pStyle w:val="Prrafodelista"/>
+        <w:numPr>
+          <w:ilvl w:val="0"/>
+          <w:numId w:val="7"/>
+        </w:numPr>
+        <w:rPr>
+          <w:sz w:val="24"/>
+          <w:szCs w:val="24"/>
+          <w:lang w:val="en-US"/>
+        </w:rPr>
+      </w:pPr>
+      <w:r>
+        <w:rPr>
+          <w:sz w:val="24"/>
+          <w:szCs w:val="24"/>
+          <w:lang w:val="en-US"/>
+        </w:rPr>
+        <w:t>Criterion C. Completeness. A solution that finds all solutions is preferred. How</w:t>
+      </w:r>
+      <w:r>
+        <w:rPr>
+          <w:sz w:val="24"/>
+          <w:szCs w:val="24"/>
+          <w:lang w:val="en-US"/>
+        </w:rPr>
+        <w:t xml:space="preserve"> </w:t>
+      </w:r>
+      <w:r>
+        <w:rPr>
+          <w:sz w:val="24"/>
+          <w:szCs w:val="24"/>
+          <w:lang w:val="en-US"/>
+        </w:rPr>
+        <w:t>many</w:t>
+      </w:r>
+      <w:r>
+        <w:rPr>
+          <w:sz w:val="24"/>
+          <w:szCs w:val="24"/>
+          <w:lang w:val="en-US"/>
+        </w:rPr>
+        <w:t xml:space="preserve"> </w:t>
+      </w:r>
+      <w:r>
+        <w:rPr>
+          <w:sz w:val="24"/>
+          <w:szCs w:val="24"/>
+          <w:lang w:val="en-US"/>
+        </w:rPr>
+        <w:t>solutions it delivers:</w:t>
+      </w:r>
+    </w:p>
+    <w:p>
+      <w:pPr>
+        <w:pStyle w:val="Prrafodelista"/>
+        <w:rPr>
+          <w:sz w:val="24"/>
+          <w:szCs w:val="24"/>
+          <w:lang w:val="en-US"/>
+        </w:rPr>
+      </w:pPr>
+      <w:r>
+        <w:rPr>
+          <w:sz w:val="24"/>
+          <w:szCs w:val="24"/>
+          <w:lang w:val="en-US"/>
+        </w:rPr>
+        <w:t>[3] All</w:t>
+      </w:r>
+    </w:p>
+    <w:p>
+      <w:pPr>
+        <w:pStyle w:val="Prrafodelista"/>
+        <w:rPr>
+          <w:sz w:val="24"/>
+          <w:szCs w:val="24"/>
+          <w:lang w:val="en-US"/>
+        </w:rPr>
+      </w:pPr>
+      <w:r>
+        <w:rPr>
+          <w:sz w:val="24"/>
+          <w:szCs w:val="24"/>
+          <w:lang w:val="en-US"/>
+        </w:rPr>
+        <w:t>[2] More than one if any, but not all.</w:t>
+      </w:r>
+    </w:p>
+    <w:p>
+      <w:pPr>
+        <w:pStyle w:val="Prrafodelista"/>
+        <w:rPr>
+          <w:sz w:val="24"/>
+          <w:szCs w:val="24"/>
+          <w:lang w:val="en-US"/>
+        </w:rPr>
+      </w:pPr>
+      <w:r>
+        <w:rPr>
+          <w:sz w:val="24"/>
+          <w:szCs w:val="24"/>
+          <w:lang w:val="en-US"/>
+        </w:rPr>
+        <w:t>[1] Only one or none</w:t>
+      </w:r>
+    </w:p>
+    <w:p>
+      <w:pPr>
+        <w:pStyle w:val="Prrafodelista"/>
+        <w:rPr>
+          <w:sz w:val="24"/>
+          <w:szCs w:val="24"/>
+          <w:lang w:val="en-US"/>
+        </w:rPr>
+      </w:pPr>
+    </w:p>
+    <w:p>
+      <w:pPr>
+        <w:pStyle w:val="Prrafodelista"/>
+        <w:numPr>
+          <w:ilvl w:val="0"/>
+          <w:numId w:val="7"/>
+        </w:numPr>
+        <w:rPr>
+          <w:sz w:val="24"/>
+          <w:szCs w:val="24"/>
+          <w:lang w:val="en-US"/>
+        </w:rPr>
+      </w:pPr>
+      <w:r>
+        <w:rPr>
+          <w:sz w:val="24"/>
+          <w:szCs w:val="24"/>
+          <w:lang w:val="en-US"/>
+        </w:rPr>
+        <w:t>Criterion D. Ease of algorithmic implementation:</w:t>
+      </w:r>
+    </w:p>
+    <w:p>
+      <w:pPr>
+        <w:pStyle w:val="Prrafodelista"/>
+        <w:rPr>
+          <w:sz w:val="24"/>
+          <w:szCs w:val="24"/>
+          <w:lang w:val="en-US"/>
+        </w:rPr>
+      </w:pPr>
+      <w:r>
+        <w:rPr>
+          <w:sz w:val="24"/>
+          <w:szCs w:val="24"/>
+          <w:lang w:val="en-US"/>
+        </w:rPr>
+        <w:t>[2] Compatible with the basic arithmetic operations of a modern computer hardware.</w:t>
+      </w:r>
+    </w:p>
+    <w:p>
+      <w:pPr>
+        <w:pStyle w:val="Prrafodelista"/>
+        <w:rPr>
+          <w:sz w:val="24"/>
+          <w:szCs w:val="24"/>
+          <w:lang w:val="en-US"/>
+        </w:rPr>
+      </w:pPr>
+      <w:r>
+        <w:rPr>
+          <w:sz w:val="24"/>
+          <w:szCs w:val="24"/>
+          <w:lang w:val="en-US"/>
+        </w:rPr>
+        <w:t>[1] Not fully compatible with the basic arithmetic operations of a modern computer system.</w:t>
+      </w:r>
+    </w:p>
+    <w:p>
+      <w:pPr>
+        <w:rPr>
+          <w:sz w:val="24"/>
+          <w:szCs w:val="24"/>
+          <w:lang w:val="en-US"/>
+        </w:rPr>
+      </w:pPr>
+    </w:p>
+    <w:tbl>
+      <w:tblPr>
+        <w:tblStyle w:val="Tabladelista4"/>
+        <w:tblW w:w="10420" w:type="dxa"/>
+        <w:jc w:val="center"/>
+        <w:tblLook w:val="04A0" w:firstRow="1" w:lastRow="0" w:firstColumn="1" w:lastColumn="0" w:noHBand="0" w:noVBand="1"/>
+      </w:tblPr>
+      <w:tblGrid>
+        <w:gridCol w:w="1736"/>
+        <w:gridCol w:w="1736"/>
+        <w:gridCol w:w="1736"/>
+        <w:gridCol w:w="1736"/>
+        <w:gridCol w:w="1738"/>
+        <w:gridCol w:w="1738"/>
+      </w:tblGrid>
+      <w:tr>
+        <w:trPr>
+          <w:cnfStyle w:val="100000000000" w:firstRow="1" w:lastRow="0" w:firstColumn="0" w:lastColumn="0" w:oddVBand="0" w:evenVBand="0" w:oddHBand="0" w:evenHBand="0" w:firstRowFirstColumn="0" w:firstRowLastColumn="0" w:lastRowFirstColumn="0" w:lastRowLastColumn="0"/>
+          <w:trHeight w:val="1208"/>
+          <w:jc w:val="center"/>
+        </w:trPr>
+        <w:tc>
+          <w:tcPr>
+            <w:cnfStyle w:val="001000000000" w:firstRow="0" w:lastRow="0" w:firstColumn="1" w:lastColumn="0" w:oddVBand="0" w:evenVBand="0" w:oddHBand="0" w:evenHBand="0" w:firstRowFirstColumn="0" w:firstRowLastColumn="0" w:lastRowFirstColumn="0" w:lastRowLastColumn="0"/>
+            <w:tcW w:w="1736" w:type="dxa"/>
+          </w:tcPr>
+          <w:p>
+            <w:pPr>
+              <w:jc w:val="center"/>
+              <w:rPr>
+                <w:b w:val="0"/>
+                <w:bCs w:val="0"/>
+                <w:sz w:val="24"/>
+                <w:szCs w:val="24"/>
+                <w:lang w:val="en-US"/>
+              </w:rPr>
+            </w:pPr>
+          </w:p>
+          <w:p>
+            <w:pPr>
+              <w:jc w:val="center"/>
+              <w:rPr>
+                <w:sz w:val="24"/>
+                <w:szCs w:val="24"/>
+                <w:lang w:val="en-US"/>
+              </w:rPr>
+            </w:pPr>
+            <w:r>
+              <w:rPr>
+                <w:sz w:val="24"/>
+                <w:szCs w:val="24"/>
+                <w:lang w:val="en-US"/>
+              </w:rPr>
+              <w:t>Creative solutions</w:t>
+            </w:r>
+          </w:p>
+        </w:tc>
+        <w:tc>
+          <w:tcPr>
+            <w:tcW w:w="1736" w:type="dxa"/>
+          </w:tcPr>
+          <w:p>
+            <w:pPr>
+              <w:jc w:val="center"/>
+              <w:cnfStyle w:val="100000000000" w:firstRow="1" w:lastRow="0" w:firstColumn="0" w:lastColumn="0" w:oddVBand="0" w:evenVBand="0" w:oddHBand="0" w:evenHBand="0" w:firstRowFirstColumn="0" w:firstRowLastColumn="0" w:lastRowFirstColumn="0" w:lastRowLastColumn="0"/>
+              <w:rPr>
+                <w:b w:val="0"/>
+                <w:bCs w:val="0"/>
+                <w:sz w:val="24"/>
+                <w:szCs w:val="24"/>
+                <w:lang w:val="en-US"/>
+              </w:rPr>
+            </w:pPr>
+          </w:p>
+          <w:p>
+            <w:pPr>
+              <w:jc w:val="center"/>
+              <w:cnfStyle w:val="100000000000" w:firstRow="1" w:lastRow="0" w:firstColumn="0" w:lastColumn="0" w:oddVBand="0" w:evenVBand="0" w:oddHBand="0" w:evenHBand="0" w:firstRowFirstColumn="0" w:firstRowLastColumn="0" w:lastRowFirstColumn="0" w:lastRowLastColumn="0"/>
+              <w:rPr>
+                <w:sz w:val="24"/>
+                <w:szCs w:val="24"/>
+                <w:lang w:val="en-US"/>
+              </w:rPr>
+            </w:pPr>
+            <w:r>
+              <w:rPr>
+                <w:sz w:val="24"/>
+                <w:szCs w:val="24"/>
+                <w:lang w:val="en-US"/>
+              </w:rPr>
+              <w:t xml:space="preserve">Criterion </w:t>
+            </w:r>
+            <w:r>
+              <w:rPr>
+                <w:sz w:val="24"/>
+                <w:szCs w:val="24"/>
+                <w:lang w:val="en-US"/>
+              </w:rPr>
+              <w:t>A</w:t>
+            </w:r>
+          </w:p>
+        </w:tc>
+        <w:tc>
+          <w:tcPr>
+            <w:tcW w:w="1736" w:type="dxa"/>
+          </w:tcPr>
+          <w:p>
+            <w:pPr>
+              <w:jc w:val="center"/>
+              <w:cnfStyle w:val="100000000000" w:firstRow="1" w:lastRow="0" w:firstColumn="0" w:lastColumn="0" w:oddVBand="0" w:evenVBand="0" w:oddHBand="0" w:evenHBand="0" w:firstRowFirstColumn="0" w:firstRowLastColumn="0" w:lastRowFirstColumn="0" w:lastRowLastColumn="0"/>
+              <w:rPr>
+                <w:b w:val="0"/>
+                <w:bCs w:val="0"/>
+                <w:sz w:val="24"/>
+                <w:szCs w:val="24"/>
+                <w:lang w:val="en-US"/>
+              </w:rPr>
+            </w:pPr>
+          </w:p>
+          <w:p>
+            <w:pPr>
+              <w:jc w:val="center"/>
+              <w:cnfStyle w:val="100000000000" w:firstRow="1" w:lastRow="0" w:firstColumn="0" w:lastColumn="0" w:oddVBand="0" w:evenVBand="0" w:oddHBand="0" w:evenHBand="0" w:firstRowFirstColumn="0" w:firstRowLastColumn="0" w:lastRowFirstColumn="0" w:lastRowLastColumn="0"/>
+              <w:rPr>
+                <w:sz w:val="24"/>
+                <w:szCs w:val="24"/>
+                <w:lang w:val="en-US"/>
+              </w:rPr>
+            </w:pPr>
+            <w:r>
+              <w:rPr>
+                <w:sz w:val="24"/>
+                <w:szCs w:val="24"/>
+                <w:lang w:val="en-US"/>
+              </w:rPr>
+              <w:t>Criterion B</w:t>
+            </w:r>
+          </w:p>
+        </w:tc>
+        <w:tc>
+          <w:tcPr>
+            <w:tcW w:w="1736" w:type="dxa"/>
+          </w:tcPr>
+          <w:p>
+            <w:pPr>
+              <w:jc w:val="center"/>
+              <w:cnfStyle w:val="100000000000" w:firstRow="1" w:lastRow="0" w:firstColumn="0" w:lastColumn="0" w:oddVBand="0" w:evenVBand="0" w:oddHBand="0" w:evenHBand="0" w:firstRowFirstColumn="0" w:firstRowLastColumn="0" w:lastRowFirstColumn="0" w:lastRowLastColumn="0"/>
+              <w:rPr>
+                <w:b w:val="0"/>
+                <w:bCs w:val="0"/>
+                <w:sz w:val="24"/>
+                <w:szCs w:val="24"/>
+                <w:lang w:val="en-US"/>
+              </w:rPr>
+            </w:pPr>
+          </w:p>
+          <w:p>
+            <w:pPr>
+              <w:jc w:val="center"/>
+              <w:cnfStyle w:val="100000000000" w:firstRow="1" w:lastRow="0" w:firstColumn="0" w:lastColumn="0" w:oddVBand="0" w:evenVBand="0" w:oddHBand="0" w:evenHBand="0" w:firstRowFirstColumn="0" w:firstRowLastColumn="0" w:lastRowFirstColumn="0" w:lastRowLastColumn="0"/>
+              <w:rPr>
+                <w:sz w:val="24"/>
+                <w:szCs w:val="24"/>
+                <w:lang w:val="en-US"/>
+              </w:rPr>
+            </w:pPr>
+            <w:r>
+              <w:rPr>
+                <w:sz w:val="24"/>
+                <w:szCs w:val="24"/>
+                <w:lang w:val="en-US"/>
+              </w:rPr>
+              <w:t xml:space="preserve">Criterion </w:t>
+            </w:r>
+            <w:r>
+              <w:rPr>
+                <w:sz w:val="24"/>
+                <w:szCs w:val="24"/>
+                <w:lang w:val="en-US"/>
+              </w:rPr>
+              <w:t>C</w:t>
+            </w:r>
+          </w:p>
+        </w:tc>
+        <w:tc>
+          <w:tcPr>
+            <w:tcW w:w="1738" w:type="dxa"/>
+          </w:tcPr>
+          <w:p>
+            <w:pPr>
+              <w:jc w:val="center"/>
+              <w:cnfStyle w:val="100000000000" w:firstRow="1" w:lastRow="0" w:firstColumn="0" w:lastColumn="0" w:oddVBand="0" w:evenVBand="0" w:oddHBand="0" w:evenHBand="0" w:firstRowFirstColumn="0" w:firstRowLastColumn="0" w:lastRowFirstColumn="0" w:lastRowLastColumn="0"/>
+              <w:rPr>
+                <w:b w:val="0"/>
+                <w:bCs w:val="0"/>
+                <w:sz w:val="24"/>
+                <w:szCs w:val="24"/>
+                <w:lang w:val="en-US"/>
+              </w:rPr>
+            </w:pPr>
+          </w:p>
+          <w:p>
+            <w:pPr>
+              <w:jc w:val="center"/>
+              <w:cnfStyle w:val="100000000000" w:firstRow="1" w:lastRow="0" w:firstColumn="0" w:lastColumn="0" w:oddVBand="0" w:evenVBand="0" w:oddHBand="0" w:evenHBand="0" w:firstRowFirstColumn="0" w:firstRowLastColumn="0" w:lastRowFirstColumn="0" w:lastRowLastColumn="0"/>
+              <w:rPr>
+                <w:sz w:val="24"/>
+                <w:szCs w:val="24"/>
+                <w:lang w:val="en-US"/>
+              </w:rPr>
+            </w:pPr>
+            <w:r>
+              <w:rPr>
+                <w:sz w:val="24"/>
+                <w:szCs w:val="24"/>
+                <w:lang w:val="en-US"/>
+              </w:rPr>
+              <w:t xml:space="preserve">Criterion </w:t>
+            </w:r>
+            <w:r>
+              <w:rPr>
+                <w:sz w:val="24"/>
+                <w:szCs w:val="24"/>
+                <w:lang w:val="en-US"/>
+              </w:rPr>
+              <w:t>D</w:t>
+            </w:r>
+          </w:p>
+        </w:tc>
+        <w:tc>
+          <w:tcPr>
+            <w:tcW w:w="1738" w:type="dxa"/>
+          </w:tcPr>
+          <w:p>
+            <w:pPr>
+              <w:jc w:val="center"/>
+              <w:cnfStyle w:val="100000000000" w:firstRow="1" w:lastRow="0" w:firstColumn="0" w:lastColumn="0" w:oddVBand="0" w:evenVBand="0" w:oddHBand="0" w:evenHBand="0" w:firstRowFirstColumn="0" w:firstRowLastColumn="0" w:lastRowFirstColumn="0" w:lastRowLastColumn="0"/>
+              <w:rPr>
+                <w:b w:val="0"/>
+                <w:bCs w:val="0"/>
+                <w:sz w:val="24"/>
+                <w:szCs w:val="24"/>
+                <w:lang w:val="en-US"/>
+              </w:rPr>
+            </w:pPr>
+          </w:p>
+          <w:p>
+            <w:pPr>
+              <w:jc w:val="center"/>
+              <w:cnfStyle w:val="100000000000" w:firstRow="1" w:lastRow="0" w:firstColumn="0" w:lastColumn="0" w:oddVBand="0" w:evenVBand="0" w:oddHBand="0" w:evenHBand="0" w:firstRowFirstColumn="0" w:firstRowLastColumn="0" w:lastRowFirstColumn="0" w:lastRowLastColumn="0"/>
+              <w:rPr>
+                <w:sz w:val="24"/>
+                <w:szCs w:val="24"/>
+                <w:lang w:val="en-US"/>
+              </w:rPr>
+            </w:pPr>
+            <w:r>
+              <w:rPr>
+                <w:sz w:val="24"/>
+                <w:szCs w:val="24"/>
+                <w:lang w:val="en-US"/>
+              </w:rPr>
+              <w:t>Total points</w:t>
+            </w:r>
+          </w:p>
+        </w:tc>
+      </w:tr>
+      <w:tr>
+        <w:trPr>
+          <w:cnfStyle w:val="000000100000" w:firstRow="0" w:lastRow="0" w:firstColumn="0" w:lastColumn="0" w:oddVBand="0" w:evenVBand="0" w:oddHBand="1" w:evenHBand="0" w:firstRowFirstColumn="0" w:firstRowLastColumn="0" w:lastRowFirstColumn="0" w:lastRowLastColumn="0"/>
+          <w:trHeight w:val="871"/>
+          <w:jc w:val="center"/>
+        </w:trPr>
+        <w:tc>
+          <w:tcPr>
+            <w:cnfStyle w:val="001000000000" w:firstRow="0" w:lastRow="0" w:firstColumn="1" w:lastColumn="0" w:oddVBand="0" w:evenVBand="0" w:oddHBand="0" w:evenHBand="0" w:firstRowFirstColumn="0" w:firstRowLastColumn="0" w:lastRowFirstColumn="0" w:lastRowLastColumn="0"/>
+            <w:tcW w:w="1736" w:type="dxa"/>
+          </w:tcPr>
+          <w:p>
+            <w:pPr>
+              <w:jc w:val="center"/>
+              <w:rPr>
+                <w:b w:val="0"/>
+                <w:bCs w:val="0"/>
+                <w:sz w:val="24"/>
+                <w:szCs w:val="24"/>
+                <w:lang w:val="en-US"/>
+              </w:rPr>
+            </w:pPr>
+          </w:p>
+          <w:p>
+            <w:pPr>
+              <w:jc w:val="center"/>
+              <w:rPr>
+                <w:sz w:val="24"/>
+                <w:szCs w:val="24"/>
+                <w:lang w:val="en-US"/>
+              </w:rPr>
+            </w:pPr>
+            <w:r>
+              <w:rPr>
+                <w:sz w:val="24"/>
+                <w:szCs w:val="24"/>
+                <w:lang w:val="en-US"/>
+              </w:rPr>
+              <w:t>Binary Search</w:t>
+            </w:r>
+          </w:p>
+        </w:tc>
+        <w:tc>
+          <w:tcPr>
+            <w:tcW w:w="1736" w:type="dxa"/>
+          </w:tcPr>
+          <w:p>
+            <w:pPr>
+              <w:jc w:val="center"/>
+              <w:cnfStyle w:val="000000100000" w:firstRow="0" w:lastRow="0" w:firstColumn="0" w:lastColumn="0" w:oddVBand="0" w:evenVBand="0" w:oddHBand="1" w:evenHBand="0" w:firstRowFirstColumn="0" w:firstRowLastColumn="0" w:lastRowFirstColumn="0" w:lastRowLastColumn="0"/>
+              <w:rPr>
+                <w:sz w:val="24"/>
+                <w:szCs w:val="24"/>
+                <w:lang w:val="en-US"/>
+              </w:rPr>
+            </w:pPr>
+          </w:p>
+          <w:p>
+            <w:pPr>
+              <w:jc w:val="center"/>
+              <w:cnfStyle w:val="000000100000" w:firstRow="0" w:lastRow="0" w:firstColumn="0" w:lastColumn="0" w:oddVBand="0" w:evenVBand="0" w:oddHBand="1" w:evenHBand="0" w:firstRowFirstColumn="0" w:firstRowLastColumn="0" w:lastRowFirstColumn="0" w:lastRowLastColumn="0"/>
+              <w:rPr>
+                <w:sz w:val="24"/>
+                <w:szCs w:val="24"/>
+                <w:lang w:val="en-US"/>
+              </w:rPr>
+            </w:pPr>
+            <w:r>
+              <w:rPr>
+                <w:sz w:val="24"/>
+                <w:szCs w:val="24"/>
+                <w:lang w:val="en-US"/>
+              </w:rPr>
+              <w:t>2</w:t>
+            </w:r>
+          </w:p>
+        </w:tc>
+        <w:tc>
+          <w:tcPr>
+            <w:tcW w:w="1736" w:type="dxa"/>
+          </w:tcPr>
+          <w:p>
+            <w:pPr>
+              <w:jc w:val="center"/>
+              <w:cnfStyle w:val="000000100000" w:firstRow="0" w:lastRow="0" w:firstColumn="0" w:lastColumn="0" w:oddVBand="0" w:evenVBand="0" w:oddHBand="1" w:evenHBand="0" w:firstRowFirstColumn="0" w:firstRowLastColumn="0" w:lastRowFirstColumn="0" w:lastRowLastColumn="0"/>
+              <w:rPr>
+                <w:sz w:val="24"/>
+                <w:szCs w:val="24"/>
+                <w:lang w:val="en-US"/>
+              </w:rPr>
+            </w:pPr>
+          </w:p>
+          <w:p>
+            <w:pPr>
+              <w:jc w:val="center"/>
+              <w:cnfStyle w:val="000000100000" w:firstRow="0" w:lastRow="0" w:firstColumn="0" w:lastColumn="0" w:oddVBand="0" w:evenVBand="0" w:oddHBand="1" w:evenHBand="0" w:firstRowFirstColumn="0" w:firstRowLastColumn="0" w:lastRowFirstColumn="0" w:lastRowLastColumn="0"/>
+              <w:rPr>
+                <w:sz w:val="24"/>
+                <w:szCs w:val="24"/>
+                <w:lang w:val="en-US"/>
+              </w:rPr>
+            </w:pPr>
+            <w:r>
+              <w:rPr>
+                <w:sz w:val="24"/>
+                <w:szCs w:val="24"/>
+                <w:lang w:val="en-US"/>
+              </w:rPr>
+              <w:t>2</w:t>
+            </w:r>
+          </w:p>
+        </w:tc>
+        <w:tc>
+          <w:tcPr>
+            <w:tcW w:w="1736" w:type="dxa"/>
+          </w:tcPr>
+          <w:p>
+            <w:pPr>
+              <w:jc w:val="center"/>
+              <w:cnfStyle w:val="000000100000" w:firstRow="0" w:lastRow="0" w:firstColumn="0" w:lastColumn="0" w:oddVBand="0" w:evenVBand="0" w:oddHBand="1" w:evenHBand="0" w:firstRowFirstColumn="0" w:firstRowLastColumn="0" w:lastRowFirstColumn="0" w:lastRowLastColumn="0"/>
+              <w:rPr>
+                <w:sz w:val="24"/>
+                <w:szCs w:val="24"/>
+                <w:lang w:val="en-US"/>
+              </w:rPr>
+            </w:pPr>
+          </w:p>
+          <w:p>
+            <w:pPr>
+              <w:jc w:val="center"/>
+              <w:cnfStyle w:val="000000100000" w:firstRow="0" w:lastRow="0" w:firstColumn="0" w:lastColumn="0" w:oddVBand="0" w:evenVBand="0" w:oddHBand="1" w:evenHBand="0" w:firstRowFirstColumn="0" w:firstRowLastColumn="0" w:lastRowFirstColumn="0" w:lastRowLastColumn="0"/>
+              <w:rPr>
+                <w:sz w:val="24"/>
+                <w:szCs w:val="24"/>
+                <w:lang w:val="en-US"/>
+              </w:rPr>
+            </w:pPr>
+            <w:r>
+              <w:rPr>
+                <w:sz w:val="24"/>
+                <w:szCs w:val="24"/>
+                <w:lang w:val="en-US"/>
+              </w:rPr>
+              <w:t>1</w:t>
+            </w:r>
+          </w:p>
+        </w:tc>
+        <w:tc>
+          <w:tcPr>
+            <w:tcW w:w="1738" w:type="dxa"/>
+          </w:tcPr>
+          <w:p>
+            <w:pPr>
+              <w:jc w:val="center"/>
+              <w:cnfStyle w:val="000000100000" w:firstRow="0" w:lastRow="0" w:firstColumn="0" w:lastColumn="0" w:oddVBand="0" w:evenVBand="0" w:oddHBand="1" w:evenHBand="0" w:firstRowFirstColumn="0" w:firstRowLastColumn="0" w:lastRowFirstColumn="0" w:lastRowLastColumn="0"/>
+              <w:rPr>
+                <w:sz w:val="24"/>
+                <w:szCs w:val="24"/>
+                <w:lang w:val="en-US"/>
+              </w:rPr>
+            </w:pPr>
+          </w:p>
+          <w:p>
+            <w:pPr>
+              <w:jc w:val="center"/>
+              <w:cnfStyle w:val="000000100000" w:firstRow="0" w:lastRow="0" w:firstColumn="0" w:lastColumn="0" w:oddVBand="0" w:evenVBand="0" w:oddHBand="1" w:evenHBand="0" w:firstRowFirstColumn="0" w:firstRowLastColumn="0" w:lastRowFirstColumn="0" w:lastRowLastColumn="0"/>
+              <w:rPr>
+                <w:sz w:val="24"/>
+                <w:szCs w:val="24"/>
+                <w:lang w:val="en-US"/>
+              </w:rPr>
+            </w:pPr>
+            <w:r>
+              <w:rPr>
+                <w:sz w:val="24"/>
+                <w:szCs w:val="24"/>
+                <w:lang w:val="en-US"/>
+              </w:rPr>
+              <w:t>2</w:t>
+            </w:r>
+          </w:p>
+        </w:tc>
+        <w:tc>
+          <w:tcPr>
+            <w:tcW w:w="1738" w:type="dxa"/>
+          </w:tcPr>
+          <w:p>
+            <w:pPr>
+              <w:jc w:val="center"/>
+              <w:cnfStyle w:val="000000100000" w:firstRow="0" w:lastRow="0" w:firstColumn="0" w:lastColumn="0" w:oddVBand="0" w:evenVBand="0" w:oddHBand="1" w:evenHBand="0" w:firstRowFirstColumn="0" w:firstRowLastColumn="0" w:lastRowFirstColumn="0" w:lastRowLastColumn="0"/>
+              <w:rPr>
+                <w:sz w:val="24"/>
+                <w:szCs w:val="24"/>
+                <w:lang w:val="en-US"/>
+              </w:rPr>
+            </w:pPr>
+          </w:p>
+          <w:p>
+            <w:pPr>
+              <w:jc w:val="center"/>
+              <w:cnfStyle w:val="000000100000" w:firstRow="0" w:lastRow="0" w:firstColumn="0" w:lastColumn="0" w:oddVBand="0" w:evenVBand="0" w:oddHBand="1" w:evenHBand="0" w:firstRowFirstColumn="0" w:firstRowLastColumn="0" w:lastRowFirstColumn="0" w:lastRowLastColumn="0"/>
+              <w:rPr>
+                <w:sz w:val="24"/>
+                <w:szCs w:val="24"/>
+                <w:lang w:val="en-US"/>
+              </w:rPr>
+            </w:pPr>
+            <w:r>
+              <w:rPr>
+                <w:sz w:val="24"/>
+                <w:szCs w:val="24"/>
+                <w:lang w:val="en-US"/>
+              </w:rPr>
+              <w:t>7</w:t>
+            </w:r>
+          </w:p>
+        </w:tc>
+      </w:tr>
+      <w:tr>
+        <w:trPr>
+          <w:trHeight w:val="699"/>
+          <w:jc w:val="center"/>
+        </w:trPr>
+        <w:tc>
+          <w:tcPr>
+            <w:cnfStyle w:val="001000000000" w:firstRow="0" w:lastRow="0" w:firstColumn="1" w:lastColumn="0" w:oddVBand="0" w:evenVBand="0" w:oddHBand="0" w:evenHBand="0" w:firstRowFirstColumn="0" w:firstRowLastColumn="0" w:lastRowFirstColumn="0" w:lastRowLastColumn="0"/>
+            <w:tcW w:w="1736" w:type="dxa"/>
+          </w:tcPr>
+          <w:p>
+            <w:pPr>
+              <w:jc w:val="center"/>
+              <w:rPr>
+                <w:b w:val="0"/>
+                <w:bCs w:val="0"/>
+                <w:sz w:val="24"/>
+                <w:szCs w:val="24"/>
+                <w:lang w:val="en-US"/>
+              </w:rPr>
+            </w:pPr>
+          </w:p>
+          <w:p>
+            <w:pPr>
+              <w:jc w:val="center"/>
+              <w:rPr>
+                <w:b w:val="0"/>
+                <w:bCs w:val="0"/>
+                <w:sz w:val="24"/>
+                <w:szCs w:val="24"/>
+                <w:lang w:val="en-US"/>
+              </w:rPr>
+            </w:pPr>
+            <w:r>
+              <w:rPr>
+                <w:sz w:val="24"/>
+                <w:szCs w:val="24"/>
+                <w:lang w:val="en-US"/>
+              </w:rPr>
+              <w:t>Sorting by Mixing</w:t>
+            </w:r>
+          </w:p>
+          <w:p>
+            <w:pPr>
+              <w:jc w:val="center"/>
+              <w:rPr>
+                <w:sz w:val="24"/>
+                <w:szCs w:val="24"/>
+                <w:lang w:val="en-US"/>
+              </w:rPr>
+            </w:pPr>
+          </w:p>
+        </w:tc>
+        <w:tc>
+          <w:tcPr>
+            <w:tcW w:w="1736" w:type="dxa"/>
+          </w:tcPr>
+          <w:p>
+            <w:pPr>
+              <w:cnfStyle w:val="000000000000" w:firstRow="0" w:lastRow="0" w:firstColumn="0" w:lastColumn="0" w:oddVBand="0" w:evenVBand="0" w:oddHBand="0" w:evenHBand="0" w:firstRowFirstColumn="0" w:firstRowLastColumn="0" w:lastRowFirstColumn="0" w:lastRowLastColumn="0"/>
+              <w:rPr>
+                <w:sz w:val="36"/>
+                <w:szCs w:val="36"/>
+                <w:lang w:val="en-US"/>
+              </w:rPr>
+            </w:pPr>
+          </w:p>
+          <w:p>
+            <w:pPr>
+              <w:jc w:val="center"/>
+              <w:cnfStyle w:val="000000000000" w:firstRow="0" w:lastRow="0" w:firstColumn="0" w:lastColumn="0" w:oddVBand="0" w:evenVBand="0" w:oddHBand="0" w:evenHBand="0" w:firstRowFirstColumn="0" w:firstRowLastColumn="0" w:lastRowFirstColumn="0" w:lastRowLastColumn="0"/>
+              <w:rPr>
+                <w:sz w:val="24"/>
+                <w:szCs w:val="24"/>
+                <w:lang w:val="en-US"/>
+              </w:rPr>
+            </w:pPr>
+            <w:r>
+              <w:rPr>
+                <w:sz w:val="24"/>
+                <w:szCs w:val="24"/>
+                <w:lang w:val="en-US"/>
+              </w:rPr>
+              <w:t>2</w:t>
+            </w:r>
+          </w:p>
+          <w:p>
+            <w:pPr>
+              <w:jc w:val="center"/>
+              <w:cnfStyle w:val="000000000000" w:firstRow="0" w:lastRow="0" w:firstColumn="0" w:lastColumn="0" w:oddVBand="0" w:evenVBand="0" w:oddHBand="0" w:evenHBand="0" w:firstRowFirstColumn="0" w:firstRowLastColumn="0" w:lastRowFirstColumn="0" w:lastRowLastColumn="0"/>
+              <w:rPr>
+                <w:sz w:val="24"/>
+                <w:szCs w:val="24"/>
+                <w:lang w:val="en-US"/>
+              </w:rPr>
+            </w:pPr>
+          </w:p>
+        </w:tc>
+        <w:tc>
+          <w:tcPr>
+            <w:tcW w:w="1736" w:type="dxa"/>
+          </w:tcPr>
+          <w:p>
+            <w:pPr>
+              <w:cnfStyle w:val="000000000000" w:firstRow="0" w:lastRow="0" w:firstColumn="0" w:lastColumn="0" w:oddVBand="0" w:evenVBand="0" w:oddHBand="0" w:evenHBand="0" w:firstRowFirstColumn="0" w:firstRowLastColumn="0" w:lastRowFirstColumn="0" w:lastRowLastColumn="0"/>
+              <w:rPr>
+                <w:sz w:val="36"/>
+                <w:szCs w:val="36"/>
+                <w:lang w:val="en-US"/>
+              </w:rPr>
+            </w:pPr>
+          </w:p>
+          <w:p>
+            <w:pPr>
+              <w:jc w:val="center"/>
+              <w:cnfStyle w:val="000000000000" w:firstRow="0" w:lastRow="0" w:firstColumn="0" w:lastColumn="0" w:oddVBand="0" w:evenVBand="0" w:oddHBand="0" w:evenHBand="0" w:firstRowFirstColumn="0" w:firstRowLastColumn="0" w:lastRowFirstColumn="0" w:lastRowLastColumn="0"/>
+              <w:rPr>
+                <w:sz w:val="24"/>
+                <w:szCs w:val="24"/>
+                <w:lang w:val="en-US"/>
+              </w:rPr>
+            </w:pPr>
+            <w:r>
+              <w:rPr>
+                <w:sz w:val="24"/>
+                <w:szCs w:val="24"/>
+                <w:lang w:val="en-US"/>
+              </w:rPr>
+              <w:t>2</w:t>
+            </w:r>
+          </w:p>
+        </w:tc>
+        <w:tc>
+          <w:tcPr>
+            <w:tcW w:w="1736" w:type="dxa"/>
+          </w:tcPr>
+          <w:p>
+            <w:pPr>
+              <w:jc w:val="center"/>
+              <w:cnfStyle w:val="000000000000" w:firstRow="0" w:lastRow="0" w:firstColumn="0" w:lastColumn="0" w:oddVBand="0" w:evenVBand="0" w:oddHBand="0" w:evenHBand="0" w:firstRowFirstColumn="0" w:firstRowLastColumn="0" w:lastRowFirstColumn="0" w:lastRowLastColumn="0"/>
+              <w:rPr>
+                <w:sz w:val="36"/>
+                <w:szCs w:val="36"/>
+                <w:lang w:val="en-US"/>
+              </w:rPr>
+            </w:pPr>
+          </w:p>
+          <w:p>
+            <w:pPr>
+              <w:jc w:val="center"/>
+              <w:cnfStyle w:val="000000000000" w:firstRow="0" w:lastRow="0" w:firstColumn="0" w:lastColumn="0" w:oddVBand="0" w:evenVBand="0" w:oddHBand="0" w:evenHBand="0" w:firstRowFirstColumn="0" w:firstRowLastColumn="0" w:lastRowFirstColumn="0" w:lastRowLastColumn="0"/>
+              <w:rPr>
+                <w:sz w:val="24"/>
+                <w:szCs w:val="24"/>
+                <w:lang w:val="en-US"/>
+              </w:rPr>
+            </w:pPr>
+            <w:r>
+              <w:rPr>
+                <w:sz w:val="24"/>
+                <w:szCs w:val="24"/>
+                <w:lang w:val="en-US"/>
+              </w:rPr>
+              <w:t>1</w:t>
+            </w:r>
+          </w:p>
+        </w:tc>
+        <w:tc>
+          <w:tcPr>
+            <w:tcW w:w="1738" w:type="dxa"/>
+          </w:tcPr>
+          <w:p>
+            <w:pPr>
+              <w:jc w:val="center"/>
+              <w:cnfStyle w:val="000000000000" w:firstRow="0" w:lastRow="0" w:firstColumn="0" w:lastColumn="0" w:oddVBand="0" w:evenVBand="0" w:oddHBand="0" w:evenHBand="0" w:firstRowFirstColumn="0" w:firstRowLastColumn="0" w:lastRowFirstColumn="0" w:lastRowLastColumn="0"/>
+              <w:rPr>
+                <w:sz w:val="36"/>
+                <w:szCs w:val="36"/>
+                <w:lang w:val="en-US"/>
+              </w:rPr>
+            </w:pPr>
+          </w:p>
+          <w:p>
+            <w:pPr>
+              <w:jc w:val="center"/>
+              <w:cnfStyle w:val="000000000000" w:firstRow="0" w:lastRow="0" w:firstColumn="0" w:lastColumn="0" w:oddVBand="0" w:evenVBand="0" w:oddHBand="0" w:evenHBand="0" w:firstRowFirstColumn="0" w:firstRowLastColumn="0" w:lastRowFirstColumn="0" w:lastRowLastColumn="0"/>
+              <w:rPr>
+                <w:sz w:val="24"/>
+                <w:szCs w:val="24"/>
+                <w:lang w:val="en-US"/>
+              </w:rPr>
+            </w:pPr>
+            <w:r>
+              <w:rPr>
+                <w:sz w:val="24"/>
+                <w:szCs w:val="24"/>
+                <w:lang w:val="en-US"/>
+              </w:rPr>
+              <w:t>1</w:t>
+            </w:r>
+          </w:p>
+        </w:tc>
+        <w:tc>
+          <w:tcPr>
+            <w:tcW w:w="1738" w:type="dxa"/>
+          </w:tcPr>
+          <w:p>
+            <w:pPr>
+              <w:jc w:val="center"/>
+              <w:cnfStyle w:val="000000000000" w:firstRow="0" w:lastRow="0" w:firstColumn="0" w:lastColumn="0" w:oddVBand="0" w:evenVBand="0" w:oddHBand="0" w:evenHBand="0" w:firstRowFirstColumn="0" w:firstRowLastColumn="0" w:lastRowFirstColumn="0" w:lastRowLastColumn="0"/>
+              <w:rPr>
+                <w:sz w:val="36"/>
+                <w:szCs w:val="36"/>
+                <w:lang w:val="en-US"/>
+              </w:rPr>
+            </w:pPr>
+          </w:p>
+          <w:p>
+            <w:pPr>
+              <w:jc w:val="center"/>
+              <w:cnfStyle w:val="000000000000" w:firstRow="0" w:lastRow="0" w:firstColumn="0" w:lastColumn="0" w:oddVBand="0" w:evenVBand="0" w:oddHBand="0" w:evenHBand="0" w:firstRowFirstColumn="0" w:firstRowLastColumn="0" w:lastRowFirstColumn="0" w:lastRowLastColumn="0"/>
+              <w:rPr>
+                <w:sz w:val="24"/>
+                <w:szCs w:val="24"/>
+                <w:lang w:val="en-US"/>
+              </w:rPr>
+            </w:pPr>
+            <w:r>
+              <w:rPr>
+                <w:sz w:val="24"/>
+                <w:szCs w:val="24"/>
+                <w:lang w:val="en-US"/>
+              </w:rPr>
+              <w:t>6</w:t>
+            </w:r>
+          </w:p>
+        </w:tc>
+      </w:tr>
+      <w:tr>
+        <w:trPr>
+          <w:cnfStyle w:val="000000100000" w:firstRow="0" w:lastRow="0" w:firstColumn="0" w:lastColumn="0" w:oddVBand="0" w:evenVBand="0" w:oddHBand="1" w:evenHBand="0" w:firstRowFirstColumn="0" w:firstRowLastColumn="0" w:lastRowFirstColumn="0" w:lastRowLastColumn="0"/>
+          <w:trHeight w:val="909"/>
+          <w:jc w:val="center"/>
+        </w:trPr>
+        <w:tc>
+          <w:tcPr>
+            <w:cnfStyle w:val="001000000000" w:firstRow="0" w:lastRow="0" w:firstColumn="1" w:lastColumn="0" w:oddVBand="0" w:evenVBand="0" w:oddHBand="0" w:evenHBand="0" w:firstRowFirstColumn="0" w:firstRowLastColumn="0" w:lastRowFirstColumn="0" w:lastRowLastColumn="0"/>
+            <w:tcW w:w="1736" w:type="dxa"/>
+          </w:tcPr>
+          <w:p>
+            <w:pPr>
+              <w:jc w:val="center"/>
+              <w:rPr>
+                <w:b w:val="0"/>
+                <w:bCs w:val="0"/>
+                <w:sz w:val="24"/>
+                <w:szCs w:val="24"/>
+                <w:lang w:val="en-US"/>
+              </w:rPr>
+            </w:pPr>
+          </w:p>
+          <w:p>
+            <w:pPr>
+              <w:jc w:val="center"/>
+              <w:rPr>
+                <w:sz w:val="24"/>
+                <w:szCs w:val="24"/>
+                <w:lang w:val="en-US"/>
+              </w:rPr>
+            </w:pPr>
+            <w:r>
+              <w:rPr>
+                <w:sz w:val="24"/>
+                <w:szCs w:val="24"/>
+                <w:lang w:val="en-US"/>
+              </w:rPr>
+              <w:t>Tree</w:t>
+            </w:r>
+          </w:p>
+        </w:tc>
+        <w:tc>
+          <w:tcPr>
+            <w:tcW w:w="1736" w:type="dxa"/>
+          </w:tcPr>
+          <w:p>
+            <w:pPr>
+              <w:jc w:val="center"/>
+              <w:cnfStyle w:val="000000100000" w:firstRow="0" w:lastRow="0" w:firstColumn="0" w:lastColumn="0" w:oddVBand="0" w:evenVBand="0" w:oddHBand="1" w:evenHBand="0" w:firstRowFirstColumn="0" w:firstRowLastColumn="0" w:lastRowFirstColumn="0" w:lastRowLastColumn="0"/>
+              <w:rPr>
+                <w:sz w:val="24"/>
+                <w:szCs w:val="24"/>
+                <w:lang w:val="en-US"/>
+              </w:rPr>
+            </w:pPr>
+          </w:p>
+          <w:p>
+            <w:pPr>
+              <w:jc w:val="center"/>
+              <w:cnfStyle w:val="000000100000" w:firstRow="0" w:lastRow="0" w:firstColumn="0" w:lastColumn="0" w:oddVBand="0" w:evenVBand="0" w:oddHBand="1" w:evenHBand="0" w:firstRowFirstColumn="0" w:firstRowLastColumn="0" w:lastRowFirstColumn="0" w:lastRowLastColumn="0"/>
+              <w:rPr>
+                <w:sz w:val="24"/>
+                <w:szCs w:val="24"/>
+                <w:lang w:val="en-US"/>
+              </w:rPr>
+            </w:pPr>
+            <w:r>
+              <w:rPr>
+                <w:sz w:val="24"/>
+                <w:szCs w:val="24"/>
+                <w:lang w:val="en-US"/>
+              </w:rPr>
+              <w:t>2</w:t>
+            </w:r>
+          </w:p>
+        </w:tc>
+        <w:tc>
+          <w:tcPr>
+            <w:tcW w:w="1736" w:type="dxa"/>
+          </w:tcPr>
+          <w:p>
+            <w:pPr>
+              <w:jc w:val="center"/>
+              <w:cnfStyle w:val="000000100000" w:firstRow="0" w:lastRow="0" w:firstColumn="0" w:lastColumn="0" w:oddVBand="0" w:evenVBand="0" w:oddHBand="1" w:evenHBand="0" w:firstRowFirstColumn="0" w:firstRowLastColumn="0" w:lastRowFirstColumn="0" w:lastRowLastColumn="0"/>
+              <w:rPr>
+                <w:sz w:val="24"/>
+                <w:szCs w:val="24"/>
+                <w:lang w:val="en-US"/>
+              </w:rPr>
+            </w:pPr>
+          </w:p>
+          <w:p>
+            <w:pPr>
+              <w:jc w:val="center"/>
+              <w:cnfStyle w:val="000000100000" w:firstRow="0" w:lastRow="0" w:firstColumn="0" w:lastColumn="0" w:oddVBand="0" w:evenVBand="0" w:oddHBand="1" w:evenHBand="0" w:firstRowFirstColumn="0" w:firstRowLastColumn="0" w:lastRowFirstColumn="0" w:lastRowLastColumn="0"/>
+              <w:rPr>
+                <w:sz w:val="24"/>
+                <w:szCs w:val="24"/>
+                <w:lang w:val="en-US"/>
+              </w:rPr>
+            </w:pPr>
+            <w:r>
+              <w:rPr>
+                <w:sz w:val="24"/>
+                <w:szCs w:val="24"/>
+                <w:lang w:val="en-US"/>
+              </w:rPr>
+              <w:t>3</w:t>
+            </w:r>
+          </w:p>
+        </w:tc>
+        <w:tc>
+          <w:tcPr>
+            <w:tcW w:w="1736" w:type="dxa"/>
+          </w:tcPr>
+          <w:p>
+            <w:pPr>
+              <w:jc w:val="center"/>
+              <w:cnfStyle w:val="000000100000" w:firstRow="0" w:lastRow="0" w:firstColumn="0" w:lastColumn="0" w:oddVBand="0" w:evenVBand="0" w:oddHBand="1" w:evenHBand="0" w:firstRowFirstColumn="0" w:firstRowLastColumn="0" w:lastRowFirstColumn="0" w:lastRowLastColumn="0"/>
+              <w:rPr>
+                <w:sz w:val="24"/>
+                <w:szCs w:val="24"/>
+                <w:lang w:val="en-US"/>
+              </w:rPr>
+            </w:pPr>
+          </w:p>
+          <w:p>
+            <w:pPr>
+              <w:jc w:val="center"/>
+              <w:cnfStyle w:val="000000100000" w:firstRow="0" w:lastRow="0" w:firstColumn="0" w:lastColumn="0" w:oddVBand="0" w:evenVBand="0" w:oddHBand="1" w:evenHBand="0" w:firstRowFirstColumn="0" w:firstRowLastColumn="0" w:lastRowFirstColumn="0" w:lastRowLastColumn="0"/>
+              <w:rPr>
+                <w:sz w:val="24"/>
+                <w:szCs w:val="24"/>
+                <w:lang w:val="en-US"/>
+              </w:rPr>
+            </w:pPr>
+            <w:r>
+              <w:rPr>
+                <w:sz w:val="24"/>
+                <w:szCs w:val="24"/>
+                <w:lang w:val="en-US"/>
+              </w:rPr>
+              <w:t>3</w:t>
+            </w:r>
+          </w:p>
+        </w:tc>
+        <w:tc>
+          <w:tcPr>
+            <w:tcW w:w="1738" w:type="dxa"/>
+          </w:tcPr>
+          <w:p>
+            <w:pPr>
+              <w:jc w:val="center"/>
+              <w:cnfStyle w:val="000000100000" w:firstRow="0" w:lastRow="0" w:firstColumn="0" w:lastColumn="0" w:oddVBand="0" w:evenVBand="0" w:oddHBand="1" w:evenHBand="0" w:firstRowFirstColumn="0" w:firstRowLastColumn="0" w:lastRowFirstColumn="0" w:lastRowLastColumn="0"/>
+              <w:rPr>
+                <w:sz w:val="24"/>
+                <w:szCs w:val="24"/>
+                <w:lang w:val="en-US"/>
+              </w:rPr>
+            </w:pPr>
+          </w:p>
+          <w:p>
+            <w:pPr>
+              <w:jc w:val="center"/>
+              <w:cnfStyle w:val="000000100000" w:firstRow="0" w:lastRow="0" w:firstColumn="0" w:lastColumn="0" w:oddVBand="0" w:evenVBand="0" w:oddHBand="1" w:evenHBand="0" w:firstRowFirstColumn="0" w:firstRowLastColumn="0" w:lastRowFirstColumn="0" w:lastRowLastColumn="0"/>
+              <w:rPr>
+                <w:sz w:val="24"/>
+                <w:szCs w:val="24"/>
+                <w:lang w:val="en-US"/>
+              </w:rPr>
+            </w:pPr>
+            <w:r>
+              <w:rPr>
+                <w:sz w:val="24"/>
+                <w:szCs w:val="24"/>
+                <w:lang w:val="en-US"/>
+              </w:rPr>
+              <w:t>2</w:t>
+            </w:r>
+          </w:p>
+        </w:tc>
+        <w:tc>
+          <w:tcPr>
+            <w:tcW w:w="1738" w:type="dxa"/>
+          </w:tcPr>
+          <w:p>
+            <w:pPr>
+              <w:jc w:val="center"/>
+              <w:cnfStyle w:val="000000100000" w:firstRow="0" w:lastRow="0" w:firstColumn="0" w:lastColumn="0" w:oddVBand="0" w:evenVBand="0" w:oddHBand="1" w:evenHBand="0" w:firstRowFirstColumn="0" w:firstRowLastColumn="0" w:lastRowFirstColumn="0" w:lastRowLastColumn="0"/>
+              <w:rPr>
+                <w:sz w:val="24"/>
+                <w:szCs w:val="24"/>
+                <w:lang w:val="en-US"/>
+              </w:rPr>
+            </w:pPr>
+          </w:p>
+          <w:p>
+            <w:pPr>
+              <w:jc w:val="center"/>
+              <w:cnfStyle w:val="000000100000" w:firstRow="0" w:lastRow="0" w:firstColumn="0" w:lastColumn="0" w:oddVBand="0" w:evenVBand="0" w:oddHBand="1" w:evenHBand="0" w:firstRowFirstColumn="0" w:firstRowLastColumn="0" w:lastRowFirstColumn="0" w:lastRowLastColumn="0"/>
+              <w:rPr>
+                <w:sz w:val="24"/>
+                <w:szCs w:val="24"/>
+                <w:lang w:val="en-US"/>
+              </w:rPr>
+            </w:pPr>
+            <w:r>
+              <w:rPr>
+                <w:sz w:val="24"/>
+                <w:szCs w:val="24"/>
+                <w:lang w:val="en-US"/>
+              </w:rPr>
+              <w:t>10</w:t>
+            </w:r>
+          </w:p>
+        </w:tc>
+      </w:tr>
+      <w:tr>
+        <w:trPr>
+          <w:trHeight w:val="339"/>
+          <w:jc w:val="center"/>
+        </w:trPr>
+        <w:tc>
+          <w:tcPr>
+            <w:cnfStyle w:val="001000000000" w:firstRow="0" w:lastRow="0" w:firstColumn="1" w:lastColumn="0" w:oddVBand="0" w:evenVBand="0" w:oddHBand="0" w:evenHBand="0" w:firstRowFirstColumn="0" w:firstRowLastColumn="0" w:lastRowFirstColumn="0" w:lastRowLastColumn="0"/>
+            <w:tcW w:w="1736" w:type="dxa"/>
+          </w:tcPr>
+          <w:p>
+            <w:pPr>
+              <w:jc w:val="center"/>
+              <w:rPr>
+                <w:b w:val="0"/>
+                <w:bCs w:val="0"/>
+                <w:sz w:val="24"/>
+                <w:szCs w:val="24"/>
+                <w:lang w:val="en-US"/>
+              </w:rPr>
+            </w:pPr>
+          </w:p>
+          <w:p>
+            <w:pPr>
+              <w:jc w:val="center"/>
+              <w:rPr>
+                <w:b w:val="0"/>
+                <w:bCs w:val="0"/>
+                <w:sz w:val="24"/>
+                <w:szCs w:val="24"/>
+                <w:lang w:val="en-US"/>
+              </w:rPr>
+            </w:pPr>
+            <w:r>
+              <w:rPr>
+                <w:sz w:val="24"/>
+                <w:szCs w:val="24"/>
+                <w:lang w:val="en-US"/>
+              </w:rPr>
+              <w:t>Graphs</w:t>
+            </w:r>
+          </w:p>
+          <w:p>
+            <w:pPr>
+              <w:rPr>
+                <w:sz w:val="24"/>
+                <w:szCs w:val="24"/>
+                <w:lang w:val="en-US"/>
+              </w:rPr>
+            </w:pPr>
+          </w:p>
+        </w:tc>
+        <w:tc>
+          <w:tcPr>
+            <w:tcW w:w="1736" w:type="dxa"/>
+          </w:tcPr>
+          <w:p>
+            <w:pPr>
+              <w:jc w:val="center"/>
+              <w:cnfStyle w:val="000000000000" w:firstRow="0" w:lastRow="0" w:firstColumn="0" w:lastColumn="0" w:oddVBand="0" w:evenVBand="0" w:oddHBand="0" w:evenHBand="0" w:firstRowFirstColumn="0" w:firstRowLastColumn="0" w:lastRowFirstColumn="0" w:lastRowLastColumn="0"/>
+              <w:rPr>
+                <w:sz w:val="24"/>
+                <w:szCs w:val="24"/>
+                <w:lang w:val="en-US"/>
+              </w:rPr>
+            </w:pPr>
+          </w:p>
+          <w:p>
+            <w:pPr>
+              <w:jc w:val="center"/>
+              <w:cnfStyle w:val="000000000000" w:firstRow="0" w:lastRow="0" w:firstColumn="0" w:lastColumn="0" w:oddVBand="0" w:evenVBand="0" w:oddHBand="0" w:evenHBand="0" w:firstRowFirstColumn="0" w:firstRowLastColumn="0" w:lastRowFirstColumn="0" w:lastRowLastColumn="0"/>
+              <w:rPr>
+                <w:sz w:val="24"/>
+                <w:szCs w:val="24"/>
+                <w:lang w:val="en-US"/>
+              </w:rPr>
+            </w:pPr>
+            <w:r>
+              <w:rPr>
+                <w:sz w:val="24"/>
+                <w:szCs w:val="24"/>
+                <w:lang w:val="en-US"/>
+              </w:rPr>
+              <w:t>1</w:t>
+            </w:r>
+          </w:p>
+        </w:tc>
+        <w:tc>
+          <w:tcPr>
+            <w:tcW w:w="1736" w:type="dxa"/>
+          </w:tcPr>
+          <w:p>
+            <w:pPr>
+              <w:jc w:val="center"/>
+              <w:cnfStyle w:val="000000000000" w:firstRow="0" w:lastRow="0" w:firstColumn="0" w:lastColumn="0" w:oddVBand="0" w:evenVBand="0" w:oddHBand="0" w:evenHBand="0" w:firstRowFirstColumn="0" w:firstRowLastColumn="0" w:lastRowFirstColumn="0" w:lastRowLastColumn="0"/>
+              <w:rPr>
+                <w:sz w:val="24"/>
+                <w:szCs w:val="24"/>
+                <w:lang w:val="en-US"/>
+              </w:rPr>
+            </w:pPr>
+          </w:p>
+          <w:p>
+            <w:pPr>
+              <w:jc w:val="center"/>
+              <w:cnfStyle w:val="000000000000" w:firstRow="0" w:lastRow="0" w:firstColumn="0" w:lastColumn="0" w:oddVBand="0" w:evenVBand="0" w:oddHBand="0" w:evenHBand="0" w:firstRowFirstColumn="0" w:firstRowLastColumn="0" w:lastRowFirstColumn="0" w:lastRowLastColumn="0"/>
+              <w:rPr>
+                <w:sz w:val="24"/>
+                <w:szCs w:val="24"/>
+                <w:lang w:val="en-US"/>
+              </w:rPr>
+            </w:pPr>
+            <w:r>
+              <w:rPr>
+                <w:sz w:val="24"/>
+                <w:szCs w:val="24"/>
+                <w:lang w:val="en-US"/>
+              </w:rPr>
+              <w:t>2</w:t>
+            </w:r>
+          </w:p>
+        </w:tc>
+        <w:tc>
+          <w:tcPr>
+            <w:tcW w:w="1736" w:type="dxa"/>
+          </w:tcPr>
+          <w:p>
+            <w:pPr>
+              <w:jc w:val="center"/>
+              <w:cnfStyle w:val="000000000000" w:firstRow="0" w:lastRow="0" w:firstColumn="0" w:lastColumn="0" w:oddVBand="0" w:evenVBand="0" w:oddHBand="0" w:evenHBand="0" w:firstRowFirstColumn="0" w:firstRowLastColumn="0" w:lastRowFirstColumn="0" w:lastRowLastColumn="0"/>
+              <w:rPr>
+                <w:sz w:val="24"/>
+                <w:szCs w:val="24"/>
+                <w:lang w:val="en-US"/>
+              </w:rPr>
+            </w:pPr>
+          </w:p>
+          <w:p>
+            <w:pPr>
+              <w:jc w:val="center"/>
+              <w:cnfStyle w:val="000000000000" w:firstRow="0" w:lastRow="0" w:firstColumn="0" w:lastColumn="0" w:oddVBand="0" w:evenVBand="0" w:oddHBand="0" w:evenHBand="0" w:firstRowFirstColumn="0" w:firstRowLastColumn="0" w:lastRowFirstColumn="0" w:lastRowLastColumn="0"/>
+              <w:rPr>
+                <w:sz w:val="24"/>
+                <w:szCs w:val="24"/>
+                <w:lang w:val="en-US"/>
+              </w:rPr>
+            </w:pPr>
+            <w:r>
+              <w:rPr>
+                <w:sz w:val="24"/>
+                <w:szCs w:val="24"/>
+                <w:lang w:val="en-US"/>
+              </w:rPr>
+              <w:t>3</w:t>
+            </w:r>
+          </w:p>
+        </w:tc>
+        <w:tc>
+          <w:tcPr>
+            <w:tcW w:w="1738" w:type="dxa"/>
+          </w:tcPr>
+          <w:p>
+            <w:pPr>
+              <w:jc w:val="center"/>
+              <w:cnfStyle w:val="000000000000" w:firstRow="0" w:lastRow="0" w:firstColumn="0" w:lastColumn="0" w:oddVBand="0" w:evenVBand="0" w:oddHBand="0" w:evenHBand="0" w:firstRowFirstColumn="0" w:firstRowLastColumn="0" w:lastRowFirstColumn="0" w:lastRowLastColumn="0"/>
+              <w:rPr>
+                <w:sz w:val="24"/>
+                <w:szCs w:val="24"/>
+                <w:lang w:val="en-US"/>
+              </w:rPr>
+            </w:pPr>
+          </w:p>
+          <w:p>
+            <w:pPr>
+              <w:jc w:val="center"/>
+              <w:cnfStyle w:val="000000000000" w:firstRow="0" w:lastRow="0" w:firstColumn="0" w:lastColumn="0" w:oddVBand="0" w:evenVBand="0" w:oddHBand="0" w:evenHBand="0" w:firstRowFirstColumn="0" w:firstRowLastColumn="0" w:lastRowFirstColumn="0" w:lastRowLastColumn="0"/>
+              <w:rPr>
+                <w:sz w:val="24"/>
+                <w:szCs w:val="24"/>
+                <w:lang w:val="en-US"/>
+              </w:rPr>
+            </w:pPr>
+            <w:r>
+              <w:rPr>
+                <w:sz w:val="24"/>
+                <w:szCs w:val="24"/>
+                <w:lang w:val="en-US"/>
+              </w:rPr>
+              <w:t>1</w:t>
+            </w:r>
+          </w:p>
+        </w:tc>
+        <w:tc>
+          <w:tcPr>
+            <w:tcW w:w="1738" w:type="dxa"/>
+          </w:tcPr>
+          <w:p>
+            <w:pPr>
+              <w:jc w:val="center"/>
+              <w:cnfStyle w:val="000000000000" w:firstRow="0" w:lastRow="0" w:firstColumn="0" w:lastColumn="0" w:oddVBand="0" w:evenVBand="0" w:oddHBand="0" w:evenHBand="0" w:firstRowFirstColumn="0" w:firstRowLastColumn="0" w:lastRowFirstColumn="0" w:lastRowLastColumn="0"/>
+              <w:rPr>
+                <w:sz w:val="24"/>
+                <w:szCs w:val="24"/>
+                <w:lang w:val="en-US"/>
+              </w:rPr>
+            </w:pPr>
+          </w:p>
+          <w:p>
+            <w:pPr>
+              <w:jc w:val="center"/>
+              <w:cnfStyle w:val="000000000000" w:firstRow="0" w:lastRow="0" w:firstColumn="0" w:lastColumn="0" w:oddVBand="0" w:evenVBand="0" w:oddHBand="0" w:evenHBand="0" w:firstRowFirstColumn="0" w:firstRowLastColumn="0" w:lastRowFirstColumn="0" w:lastRowLastColumn="0"/>
+              <w:rPr>
+                <w:sz w:val="24"/>
+                <w:szCs w:val="24"/>
+                <w:lang w:val="en-US"/>
+              </w:rPr>
+            </w:pPr>
+            <w:r>
+              <w:rPr>
+                <w:sz w:val="24"/>
+                <w:szCs w:val="24"/>
+                <w:lang w:val="en-US"/>
+              </w:rPr>
+              <w:t>7</w:t>
+            </w:r>
+          </w:p>
+        </w:tc>
+      </w:tr>
+      <w:tr>
+        <w:trPr>
+          <w:cnfStyle w:val="000000100000" w:firstRow="0" w:lastRow="0" w:firstColumn="0" w:lastColumn="0" w:oddVBand="0" w:evenVBand="0" w:oddHBand="1" w:evenHBand="0" w:firstRowFirstColumn="0" w:firstRowLastColumn="0" w:lastRowFirstColumn="0" w:lastRowLastColumn="0"/>
+          <w:trHeight w:val="1041"/>
+          <w:jc w:val="center"/>
+        </w:trPr>
+        <w:tc>
+          <w:tcPr>
+            <w:cnfStyle w:val="001000000000" w:firstRow="0" w:lastRow="0" w:firstColumn="1" w:lastColumn="0" w:oddVBand="0" w:evenVBand="0" w:oddHBand="0" w:evenHBand="0" w:firstRowFirstColumn="0" w:firstRowLastColumn="0" w:lastRowFirstColumn="0" w:lastRowLastColumn="0"/>
+            <w:tcW w:w="1736" w:type="dxa"/>
+          </w:tcPr>
+          <w:p>
+            <w:pPr>
+              <w:jc w:val="center"/>
+              <w:rPr>
+                <w:sz w:val="24"/>
+                <w:szCs w:val="24"/>
+                <w:lang w:val="en-US"/>
+              </w:rPr>
+            </w:pPr>
+            <w:r>
+              <w:rPr>
+                <w:sz w:val="24"/>
+                <w:szCs w:val="24"/>
+                <w:lang w:val="en-US"/>
+              </w:rPr>
+              <w:t>Optimized Bubble Sorting</w:t>
+            </w:r>
+          </w:p>
+        </w:tc>
+        <w:tc>
+          <w:tcPr>
+            <w:tcW w:w="1736" w:type="dxa"/>
+          </w:tcPr>
+          <w:p>
+            <w:pPr>
+              <w:jc w:val="center"/>
+              <w:cnfStyle w:val="000000100000" w:firstRow="0" w:lastRow="0" w:firstColumn="0" w:lastColumn="0" w:oddVBand="0" w:evenVBand="0" w:oddHBand="1" w:evenHBand="0" w:firstRowFirstColumn="0" w:firstRowLastColumn="0" w:lastRowFirstColumn="0" w:lastRowLastColumn="0"/>
+              <w:rPr>
+                <w:sz w:val="24"/>
+                <w:szCs w:val="24"/>
+                <w:lang w:val="en-US"/>
+              </w:rPr>
+            </w:pPr>
+          </w:p>
+          <w:p>
+            <w:pPr>
+              <w:jc w:val="center"/>
+              <w:cnfStyle w:val="000000100000" w:firstRow="0" w:lastRow="0" w:firstColumn="0" w:lastColumn="0" w:oddVBand="0" w:evenVBand="0" w:oddHBand="1" w:evenHBand="0" w:firstRowFirstColumn="0" w:firstRowLastColumn="0" w:lastRowFirstColumn="0" w:lastRowLastColumn="0"/>
+              <w:rPr>
+                <w:sz w:val="24"/>
+                <w:szCs w:val="24"/>
+                <w:lang w:val="en-US"/>
+              </w:rPr>
+            </w:pPr>
+            <w:r>
+              <w:rPr>
+                <w:sz w:val="24"/>
+                <w:szCs w:val="24"/>
+                <w:lang w:val="en-US"/>
+              </w:rPr>
+              <w:t>2</w:t>
+            </w:r>
+          </w:p>
+        </w:tc>
+        <w:tc>
+          <w:tcPr>
+            <w:tcW w:w="1736" w:type="dxa"/>
+          </w:tcPr>
+          <w:p>
+            <w:pPr>
+              <w:jc w:val="center"/>
+              <w:cnfStyle w:val="000000100000" w:firstRow="0" w:lastRow="0" w:firstColumn="0" w:lastColumn="0" w:oddVBand="0" w:evenVBand="0" w:oddHBand="1" w:evenHBand="0" w:firstRowFirstColumn="0" w:firstRowLastColumn="0" w:lastRowFirstColumn="0" w:lastRowLastColumn="0"/>
+              <w:rPr>
+                <w:sz w:val="24"/>
+                <w:szCs w:val="24"/>
+                <w:lang w:val="en-US"/>
+              </w:rPr>
+            </w:pPr>
+          </w:p>
+          <w:p>
+            <w:pPr>
+              <w:jc w:val="center"/>
+              <w:cnfStyle w:val="000000100000" w:firstRow="0" w:lastRow="0" w:firstColumn="0" w:lastColumn="0" w:oddVBand="0" w:evenVBand="0" w:oddHBand="1" w:evenHBand="0" w:firstRowFirstColumn="0" w:firstRowLastColumn="0" w:lastRowFirstColumn="0" w:lastRowLastColumn="0"/>
+              <w:rPr>
+                <w:sz w:val="24"/>
+                <w:szCs w:val="24"/>
+                <w:lang w:val="en-US"/>
+              </w:rPr>
+            </w:pPr>
+            <w:r>
+              <w:rPr>
+                <w:sz w:val="24"/>
+                <w:szCs w:val="24"/>
+                <w:lang w:val="en-US"/>
+              </w:rPr>
+              <w:t>1</w:t>
+            </w:r>
+          </w:p>
+        </w:tc>
+        <w:tc>
+          <w:tcPr>
+            <w:tcW w:w="1736" w:type="dxa"/>
+          </w:tcPr>
+          <w:p>
+            <w:pPr>
+              <w:jc w:val="center"/>
+              <w:cnfStyle w:val="000000100000" w:firstRow="0" w:lastRow="0" w:firstColumn="0" w:lastColumn="0" w:oddVBand="0" w:evenVBand="0" w:oddHBand="1" w:evenHBand="0" w:firstRowFirstColumn="0" w:firstRowLastColumn="0" w:lastRowFirstColumn="0" w:lastRowLastColumn="0"/>
+              <w:rPr>
+                <w:sz w:val="24"/>
+                <w:szCs w:val="24"/>
+                <w:lang w:val="en-US"/>
+              </w:rPr>
+            </w:pPr>
+          </w:p>
+          <w:p>
+            <w:pPr>
+              <w:jc w:val="center"/>
+              <w:cnfStyle w:val="000000100000" w:firstRow="0" w:lastRow="0" w:firstColumn="0" w:lastColumn="0" w:oddVBand="0" w:evenVBand="0" w:oddHBand="1" w:evenHBand="0" w:firstRowFirstColumn="0" w:firstRowLastColumn="0" w:lastRowFirstColumn="0" w:lastRowLastColumn="0"/>
+              <w:rPr>
+                <w:sz w:val="24"/>
+                <w:szCs w:val="24"/>
+                <w:lang w:val="en-US"/>
+              </w:rPr>
+            </w:pPr>
+            <w:r>
+              <w:rPr>
+                <w:sz w:val="24"/>
+                <w:szCs w:val="24"/>
+                <w:lang w:val="en-US"/>
+              </w:rPr>
+              <w:t>1</w:t>
+            </w:r>
+          </w:p>
+        </w:tc>
+        <w:tc>
+          <w:tcPr>
+            <w:tcW w:w="1738" w:type="dxa"/>
+          </w:tcPr>
+          <w:p>
+            <w:pPr>
+              <w:jc w:val="center"/>
+              <w:cnfStyle w:val="000000100000" w:firstRow="0" w:lastRow="0" w:firstColumn="0" w:lastColumn="0" w:oddVBand="0" w:evenVBand="0" w:oddHBand="1" w:evenHBand="0" w:firstRowFirstColumn="0" w:firstRowLastColumn="0" w:lastRowFirstColumn="0" w:lastRowLastColumn="0"/>
+              <w:rPr>
+                <w:sz w:val="24"/>
+                <w:szCs w:val="24"/>
+                <w:lang w:val="en-US"/>
+              </w:rPr>
+            </w:pPr>
+          </w:p>
+          <w:p>
+            <w:pPr>
+              <w:jc w:val="center"/>
+              <w:cnfStyle w:val="000000100000" w:firstRow="0" w:lastRow="0" w:firstColumn="0" w:lastColumn="0" w:oddVBand="0" w:evenVBand="0" w:oddHBand="1" w:evenHBand="0" w:firstRowFirstColumn="0" w:firstRowLastColumn="0" w:lastRowFirstColumn="0" w:lastRowLastColumn="0"/>
+              <w:rPr>
+                <w:sz w:val="24"/>
+                <w:szCs w:val="24"/>
+                <w:lang w:val="en-US"/>
+              </w:rPr>
+            </w:pPr>
+            <w:r>
+              <w:rPr>
+                <w:sz w:val="24"/>
+                <w:szCs w:val="24"/>
+                <w:lang w:val="en-US"/>
+              </w:rPr>
+              <w:t>2</w:t>
+            </w:r>
+          </w:p>
+        </w:tc>
+        <w:tc>
+          <w:tcPr>
+            <w:tcW w:w="1738" w:type="dxa"/>
+          </w:tcPr>
+          <w:p>
+            <w:pPr>
+              <w:jc w:val="center"/>
+              <w:cnfStyle w:val="000000100000" w:firstRow="0" w:lastRow="0" w:firstColumn="0" w:lastColumn="0" w:oddVBand="0" w:evenVBand="0" w:oddHBand="1" w:evenHBand="0" w:firstRowFirstColumn="0" w:firstRowLastColumn="0" w:lastRowFirstColumn="0" w:lastRowLastColumn="0"/>
+              <w:rPr>
+                <w:sz w:val="24"/>
+                <w:szCs w:val="24"/>
+                <w:lang w:val="en-US"/>
+              </w:rPr>
+            </w:pPr>
+          </w:p>
+          <w:p>
+            <w:pPr>
+              <w:jc w:val="center"/>
+              <w:cnfStyle w:val="000000100000" w:firstRow="0" w:lastRow="0" w:firstColumn="0" w:lastColumn="0" w:oddVBand="0" w:evenVBand="0" w:oddHBand="1" w:evenHBand="0" w:firstRowFirstColumn="0" w:firstRowLastColumn="0" w:lastRowFirstColumn="0" w:lastRowLastColumn="0"/>
+              <w:rPr>
+                <w:sz w:val="24"/>
+                <w:szCs w:val="24"/>
+                <w:lang w:val="en-US"/>
+              </w:rPr>
+            </w:pPr>
+            <w:r>
+              <w:rPr>
+                <w:sz w:val="24"/>
+                <w:szCs w:val="24"/>
+                <w:lang w:val="en-US"/>
+              </w:rPr>
+              <w:t>6</w:t>
+            </w:r>
+          </w:p>
+        </w:tc>
+      </w:tr>
+      <w:tr>
+        <w:trPr>
+          <w:trHeight w:val="339"/>
+          <w:jc w:val="center"/>
+        </w:trPr>
+        <w:tc>
+          <w:tcPr>
+            <w:cnfStyle w:val="001000000000" w:firstRow="0" w:lastRow="0" w:firstColumn="1" w:lastColumn="0" w:oddVBand="0" w:evenVBand="0" w:oddHBand="0" w:evenHBand="0" w:firstRowFirstColumn="0" w:firstRowLastColumn="0" w:lastRowFirstColumn="0" w:lastRowLastColumn="0"/>
+            <w:tcW w:w="1736" w:type="dxa"/>
+          </w:tcPr>
+          <w:p>
+            <w:pPr>
+              <w:jc w:val="center"/>
+              <w:rPr>
+                <w:b w:val="0"/>
+                <w:bCs w:val="0"/>
+                <w:sz w:val="24"/>
+                <w:szCs w:val="24"/>
+                <w:lang w:val="en-US"/>
+              </w:rPr>
+            </w:pPr>
+          </w:p>
+          <w:p>
+            <w:pPr>
+              <w:jc w:val="center"/>
+              <w:rPr>
+                <w:b w:val="0"/>
+                <w:bCs w:val="0"/>
+                <w:sz w:val="24"/>
+                <w:szCs w:val="24"/>
+                <w:lang w:val="en-US"/>
+              </w:rPr>
+            </w:pPr>
+            <w:r>
+              <w:rPr>
+                <w:sz w:val="24"/>
+                <w:szCs w:val="24"/>
+                <w:lang w:val="en-US"/>
+              </w:rPr>
+              <w:t>HashMap’s</w:t>
+            </w:r>
+          </w:p>
+          <w:p>
+            <w:pPr>
+              <w:jc w:val="center"/>
+              <w:rPr>
+                <w:sz w:val="24"/>
+                <w:szCs w:val="24"/>
+                <w:lang w:val="en-US"/>
+              </w:rPr>
+            </w:pPr>
+          </w:p>
+        </w:tc>
+        <w:tc>
+          <w:tcPr>
+            <w:tcW w:w="1736" w:type="dxa"/>
+          </w:tcPr>
+          <w:p>
+            <w:pPr>
+              <w:jc w:val="center"/>
+              <w:cnfStyle w:val="000000000000" w:firstRow="0" w:lastRow="0" w:firstColumn="0" w:lastColumn="0" w:oddVBand="0" w:evenVBand="0" w:oddHBand="0" w:evenHBand="0" w:firstRowFirstColumn="0" w:firstRowLastColumn="0" w:lastRowFirstColumn="0" w:lastRowLastColumn="0"/>
+              <w:rPr>
+                <w:sz w:val="24"/>
+                <w:szCs w:val="24"/>
+                <w:lang w:val="en-US"/>
+              </w:rPr>
+            </w:pPr>
+          </w:p>
+          <w:p>
+            <w:pPr>
+              <w:jc w:val="center"/>
+              <w:cnfStyle w:val="000000000000" w:firstRow="0" w:lastRow="0" w:firstColumn="0" w:lastColumn="0" w:oddVBand="0" w:evenVBand="0" w:oddHBand="0" w:evenHBand="0" w:firstRowFirstColumn="0" w:firstRowLastColumn="0" w:lastRowFirstColumn="0" w:lastRowLastColumn="0"/>
+              <w:rPr>
+                <w:sz w:val="24"/>
+                <w:szCs w:val="24"/>
+                <w:lang w:val="en-US"/>
+              </w:rPr>
+            </w:pPr>
+            <w:r>
+              <w:rPr>
+                <w:sz w:val="24"/>
+                <w:szCs w:val="24"/>
+                <w:lang w:val="en-US"/>
+              </w:rPr>
+              <w:t>2</w:t>
+            </w:r>
+          </w:p>
+        </w:tc>
+        <w:tc>
+          <w:tcPr>
+            <w:tcW w:w="1736" w:type="dxa"/>
+          </w:tcPr>
+          <w:p>
+            <w:pPr>
+              <w:jc w:val="center"/>
+              <w:cnfStyle w:val="000000000000" w:firstRow="0" w:lastRow="0" w:firstColumn="0" w:lastColumn="0" w:oddVBand="0" w:evenVBand="0" w:oddHBand="0" w:evenHBand="0" w:firstRowFirstColumn="0" w:firstRowLastColumn="0" w:lastRowFirstColumn="0" w:lastRowLastColumn="0"/>
+              <w:rPr>
+                <w:sz w:val="24"/>
+                <w:szCs w:val="24"/>
+                <w:lang w:val="en-US"/>
+              </w:rPr>
+            </w:pPr>
+          </w:p>
+          <w:p>
+            <w:pPr>
+              <w:jc w:val="center"/>
+              <w:cnfStyle w:val="000000000000" w:firstRow="0" w:lastRow="0" w:firstColumn="0" w:lastColumn="0" w:oddVBand="0" w:evenVBand="0" w:oddHBand="0" w:evenHBand="0" w:firstRowFirstColumn="0" w:firstRowLastColumn="0" w:lastRowFirstColumn="0" w:lastRowLastColumn="0"/>
+              <w:rPr>
+                <w:sz w:val="24"/>
+                <w:szCs w:val="24"/>
+                <w:lang w:val="en-US"/>
+              </w:rPr>
+            </w:pPr>
+            <w:r>
+              <w:rPr>
+                <w:sz w:val="24"/>
+                <w:szCs w:val="24"/>
+                <w:lang w:val="en-US"/>
+              </w:rPr>
+              <w:t>4</w:t>
+            </w:r>
+          </w:p>
+        </w:tc>
+        <w:tc>
+          <w:tcPr>
+            <w:tcW w:w="1736" w:type="dxa"/>
+          </w:tcPr>
+          <w:p>
+            <w:pPr>
+              <w:jc w:val="center"/>
+              <w:cnfStyle w:val="000000000000" w:firstRow="0" w:lastRow="0" w:firstColumn="0" w:lastColumn="0" w:oddVBand="0" w:evenVBand="0" w:oddHBand="0" w:evenHBand="0" w:firstRowFirstColumn="0" w:firstRowLastColumn="0" w:lastRowFirstColumn="0" w:lastRowLastColumn="0"/>
+              <w:rPr>
+                <w:sz w:val="24"/>
+                <w:szCs w:val="24"/>
+                <w:lang w:val="en-US"/>
+              </w:rPr>
+            </w:pPr>
+          </w:p>
+          <w:p>
+            <w:pPr>
+              <w:jc w:val="center"/>
+              <w:cnfStyle w:val="000000000000" w:firstRow="0" w:lastRow="0" w:firstColumn="0" w:lastColumn="0" w:oddVBand="0" w:evenVBand="0" w:oddHBand="0" w:evenHBand="0" w:firstRowFirstColumn="0" w:firstRowLastColumn="0" w:lastRowFirstColumn="0" w:lastRowLastColumn="0"/>
+              <w:rPr>
+                <w:sz w:val="24"/>
+                <w:szCs w:val="24"/>
+                <w:lang w:val="en-US"/>
+              </w:rPr>
+            </w:pPr>
+            <w:r>
+              <w:rPr>
+                <w:sz w:val="24"/>
+                <w:szCs w:val="24"/>
+                <w:lang w:val="en-US"/>
+              </w:rPr>
+              <w:t>3</w:t>
+            </w:r>
+          </w:p>
+        </w:tc>
+        <w:tc>
+          <w:tcPr>
+            <w:tcW w:w="1738" w:type="dxa"/>
+          </w:tcPr>
+          <w:p>
+            <w:pPr>
+              <w:jc w:val="center"/>
+              <w:cnfStyle w:val="000000000000" w:firstRow="0" w:lastRow="0" w:firstColumn="0" w:lastColumn="0" w:oddVBand="0" w:evenVBand="0" w:oddHBand="0" w:evenHBand="0" w:firstRowFirstColumn="0" w:firstRowLastColumn="0" w:lastRowFirstColumn="0" w:lastRowLastColumn="0"/>
+              <w:rPr>
+                <w:sz w:val="24"/>
+                <w:szCs w:val="24"/>
+                <w:lang w:val="en-US"/>
+              </w:rPr>
+            </w:pPr>
+          </w:p>
+          <w:p>
+            <w:pPr>
+              <w:jc w:val="center"/>
+              <w:cnfStyle w:val="000000000000" w:firstRow="0" w:lastRow="0" w:firstColumn="0" w:lastColumn="0" w:oddVBand="0" w:evenVBand="0" w:oddHBand="0" w:evenHBand="0" w:firstRowFirstColumn="0" w:firstRowLastColumn="0" w:lastRowFirstColumn="0" w:lastRowLastColumn="0"/>
+              <w:rPr>
+                <w:sz w:val="24"/>
+                <w:szCs w:val="24"/>
+                <w:lang w:val="en-US"/>
+              </w:rPr>
+            </w:pPr>
+            <w:r>
+              <w:rPr>
+                <w:sz w:val="24"/>
+                <w:szCs w:val="24"/>
+                <w:lang w:val="en-US"/>
+              </w:rPr>
+              <w:t>2</w:t>
+            </w:r>
+          </w:p>
+        </w:tc>
+        <w:tc>
+          <w:tcPr>
+            <w:tcW w:w="1738" w:type="dxa"/>
+          </w:tcPr>
+          <w:p>
+            <w:pPr>
+              <w:jc w:val="center"/>
+              <w:cnfStyle w:val="000000000000" w:firstRow="0" w:lastRow="0" w:firstColumn="0" w:lastColumn="0" w:oddVBand="0" w:evenVBand="0" w:oddHBand="0" w:evenHBand="0" w:firstRowFirstColumn="0" w:firstRowLastColumn="0" w:lastRowFirstColumn="0" w:lastRowLastColumn="0"/>
+              <w:rPr>
+                <w:sz w:val="24"/>
+                <w:szCs w:val="24"/>
+                <w:lang w:val="en-US"/>
+              </w:rPr>
+            </w:pPr>
+          </w:p>
+          <w:p>
+            <w:pPr>
+              <w:jc w:val="center"/>
+              <w:cnfStyle w:val="000000000000" w:firstRow="0" w:lastRow="0" w:firstColumn="0" w:lastColumn="0" w:oddVBand="0" w:evenVBand="0" w:oddHBand="0" w:evenHBand="0" w:firstRowFirstColumn="0" w:firstRowLastColumn="0" w:lastRowFirstColumn="0" w:lastRowLastColumn="0"/>
+              <w:rPr>
+                <w:sz w:val="24"/>
+                <w:szCs w:val="24"/>
+                <w:lang w:val="en-US"/>
+              </w:rPr>
+            </w:pPr>
+            <w:r>
+              <w:rPr>
+                <w:sz w:val="24"/>
+                <w:szCs w:val="24"/>
+                <w:lang w:val="en-US"/>
+              </w:rPr>
+              <w:t>11</w:t>
+            </w:r>
+          </w:p>
+        </w:tc>
+      </w:tr>
+    </w:tbl>
+    <w:p>
+      <w:pPr>
+        <w:rPr>
+          <w:sz w:val="24"/>
+          <w:szCs w:val="24"/>
+          <w:lang w:val="en-US"/>
+        </w:rPr>
+      </w:pPr>
+    </w:p>
+    <w:p>
+      <w:pPr>
+        <w:rPr>
+          <w:sz w:val="24"/>
+          <w:szCs w:val="24"/>
+          <w:lang w:val="en-US"/>
+        </w:rPr>
+      </w:pPr>
+      <w:r>
+        <w:rPr>
+          <w:sz w:val="24"/>
+          <w:szCs w:val="24"/>
+          <w:lang w:val="en-US"/>
+        </w:rPr>
+        <w:lastRenderedPageBreak/>
+        <w:t xml:space="preserve">According to the table, the most effective solution is the use of </w:t>
+      </w:r>
+      <w:r>
+        <w:rPr>
+          <w:sz w:val="24"/>
+          <w:szCs w:val="24"/>
+          <w:lang w:val="en-US"/>
+        </w:rPr>
+        <w:t>HashMap’s</w:t>
+      </w:r>
+      <w:r>
+        <w:rPr>
+          <w:sz w:val="24"/>
+          <w:szCs w:val="24"/>
+          <w:lang w:val="en-US"/>
+        </w:rPr>
+        <w:t>. It obtains the highest score in three of the four criteria and the second highest score in the remaining criterion. It provides an exact solution, with constant time efficiency (</w:t>
+      </w:r>
+      <w:r>
+        <w:rPr>
+          <w:sz w:val="24"/>
+          <w:szCs w:val="24"/>
+          <w:lang w:val="en-US"/>
+        </w:rPr>
+        <w:t>O (</w:t>
+      </w:r>
+      <w:r>
+        <w:rPr>
+          <w:sz w:val="24"/>
+          <w:szCs w:val="24"/>
+          <w:lang w:val="en-US"/>
+        </w:rPr>
+        <w:t>1)</w:t>
+      </w:r>
+      <w:r>
+        <w:rPr>
+          <w:sz w:val="24"/>
+          <w:szCs w:val="24"/>
+          <w:lang w:val="en-US"/>
+        </w:rPr>
+        <w:t>) and</w:t>
+      </w:r>
+      <w:r>
+        <w:rPr>
+          <w:sz w:val="24"/>
+          <w:szCs w:val="24"/>
+          <w:lang w:val="en-US"/>
+        </w:rPr>
+        <w:t xml:space="preserve"> </w:t>
+      </w:r>
+      <w:r>
+        <w:rPr>
+          <w:sz w:val="24"/>
+          <w:szCs w:val="24"/>
+          <w:lang w:val="en-US"/>
+        </w:rPr>
+        <w:t>can</w:t>
+      </w:r>
+      <w:r>
+        <w:rPr>
+          <w:sz w:val="24"/>
+          <w:szCs w:val="24"/>
+          <w:lang w:val="en-US"/>
+        </w:rPr>
+        <w:t xml:space="preserve"> find all solutions. In addition, it is compatible with the basic arithmetic operations of a modern computer.</w:t>
       </w:r>
     </w:p>
     <w:sectPr>
@@ -1507,6 +3721,118 @@
     </w:lvl>
   </w:abstractNum>
   <w:abstractNum w:abstractNumId="1" w15:restartNumberingAfterBreak="0">
+    <w:nsid w:val="27442109"/>
+    <w:multiLevelType w:val="hybridMultilevel"/>
+    <w:tmpl w:val="37F63FF6"/>
+    <w:lvl w:ilvl="0" w:tplc="426ED77C">
+      <w:numFmt w:val="bullet"/>
+      <w:lvlText w:val="-"/>
+      <w:lvlJc w:val="left"/>
+      <w:pPr>
+        <w:ind w:left="720" w:hanging="360"/>
+      </w:pPr>
+      <w:rPr>
+        <w:rFonts w:ascii="Calibri" w:eastAsiaTheme="minorHAnsi" w:hAnsi="Calibri" w:cs="Calibri" w:hint="default"/>
+      </w:rPr>
+    </w:lvl>
+    <w:lvl w:ilvl="1" w:tplc="240A0003" w:tentative="1">
+      <w:start w:val="1"/>
+      <w:numFmt w:val="bullet"/>
+      <w:lvlText w:val="o"/>
+      <w:lvlJc w:val="left"/>
+      <w:pPr>
+        <w:ind w:left="1440" w:hanging="360"/>
+      </w:pPr>
+      <w:rPr>
+        <w:rFonts w:ascii="Courier New" w:hAnsi="Courier New" w:cs="Courier New" w:hint="default"/>
+      </w:rPr>
+    </w:lvl>
+    <w:lvl w:ilvl="2" w:tplc="240A0005" w:tentative="1">
+      <w:start w:val="1"/>
+      <w:numFmt w:val="bullet"/>
+      <w:lvlText w:val=""/>
+      <w:lvlJc w:val="left"/>
+      <w:pPr>
+        <w:ind w:left="2160" w:hanging="360"/>
+      </w:pPr>
+      <w:rPr>
+        <w:rFonts w:ascii="Wingdings" w:hAnsi="Wingdings" w:hint="default"/>
+      </w:rPr>
+    </w:lvl>
+    <w:lvl w:ilvl="3" w:tplc="240A0001" w:tentative="1">
+      <w:start w:val="1"/>
+      <w:numFmt w:val="bullet"/>
+      <w:lvlText w:val=""/>
+      <w:lvlJc w:val="left"/>
+      <w:pPr>
+        <w:ind w:left="2880" w:hanging="360"/>
+      </w:pPr>
+      <w:rPr>
+        <w:rFonts w:ascii="Symbol" w:hAnsi="Symbol" w:hint="default"/>
+      </w:rPr>
+    </w:lvl>
+    <w:lvl w:ilvl="4" w:tplc="240A0003" w:tentative="1">
+      <w:start w:val="1"/>
+      <w:numFmt w:val="bullet"/>
+      <w:lvlText w:val="o"/>
+      <w:lvlJc w:val="left"/>
+      <w:pPr>
+        <w:ind w:left="3600" w:hanging="360"/>
+      </w:pPr>
+      <w:rPr>
+        <w:rFonts w:ascii="Courier New" w:hAnsi="Courier New" w:cs="Courier New" w:hint="default"/>
+      </w:rPr>
+    </w:lvl>
+    <w:lvl w:ilvl="5" w:tplc="240A0005" w:tentative="1">
+      <w:start w:val="1"/>
+      <w:numFmt w:val="bullet"/>
+      <w:lvlText w:val=""/>
+      <w:lvlJc w:val="left"/>
+      <w:pPr>
+        <w:ind w:left="4320" w:hanging="360"/>
+      </w:pPr>
+      <w:rPr>
+        <w:rFonts w:ascii="Wingdings" w:hAnsi="Wingdings" w:hint="default"/>
+      </w:rPr>
+    </w:lvl>
+    <w:lvl w:ilvl="6" w:tplc="240A0001" w:tentative="1">
+      <w:start w:val="1"/>
+      <w:numFmt w:val="bullet"/>
+      <w:lvlText w:val=""/>
+      <w:lvlJc w:val="left"/>
+      <w:pPr>
+        <w:ind w:left="5040" w:hanging="360"/>
+      </w:pPr>
+      <w:rPr>
+        <w:rFonts w:ascii="Symbol" w:hAnsi="Symbol" w:hint="default"/>
+      </w:rPr>
+    </w:lvl>
+    <w:lvl w:ilvl="7" w:tplc="240A0003" w:tentative="1">
+      <w:start w:val="1"/>
+      <w:numFmt w:val="bullet"/>
+      <w:lvlText w:val="o"/>
+      <w:lvlJc w:val="left"/>
+      <w:pPr>
+        <w:ind w:left="5760" w:hanging="360"/>
+      </w:pPr>
+      <w:rPr>
+        <w:rFonts w:ascii="Courier New" w:hAnsi="Courier New" w:cs="Courier New" w:hint="default"/>
+      </w:rPr>
+    </w:lvl>
+    <w:lvl w:ilvl="8" w:tplc="240A0005" w:tentative="1">
+      <w:start w:val="1"/>
+      <w:numFmt w:val="bullet"/>
+      <w:lvlText w:val=""/>
+      <w:lvlJc w:val="left"/>
+      <w:pPr>
+        <w:ind w:left="6480" w:hanging="360"/>
+      </w:pPr>
+      <w:rPr>
+        <w:rFonts w:ascii="Wingdings" w:hAnsi="Wingdings" w:hint="default"/>
+      </w:rPr>
+    </w:lvl>
+  </w:abstractNum>
+  <w:abstractNum w:abstractNumId="2" w15:restartNumberingAfterBreak="0">
     <w:nsid w:val="34393D2A"/>
     <w:multiLevelType w:val="hybridMultilevel"/>
     <w:tmpl w:val="4C688374"/>
@@ -1618,7 +3944,7 @@
       </w:rPr>
     </w:lvl>
   </w:abstractNum>
-  <w:abstractNum w:abstractNumId="2" w15:restartNumberingAfterBreak="0">
+  <w:abstractNum w:abstractNumId="3" w15:restartNumberingAfterBreak="0">
     <w:nsid w:val="371C6A89"/>
     <w:multiLevelType w:val="hybridMultilevel"/>
     <w:tmpl w:val="04BCF8BE"/>
@@ -1730,7 +4056,119 @@
       </w:rPr>
     </w:lvl>
   </w:abstractNum>
-  <w:abstractNum w:abstractNumId="3" w15:restartNumberingAfterBreak="0">
+  <w:abstractNum w:abstractNumId="4" w15:restartNumberingAfterBreak="0">
+    <w:nsid w:val="3AE52290"/>
+    <w:multiLevelType w:val="hybridMultilevel"/>
+    <w:tmpl w:val="818C54D0"/>
+    <w:lvl w:ilvl="0" w:tplc="426ED77C">
+      <w:numFmt w:val="bullet"/>
+      <w:lvlText w:val="-"/>
+      <w:lvlJc w:val="left"/>
+      <w:pPr>
+        <w:ind w:left="720" w:hanging="360"/>
+      </w:pPr>
+      <w:rPr>
+        <w:rFonts w:ascii="Calibri" w:eastAsiaTheme="minorHAnsi" w:hAnsi="Calibri" w:cs="Calibri" w:hint="default"/>
+      </w:rPr>
+    </w:lvl>
+    <w:lvl w:ilvl="1" w:tplc="240A0003" w:tentative="1">
+      <w:start w:val="1"/>
+      <w:numFmt w:val="bullet"/>
+      <w:lvlText w:val="o"/>
+      <w:lvlJc w:val="left"/>
+      <w:pPr>
+        <w:ind w:left="1440" w:hanging="360"/>
+      </w:pPr>
+      <w:rPr>
+        <w:rFonts w:ascii="Courier New" w:hAnsi="Courier New" w:cs="Courier New" w:hint="default"/>
+      </w:rPr>
+    </w:lvl>
+    <w:lvl w:ilvl="2" w:tplc="240A0005" w:tentative="1">
+      <w:start w:val="1"/>
+      <w:numFmt w:val="bullet"/>
+      <w:lvlText w:val=""/>
+      <w:lvlJc w:val="left"/>
+      <w:pPr>
+        <w:ind w:left="2160" w:hanging="360"/>
+      </w:pPr>
+      <w:rPr>
+        <w:rFonts w:ascii="Wingdings" w:hAnsi="Wingdings" w:hint="default"/>
+      </w:rPr>
+    </w:lvl>
+    <w:lvl w:ilvl="3" w:tplc="240A0001" w:tentative="1">
+      <w:start w:val="1"/>
+      <w:numFmt w:val="bullet"/>
+      <w:lvlText w:val=""/>
+      <w:lvlJc w:val="left"/>
+      <w:pPr>
+        <w:ind w:left="2880" w:hanging="360"/>
+      </w:pPr>
+      <w:rPr>
+        <w:rFonts w:ascii="Symbol" w:hAnsi="Symbol" w:hint="default"/>
+      </w:rPr>
+    </w:lvl>
+    <w:lvl w:ilvl="4" w:tplc="240A0003" w:tentative="1">
+      <w:start w:val="1"/>
+      <w:numFmt w:val="bullet"/>
+      <w:lvlText w:val="o"/>
+      <w:lvlJc w:val="left"/>
+      <w:pPr>
+        <w:ind w:left="3600" w:hanging="360"/>
+      </w:pPr>
+      <w:rPr>
+        <w:rFonts w:ascii="Courier New" w:hAnsi="Courier New" w:cs="Courier New" w:hint="default"/>
+      </w:rPr>
+    </w:lvl>
+    <w:lvl w:ilvl="5" w:tplc="240A0005" w:tentative="1">
+      <w:start w:val="1"/>
+      <w:numFmt w:val="bullet"/>
+      <w:lvlText w:val=""/>
+      <w:lvlJc w:val="left"/>
+      <w:pPr>
+        <w:ind w:left="4320" w:hanging="360"/>
+      </w:pPr>
+      <w:rPr>
+        <w:rFonts w:ascii="Wingdings" w:hAnsi="Wingdings" w:hint="default"/>
+      </w:rPr>
+    </w:lvl>
+    <w:lvl w:ilvl="6" w:tplc="240A0001" w:tentative="1">
+      <w:start w:val="1"/>
+      <w:numFmt w:val="bullet"/>
+      <w:lvlText w:val=""/>
+      <w:lvlJc w:val="left"/>
+      <w:pPr>
+        <w:ind w:left="5040" w:hanging="360"/>
+      </w:pPr>
+      <w:rPr>
+        <w:rFonts w:ascii="Symbol" w:hAnsi="Symbol" w:hint="default"/>
+      </w:rPr>
+    </w:lvl>
+    <w:lvl w:ilvl="7" w:tplc="240A0003" w:tentative="1">
+      <w:start w:val="1"/>
+      <w:numFmt w:val="bullet"/>
+      <w:lvlText w:val="o"/>
+      <w:lvlJc w:val="left"/>
+      <w:pPr>
+        <w:ind w:left="5760" w:hanging="360"/>
+      </w:pPr>
+      <w:rPr>
+        <w:rFonts w:ascii="Courier New" w:hAnsi="Courier New" w:cs="Courier New" w:hint="default"/>
+      </w:rPr>
+    </w:lvl>
+    <w:lvl w:ilvl="8" w:tplc="240A0005" w:tentative="1">
+      <w:start w:val="1"/>
+      <w:numFmt w:val="bullet"/>
+      <w:lvlText w:val=""/>
+      <w:lvlJc w:val="left"/>
+      <w:pPr>
+        <w:ind w:left="6480" w:hanging="360"/>
+      </w:pPr>
+      <w:rPr>
+        <w:rFonts w:ascii="Wingdings" w:hAnsi="Wingdings" w:hint="default"/>
+      </w:rPr>
+    </w:lvl>
+  </w:abstractNum>
+  <w:abstractNum w:abstractNumId="5" w15:restartNumberingAfterBreak="0">
     <w:nsid w:val="43543BAF"/>
     <w:multiLevelType w:val="hybridMultilevel"/>
     <w:tmpl w:val="C6729E82"/>
@@ -1842,7 +4280,7 @@
       </w:rPr>
     </w:lvl>
   </w:abstractNum>
-  <w:abstractNum w:abstractNumId="4" w15:restartNumberingAfterBreak="0">
+  <w:abstractNum w:abstractNumId="6" w15:restartNumberingAfterBreak="0">
     <w:nsid w:val="68217E6E"/>
     <w:multiLevelType w:val="hybridMultilevel"/>
     <w:tmpl w:val="6CDCAD2E"/>
@@ -1955,19 +4393,25 @@
     </w:lvl>
   </w:abstractNum>
   <w:num w:numId="1" w16cid:durableId="673071472">
+    <w:abstractNumId w:val="3"/>
+  </w:num>
+  <w:num w:numId="2" w16cid:durableId="1819616739">
+    <w:abstractNumId w:val="6"/>
+  </w:num>
+  <w:num w:numId="3" w16cid:durableId="1406411669">
     <w:abstractNumId w:val="2"/>
   </w:num>
-  <w:num w:numId="2" w16cid:durableId="1819616739">
-    <w:abstractNumId w:val="4"/>
-  </w:num>
-  <w:num w:numId="3" w16cid:durableId="1406411669">
-    <w:abstractNumId w:val="1"/>
-  </w:num>
   <w:num w:numId="4" w16cid:durableId="1361081239">
-    <w:abstractNumId w:val="3"/>
+    <w:abstractNumId w:val="5"/>
   </w:num>
   <w:num w:numId="5" w16cid:durableId="1358891235">
     <w:abstractNumId w:val="0"/>
+  </w:num>
+  <w:num w:numId="6" w16cid:durableId="37317116">
+    <w:abstractNumId w:val="1"/>
+  </w:num>
+  <w:num w:numId="7" w16cid:durableId="1008993104">
+    <w:abstractNumId w:val="4"/>
   </w:num>
 </w:numbering>
 </file>
@@ -2411,6 +4855,311 @@
       <w:contextualSpacing/>
     </w:pPr>
   </w:style>
+  <w:style w:type="table" w:styleId="Tablaconcuadrcula">
+    <w:name w:val="Table Grid"/>
+    <w:basedOn w:val="Tablanormal"/>
+    <w:uiPriority w:val="39"/>
+    <w:rsid w:val="00103EF8"/>
+    <w:pPr>
+      <w:spacing w:after="0" w:line="240" w:lineRule="auto"/>
+    </w:pPr>
+    <w:tblPr>
+      <w:tblBorders>
+        <w:top w:val="single" w:sz="4" w:space="0" w:color="auto"/>
+        <w:left w:val="single" w:sz="4" w:space="0" w:color="auto"/>
+        <w:bottom w:val="single" w:sz="4" w:space="0" w:color="auto"/>
+        <w:right w:val="single" w:sz="4" w:space="0" w:color="auto"/>
+        <w:insideH w:val="single" w:sz="4" w:space="0" w:color="auto"/>
+        <w:insideV w:val="single" w:sz="4" w:space="0" w:color="auto"/>
+      </w:tblBorders>
+    </w:tblPr>
+  </w:style>
+  <w:style w:type="table" w:styleId="Tablaconcuadrcula5oscura-nfasis3">
+    <w:name w:val="Grid Table 5 Dark Accent 3"/>
+    <w:basedOn w:val="Tablanormal"/>
+    <w:uiPriority w:val="50"/>
+    <w:rsid w:val="00103EF8"/>
+    <w:pPr>
+      <w:spacing w:after="0" w:line="240" w:lineRule="auto"/>
+    </w:pPr>
+    <w:tblPr>
+      <w:tblStyleRowBandSize w:val="1"/>
+      <w:tblStyleColBandSize w:val="1"/>
+      <w:tblBorders>
+        <w:top w:val="single" w:sz="4" w:space="0" w:color="FFFFFF" w:themeColor="background1"/>
+        <w:left w:val="single" w:sz="4" w:space="0" w:color="FFFFFF" w:themeColor="background1"/>
+        <w:bottom w:val="single" w:sz="4" w:space="0" w:color="FFFFFF" w:themeColor="background1"/>
+        <w:right w:val="single" w:sz="4" w:space="0" w:color="FFFFFF" w:themeColor="background1"/>
+        <w:insideH w:val="single" w:sz="4" w:space="0" w:color="FFFFFF" w:themeColor="background1"/>
+        <w:insideV w:val="single" w:sz="4" w:space="0" w:color="FFFFFF" w:themeColor="background1"/>
+      </w:tblBorders>
+    </w:tblPr>
+    <w:tcPr>
+      <w:shd w:val="clear" w:color="auto" w:fill="EDEDED" w:themeFill="accent3" w:themeFillTint="33"/>
+    </w:tcPr>
+    <w:tblStylePr w:type="firstRow">
+      <w:rPr>
+        <w:b/>
+        <w:bCs/>
+        <w:color w:val="FFFFFF" w:themeColor="background1"/>
+      </w:rPr>
+      <w:tblPr/>
+      <w:tcPr>
+        <w:tcBorders>
+          <w:top w:val="single" w:sz="4" w:space="0" w:color="FFFFFF" w:themeColor="background1"/>
+          <w:left w:val="single" w:sz="4" w:space="0" w:color="FFFFFF" w:themeColor="background1"/>
+          <w:right w:val="single" w:sz="4" w:space="0" w:color="FFFFFF" w:themeColor="background1"/>
+          <w:insideH w:val="nil"/>
+          <w:insideV w:val="nil"/>
+        </w:tcBorders>
+        <w:shd w:val="clear" w:color="auto" w:fill="A5A5A5" w:themeFill="accent3"/>
+      </w:tcPr>
+    </w:tblStylePr>
+    <w:tblStylePr w:type="lastRow">
+      <w:rPr>
+        <w:b/>
+        <w:bCs/>
+        <w:color w:val="FFFFFF" w:themeColor="background1"/>
+      </w:rPr>
+      <w:tblPr/>
+      <w:tcPr>
+        <w:tcBorders>
+          <w:left w:val="single" w:sz="4" w:space="0" w:color="FFFFFF" w:themeColor="background1"/>
+          <w:bottom w:val="single" w:sz="4" w:space="0" w:color="FFFFFF" w:themeColor="background1"/>
+          <w:right w:val="single" w:sz="4" w:space="0" w:color="FFFFFF" w:themeColor="background1"/>
+          <w:insideH w:val="nil"/>
+          <w:insideV w:val="nil"/>
+        </w:tcBorders>
+        <w:shd w:val="clear" w:color="auto" w:fill="A5A5A5" w:themeFill="accent3"/>
+      </w:tcPr>
+    </w:tblStylePr>
+    <w:tblStylePr w:type="firstCol">
+      <w:rPr>
+        <w:b/>
+        <w:bCs/>
+        <w:color w:val="FFFFFF" w:themeColor="background1"/>
+      </w:rPr>
+      <w:tblPr/>
+      <w:tcPr>
+        <w:tcBorders>
+          <w:top w:val="single" w:sz="4" w:space="0" w:color="FFFFFF" w:themeColor="background1"/>
+          <w:left w:val="single" w:sz="4" w:space="0" w:color="FFFFFF" w:themeColor="background1"/>
+          <w:bottom w:val="single" w:sz="4" w:space="0" w:color="FFFFFF" w:themeColor="background1"/>
+          <w:insideV w:val="nil"/>
+        </w:tcBorders>
+        <w:shd w:val="clear" w:color="auto" w:fill="A5A5A5" w:themeFill="accent3"/>
+      </w:tcPr>
+    </w:tblStylePr>
+    <w:tblStylePr w:type="lastCol">
+      <w:rPr>
+        <w:b/>
+        <w:bCs/>
+        <w:color w:val="FFFFFF" w:themeColor="background1"/>
+      </w:rPr>
+      <w:tblPr/>
+      <w:tcPr>
+        <w:tcBorders>
+          <w:top w:val="single" w:sz="4" w:space="0" w:color="FFFFFF" w:themeColor="background1"/>
+          <w:bottom w:val="single" w:sz="4" w:space="0" w:color="FFFFFF" w:themeColor="background1"/>
+          <w:right w:val="single" w:sz="4" w:space="0" w:color="FFFFFF" w:themeColor="background1"/>
+          <w:insideV w:val="nil"/>
+        </w:tcBorders>
+        <w:shd w:val="clear" w:color="auto" w:fill="A5A5A5" w:themeFill="accent3"/>
+      </w:tcPr>
+    </w:tblStylePr>
+    <w:tblStylePr w:type="band1Vert">
+      <w:tblPr/>
+      <w:tcPr>
+        <w:shd w:val="clear" w:color="auto" w:fill="DBDBDB" w:themeFill="accent3" w:themeFillTint="66"/>
+      </w:tcPr>
+    </w:tblStylePr>
+    <w:tblStylePr w:type="band1Horz">
+      <w:tblPr/>
+      <w:tcPr>
+        <w:shd w:val="clear" w:color="auto" w:fill="DBDBDB" w:themeFill="accent3" w:themeFillTint="66"/>
+      </w:tcPr>
+    </w:tblStylePr>
+  </w:style>
+  <w:style w:type="table" w:styleId="Tablaconcuadrcula5oscura">
+    <w:name w:val="Grid Table 5 Dark"/>
+    <w:basedOn w:val="Tablanormal"/>
+    <w:uiPriority w:val="50"/>
+    <w:rsid w:val="00103EF8"/>
+    <w:pPr>
+      <w:spacing w:after="0" w:line="240" w:lineRule="auto"/>
+    </w:pPr>
+    <w:tblPr>
+      <w:tblStyleRowBandSize w:val="1"/>
+      <w:tblStyleColBandSize w:val="1"/>
+      <w:tblBorders>
+        <w:top w:val="single" w:sz="4" w:space="0" w:color="FFFFFF" w:themeColor="background1"/>
+        <w:left w:val="single" w:sz="4" w:space="0" w:color="FFFFFF" w:themeColor="background1"/>
+        <w:bottom w:val="single" w:sz="4" w:space="0" w:color="FFFFFF" w:themeColor="background1"/>
+        <w:right w:val="single" w:sz="4" w:space="0" w:color="FFFFFF" w:themeColor="background1"/>
+        <w:insideH w:val="single" w:sz="4" w:space="0" w:color="FFFFFF" w:themeColor="background1"/>
+        <w:insideV w:val="single" w:sz="4" w:space="0" w:color="FFFFFF" w:themeColor="background1"/>
+      </w:tblBorders>
+    </w:tblPr>
+    <w:tcPr>
+      <w:shd w:val="clear" w:color="auto" w:fill="CCCCCC" w:themeFill="text1" w:themeFillTint="33"/>
+    </w:tcPr>
+    <w:tblStylePr w:type="firstRow">
+      <w:rPr>
+        <w:b/>
+        <w:bCs/>
+        <w:color w:val="FFFFFF" w:themeColor="background1"/>
+      </w:rPr>
+      <w:tblPr/>
+      <w:tcPr>
+        <w:tcBorders>
+          <w:top w:val="single" w:sz="4" w:space="0" w:color="FFFFFF" w:themeColor="background1"/>
+          <w:left w:val="single" w:sz="4" w:space="0" w:color="FFFFFF" w:themeColor="background1"/>
+          <w:right w:val="single" w:sz="4" w:space="0" w:color="FFFFFF" w:themeColor="background1"/>
+          <w:insideH w:val="nil"/>
+          <w:insideV w:val="nil"/>
+        </w:tcBorders>
+        <w:shd w:val="clear" w:color="auto" w:fill="000000" w:themeFill="text1"/>
+      </w:tcPr>
+    </w:tblStylePr>
+    <w:tblStylePr w:type="lastRow">
+      <w:rPr>
+        <w:b/>
+        <w:bCs/>
+        <w:color w:val="FFFFFF" w:themeColor="background1"/>
+      </w:rPr>
+      <w:tblPr/>
+      <w:tcPr>
+        <w:tcBorders>
+          <w:left w:val="single" w:sz="4" w:space="0" w:color="FFFFFF" w:themeColor="background1"/>
+          <w:bottom w:val="single" w:sz="4" w:space="0" w:color="FFFFFF" w:themeColor="background1"/>
+          <w:right w:val="single" w:sz="4" w:space="0" w:color="FFFFFF" w:themeColor="background1"/>
+          <w:insideH w:val="nil"/>
+          <w:insideV w:val="nil"/>
+        </w:tcBorders>
+        <w:shd w:val="clear" w:color="auto" w:fill="000000" w:themeFill="text1"/>
+      </w:tcPr>
+    </w:tblStylePr>
+    <w:tblStylePr w:type="firstCol">
+      <w:rPr>
+        <w:b/>
+        <w:bCs/>
+        <w:color w:val="FFFFFF" w:themeColor="background1"/>
+      </w:rPr>
+      <w:tblPr/>
+      <w:tcPr>
+        <w:tcBorders>
+          <w:top w:val="single" w:sz="4" w:space="0" w:color="FFFFFF" w:themeColor="background1"/>
+          <w:left w:val="single" w:sz="4" w:space="0" w:color="FFFFFF" w:themeColor="background1"/>
+          <w:bottom w:val="single" w:sz="4" w:space="0" w:color="FFFFFF" w:themeColor="background1"/>
+          <w:insideV w:val="nil"/>
+        </w:tcBorders>
+        <w:shd w:val="clear" w:color="auto" w:fill="000000" w:themeFill="text1"/>
+      </w:tcPr>
+    </w:tblStylePr>
+    <w:tblStylePr w:type="lastCol">
+      <w:rPr>
+        <w:b/>
+        <w:bCs/>
+        <w:color w:val="FFFFFF" w:themeColor="background1"/>
+      </w:rPr>
+      <w:tblPr/>
+      <w:tcPr>
+        <w:tcBorders>
+          <w:top w:val="single" w:sz="4" w:space="0" w:color="FFFFFF" w:themeColor="background1"/>
+          <w:bottom w:val="single" w:sz="4" w:space="0" w:color="FFFFFF" w:themeColor="background1"/>
+          <w:right w:val="single" w:sz="4" w:space="0" w:color="FFFFFF" w:themeColor="background1"/>
+          <w:insideV w:val="nil"/>
+        </w:tcBorders>
+        <w:shd w:val="clear" w:color="auto" w:fill="000000" w:themeFill="text1"/>
+      </w:tcPr>
+    </w:tblStylePr>
+    <w:tblStylePr w:type="band1Vert">
+      <w:tblPr/>
+      <w:tcPr>
+        <w:shd w:val="clear" w:color="auto" w:fill="999999" w:themeFill="text1" w:themeFillTint="66"/>
+      </w:tcPr>
+    </w:tblStylePr>
+    <w:tblStylePr w:type="band1Horz">
+      <w:tblPr/>
+      <w:tcPr>
+        <w:shd w:val="clear" w:color="auto" w:fill="999999" w:themeFill="text1" w:themeFillTint="66"/>
+      </w:tcPr>
+    </w:tblStylePr>
+  </w:style>
+  <w:style w:type="table" w:styleId="Tabladelista4">
+    <w:name w:val="List Table 4"/>
+    <w:basedOn w:val="Tablanormal"/>
+    <w:uiPriority w:val="49"/>
+    <w:rsid w:val="00103EF8"/>
+    <w:pPr>
+      <w:spacing w:after="0" w:line="240" w:lineRule="auto"/>
+    </w:pPr>
+    <w:tblPr>
+      <w:tblStyleRowBandSize w:val="1"/>
+      <w:tblStyleColBandSize w:val="1"/>
+      <w:tblBorders>
+        <w:top w:val="single" w:sz="4" w:space="0" w:color="666666" w:themeColor="text1" w:themeTint="99"/>
+        <w:left w:val="single" w:sz="4" w:space="0" w:color="666666" w:themeColor="text1" w:themeTint="99"/>
+        <w:bottom w:val="single" w:sz="4" w:space="0" w:color="666666" w:themeColor="text1" w:themeTint="99"/>
+        <w:right w:val="single" w:sz="4" w:space="0" w:color="666666" w:themeColor="text1" w:themeTint="99"/>
+        <w:insideH w:val="single" w:sz="4" w:space="0" w:color="666666" w:themeColor="text1" w:themeTint="99"/>
+      </w:tblBorders>
+    </w:tblPr>
+    <w:tblStylePr w:type="firstRow">
+      <w:rPr>
+        <w:b/>
+        <w:bCs/>
+        <w:color w:val="FFFFFF" w:themeColor="background1"/>
+      </w:rPr>
+      <w:tblPr/>
+      <w:tcPr>
+        <w:tcBorders>
+          <w:top w:val="single" w:sz="4" w:space="0" w:color="000000" w:themeColor="text1"/>
+          <w:left w:val="single" w:sz="4" w:space="0" w:color="000000" w:themeColor="text1"/>
+          <w:bottom w:val="single" w:sz="4" w:space="0" w:color="000000" w:themeColor="text1"/>
+          <w:right w:val="single" w:sz="4" w:space="0" w:color="000000" w:themeColor="text1"/>
+          <w:insideH w:val="nil"/>
+        </w:tcBorders>
+        <w:shd w:val="clear" w:color="auto" w:fill="000000" w:themeFill="text1"/>
+      </w:tcPr>
+    </w:tblStylePr>
+    <w:tblStylePr w:type="lastRow">
+      <w:rPr>
+        <w:b/>
+        <w:bCs/>
+      </w:rPr>
+      <w:tblPr/>
+      <w:tcPr>
+        <w:tcBorders>
+          <w:top w:val="double" w:sz="4" w:space="0" w:color="666666" w:themeColor="text1" w:themeTint="99"/>
+        </w:tcBorders>
+      </w:tcPr>
+    </w:tblStylePr>
+    <w:tblStylePr w:type="firstCol">
+      <w:rPr>
+        <w:b/>
+        <w:bCs/>
+      </w:rPr>
+    </w:tblStylePr>
+    <w:tblStylePr w:type="lastCol">
+      <w:rPr>
+        <w:b/>
+        <w:bCs/>
+      </w:rPr>
+    </w:tblStylePr>
+    <w:tblStylePr w:type="band1Vert">
+      <w:tblPr/>
+      <w:tcPr>
+        <w:shd w:val="clear" w:color="auto" w:fill="CCCCCC" w:themeFill="text1" w:themeFillTint="33"/>
+      </w:tcPr>
+    </w:tblStylePr>
+    <w:tblStylePr w:type="band1Horz">
+      <w:tblPr/>
+      <w:tcPr>
+        <w:shd w:val="clear" w:color="auto" w:fill="CCCCCC" w:themeFill="text1" w:themeFillTint="33"/>
+      </w:tcPr>
+    </w:tblStylePr>
+  </w:style>
 </w:styles>
 </file>
 

</xml_diff>

<commit_message>
Engineering Method - Step 6
Step 6 fully developed and start of pseudocode development
</commit_message>
<xml_diff>
--- a/docs/Engineering Method - Airline.docx
+++ b/docs/Engineering Method - Airline.docx
@@ -263,7 +263,23 @@
           <w:szCs w:val="24"/>
           <w:lang w:val="en-US"/>
         </w:rPr>
-        <w:t>Juan Daniel Reina (A00)</w:t>
+        <w:t>Juan Daniel Reina (A00</w:t>
+      </w:r>
+      <w:r>
+        <w:rPr>
+          <w:sz w:val="24"/>
+          <w:szCs w:val="24"/>
+          <w:lang w:val="en-US"/>
+        </w:rPr>
+        <w:t>394352</w:t>
+      </w:r>
+      <w:r>
+        <w:rPr>
+          <w:sz w:val="24"/>
+          <w:szCs w:val="24"/>
+          <w:lang w:val="en-US"/>
+        </w:rPr>
+        <w:t>)</w:t>
       </w:r>
     </w:p>
     <w:p>
@@ -1168,23 +1184,7 @@
           <w:szCs w:val="24"/>
           <w:lang w:val="en-US"/>
         </w:rPr>
-        <w:t xml:space="preserve"> Although the creative solutions proposed may be valid to solve the problem, the use of </w:t>
-      </w:r>
-      <w:r>
-        <w:rPr>
-          <w:sz w:val="24"/>
-          <w:szCs w:val="24"/>
-          <w:lang w:val="en-US"/>
-        </w:rPr>
-        <w:t>HashMap’s</w:t>
-      </w:r>
-      <w:r>
-        <w:rPr>
-          <w:sz w:val="24"/>
-          <w:szCs w:val="24"/>
-          <w:lang w:val="en-US"/>
-        </w:rPr>
-        <w:t xml:space="preserve"> is considered the best option for the following reasons, thus discarding the rest of the creative solutions that emerged in the brainstorming:</w:t>
+        <w:t xml:space="preserve"> Although the creative solutions proposed may be valid to solve the problem, the use of HashMap’s is considered the best option for the following reasons, thus discarding the rest of the creative solutions that emerged in the brainstorming:</w:t>
       </w:r>
     </w:p>
     <w:p>
@@ -1206,39 +1206,7 @@
           <w:szCs w:val="24"/>
           <w:lang w:val="en-US"/>
         </w:rPr>
-        <w:t xml:space="preserve">Efficiency: </w:t>
-      </w:r>
-      <w:r>
-        <w:rPr>
-          <w:sz w:val="24"/>
-          <w:szCs w:val="24"/>
-          <w:lang w:val="en-US"/>
-        </w:rPr>
-        <w:t>HashMap’s</w:t>
-      </w:r>
-      <w:r>
-        <w:rPr>
-          <w:sz w:val="24"/>
-          <w:szCs w:val="24"/>
-          <w:lang w:val="en-US"/>
-        </w:rPr>
-        <w:t xml:space="preserve"> offer high efficiency in searching and accessing stored items. Compared to the previously proposed solutions, the use of </w:t>
-      </w:r>
-      <w:r>
-        <w:rPr>
-          <w:sz w:val="24"/>
-          <w:szCs w:val="24"/>
-          <w:lang w:val="en-US"/>
-        </w:rPr>
-        <w:t>HashMap’s</w:t>
-      </w:r>
-      <w:r>
-        <w:rPr>
-          <w:sz w:val="24"/>
-          <w:szCs w:val="24"/>
-          <w:lang w:val="en-US"/>
-        </w:rPr>
-        <w:t xml:space="preserve"> is faster and more efficient, which translates into better system performance.</w:t>
+        <w:t>Efficiency: HashMap’s offer high efficiency in searching and accessing stored items. Compared to the previously proposed solutions, the use of HashMap’s is faster and more efficient, which translates into better system performance.</w:t>
       </w:r>
     </w:p>
     <w:p>
@@ -1270,23 +1238,7 @@
           <w:szCs w:val="24"/>
           <w:lang w:val="en-US"/>
         </w:rPr>
-        <w:t xml:space="preserve">Flexibility: </w:t>
-      </w:r>
-      <w:r>
-        <w:rPr>
-          <w:sz w:val="24"/>
-          <w:szCs w:val="24"/>
-          <w:lang w:val="en-US"/>
-        </w:rPr>
-        <w:t>HashMap’s</w:t>
-      </w:r>
-      <w:r>
-        <w:rPr>
-          <w:sz w:val="24"/>
-          <w:szCs w:val="24"/>
-          <w:lang w:val="en-US"/>
-        </w:rPr>
-        <w:t xml:space="preserve"> offer great flexibility in structuring and organizing data. They can be used to store and retrieve data of different types and formats, which makes them very versatile and adaptable to different situations and needs.</w:t>
+        <w:t>Flexibility: HashMap’s offer great flexibility in structuring and organizing data. They can be used to store and retrieve data of different types and formats, which makes them very versatile and adaptable to different situations and needs.</w:t>
       </w:r>
     </w:p>
     <w:p>
@@ -1318,23 +1270,7 @@
           <w:szCs w:val="24"/>
           <w:lang w:val="en-US"/>
         </w:rPr>
-        <w:t xml:space="preserve">Ease of implementation: the implementation of a HashMap is relatively simple and does not require advanced programming knowledge. This facilitates the development and maintenance of the </w:t>
-      </w:r>
-      <w:r>
-        <w:rPr>
-          <w:sz w:val="24"/>
-          <w:szCs w:val="24"/>
-          <w:lang w:val="en-US"/>
-        </w:rPr>
-        <w:t>code and</w:t>
-      </w:r>
-      <w:r>
-        <w:rPr>
-          <w:sz w:val="24"/>
-          <w:szCs w:val="24"/>
-          <w:lang w:val="en-US"/>
-        </w:rPr>
-        <w:t xml:space="preserve"> reduces the possibility of errors.</w:t>
+        <w:t>Ease of implementation: the implementation of a HashMap is relatively simple and does not require advanced programming knowledge. This facilitates the development and maintenance of the code and reduces the possibility of errors.</w:t>
       </w:r>
     </w:p>
     <w:p>
@@ -1366,56 +1302,24 @@
           <w:szCs w:val="24"/>
           <w:lang w:val="en-US"/>
         </w:rPr>
-        <w:t xml:space="preserve">Support and documentation: </w:t>
-      </w:r>
-      <w:r>
-        <w:rPr>
-          <w:sz w:val="24"/>
-          <w:szCs w:val="24"/>
-          <w:lang w:val="en-US"/>
-        </w:rPr>
-        <w:t>HashMap’s</w:t>
-      </w:r>
-      <w:r>
-        <w:rPr>
-          <w:sz w:val="24"/>
-          <w:szCs w:val="24"/>
-          <w:lang w:val="en-US"/>
-        </w:rPr>
-        <w:t xml:space="preserve"> are a widely used data structure in programming and are widely supported and documented online. This means that there are numerous resources and tools available for use and troubleshooting.</w:t>
-      </w:r>
-    </w:p>
-    <w:p>
-      <w:pPr>
-        <w:rPr>
-          <w:sz w:val="24"/>
-          <w:szCs w:val="24"/>
-          <w:lang w:val="en-US"/>
-        </w:rPr>
-      </w:pPr>
-      <w:r>
-        <w:rPr>
-          <w:sz w:val="24"/>
-          <w:szCs w:val="24"/>
-          <w:lang w:val="en-US"/>
-        </w:rPr>
-        <w:t xml:space="preserve">In conclusion, although there are different creative solutions to solve the problem, the use of </w:t>
-      </w:r>
-      <w:r>
-        <w:rPr>
-          <w:sz w:val="24"/>
-          <w:szCs w:val="24"/>
-          <w:lang w:val="en-US"/>
-        </w:rPr>
-        <w:t>HashMap’s</w:t>
-      </w:r>
-      <w:r>
-        <w:rPr>
-          <w:sz w:val="24"/>
-          <w:szCs w:val="24"/>
-          <w:lang w:val="en-US"/>
-        </w:rPr>
-        <w:t xml:space="preserve"> is considered the best option due to its efficiency, flexibility, ease of implementation and support.</w:t>
+        <w:t>Support and documentation: HashMap’s are a widely used data structure in programming and are widely supported and documented online. This means that there are numerous resources and tools available for use and troubleshooting.</w:t>
+      </w:r>
+    </w:p>
+    <w:p>
+      <w:pPr>
+        <w:rPr>
+          <w:sz w:val="24"/>
+          <w:szCs w:val="24"/>
+          <w:lang w:val="en-US"/>
+        </w:rPr>
+      </w:pPr>
+      <w:r>
+        <w:rPr>
+          <w:sz w:val="24"/>
+          <w:szCs w:val="24"/>
+          <w:lang w:val="en-US"/>
+        </w:rPr>
+        <w:t>In conclusion, although there are different creative solutions to solve the problem, the use of HashMap’s is considered the best option due to its efficiency, flexibility, ease of implementation and support.</w:t>
       </w:r>
     </w:p>
     <w:p>
@@ -1462,51 +1366,15 @@
           <w:szCs w:val="24"/>
           <w:lang w:val="en-US"/>
         </w:rPr>
-        <w:t xml:space="preserve">. </w:t>
-      </w:r>
-      <w:r>
-        <w:rPr>
-          <w:b/>
-          <w:bCs/>
-          <w:sz w:val="24"/>
-          <w:szCs w:val="24"/>
-          <w:lang w:val="en-US"/>
-        </w:rPr>
-        <w:t>Evaluation and Selection of the Best Solution:</w:t>
-      </w:r>
-      <w:r>
-        <w:rPr>
-          <w:b/>
-          <w:bCs/>
-          <w:sz w:val="24"/>
-          <w:szCs w:val="24"/>
-          <w:lang w:val="en-US"/>
-        </w:rPr>
-        <w:t xml:space="preserve"> </w:t>
-      </w:r>
-      <w:r>
-        <w:rPr>
-          <w:sz w:val="24"/>
-          <w:szCs w:val="24"/>
-          <w:lang w:val="en-US"/>
-        </w:rPr>
-        <w:t xml:space="preserve">For the justification of the previous selection, in which the use of </w:t>
-      </w:r>
-      <w:r>
-        <w:rPr>
-          <w:sz w:val="24"/>
-          <w:szCs w:val="24"/>
-          <w:lang w:val="en-US"/>
-        </w:rPr>
-        <w:t>HashMap</w:t>
-      </w:r>
-      <w:r>
-        <w:rPr>
-          <w:sz w:val="24"/>
-          <w:szCs w:val="24"/>
-          <w:lang w:val="en-US"/>
-        </w:rPr>
-        <w:t xml:space="preserve"> was the winner, a series of criteria were made where all the possible solutions found are evaluated, where the best solution to develop is evidenced.</w:t>
+        <w:t xml:space="preserve">. Evaluation and Selection of the Best Solution: </w:t>
+      </w:r>
+      <w:r>
+        <w:rPr>
+          <w:sz w:val="24"/>
+          <w:szCs w:val="24"/>
+          <w:lang w:val="en-US"/>
+        </w:rPr>
+        <w:t>For the justification of the previous selection, in which the use of HashMap was the winner, a series of criteria were made where all the possible solutions found are evaluated, where the best solution to develop is evidenced.</w:t>
       </w:r>
     </w:p>
     <w:p>
@@ -3529,47 +3397,55 @@
           <w:lang w:val="en-US"/>
         </w:rPr>
         <w:lastRenderedPageBreak/>
-        <w:t xml:space="preserve">According to the table, the most effective solution is the use of </w:t>
-      </w:r>
-      <w:r>
-        <w:rPr>
-          <w:sz w:val="24"/>
-          <w:szCs w:val="24"/>
-          <w:lang w:val="en-US"/>
-        </w:rPr>
-        <w:t>HashMap’s</w:t>
-      </w:r>
-      <w:r>
-        <w:rPr>
-          <w:sz w:val="24"/>
-          <w:szCs w:val="24"/>
-          <w:lang w:val="en-US"/>
-        </w:rPr>
-        <w:t>. It obtains the highest score in three of the four criteria and the second highest score in the remaining criterion. It provides an exact solution, with constant time efficiency (</w:t>
-      </w:r>
-      <w:r>
-        <w:rPr>
-          <w:sz w:val="24"/>
-          <w:szCs w:val="24"/>
-          <w:lang w:val="en-US"/>
-        </w:rPr>
-        <w:t>O (</w:t>
-      </w:r>
-      <w:r>
-        <w:rPr>
-          <w:sz w:val="24"/>
-          <w:szCs w:val="24"/>
-          <w:lang w:val="en-US"/>
-        </w:rPr>
-        <w:t>1)</w:t>
-      </w:r>
-      <w:r>
-        <w:rPr>
-          <w:sz w:val="24"/>
-          <w:szCs w:val="24"/>
-          <w:lang w:val="en-US"/>
-        </w:rPr>
-        <w:t>) and</w:t>
+        <w:t>According to the table, the most effective solution is the use of HashMap’s. It obtains the highest score in three of the four criteria and the second highest score in the remaining criterion. It provides an exact solution, with constant time efficiency (O (1)) and can find all solutions. In addition, it is compatible with the basic arithmetic operations of a modern computer.</w:t>
+      </w:r>
+    </w:p>
+    <w:p>
+      <w:pPr>
+        <w:rPr>
+          <w:sz w:val="24"/>
+          <w:szCs w:val="24"/>
+          <w:lang w:val="en-US"/>
+        </w:rPr>
+      </w:pPr>
+    </w:p>
+    <w:p>
+      <w:pPr>
+        <w:rPr>
+          <w:sz w:val="24"/>
+          <w:szCs w:val="24"/>
+          <w:lang w:val="en-US"/>
+        </w:rPr>
+      </w:pPr>
+      <w:r>
+        <w:rPr>
+          <w:b/>
+          <w:bCs/>
+          <w:sz w:val="24"/>
+          <w:szCs w:val="24"/>
+          <w:lang w:val="en-US"/>
+        </w:rPr>
+        <w:t xml:space="preserve">6. </w:t>
+      </w:r>
+      <w:r>
+        <w:rPr>
+          <w:b/>
+          <w:bCs/>
+          <w:sz w:val="24"/>
+          <w:szCs w:val="24"/>
+          <w:lang w:val="en-US"/>
+        </w:rPr>
+        <w:t>Preparation of Reports and Specifications</w:t>
+      </w:r>
+      <w:r>
+        <w:rPr>
+          <w:b/>
+          <w:bCs/>
+          <w:sz w:val="24"/>
+          <w:szCs w:val="24"/>
+          <w:lang w:val="en-US"/>
+        </w:rPr>
+        <w:t>:</w:t>
       </w:r>
       <w:r>
         <w:rPr>
@@ -3585,16 +3461,338 @@
           <w:szCs w:val="24"/>
           <w:lang w:val="en-US"/>
         </w:rPr>
-        <w:t>can</w:t>
-      </w:r>
-      <w:r>
-        <w:rPr>
-          <w:sz w:val="24"/>
-          <w:szCs w:val="24"/>
-          <w:lang w:val="en-US"/>
-        </w:rPr>
-        <w:t xml:space="preserve"> find all solutions. In addition, it is compatible with the basic arithmetic operations of a modern computer.</w:t>
-      </w:r>
+        <w:t>Here the possible inputs and outputs that can be presented for the solution of the problem are contemplated. In this way we anticipate possible cases during the program.</w:t>
+      </w:r>
+    </w:p>
+    <w:p>
+      <w:pPr>
+        <w:rPr>
+          <w:sz w:val="24"/>
+          <w:szCs w:val="24"/>
+          <w:lang w:val="en-US"/>
+        </w:rPr>
+      </w:pPr>
+      <w:r>
+        <w:rPr>
+          <w:sz w:val="24"/>
+          <w:szCs w:val="24"/>
+          <w:lang w:val="en-US"/>
+        </w:rPr>
+        <w:t>Inputs:</w:t>
+      </w:r>
+    </w:p>
+    <w:p>
+      <w:pPr>
+        <w:pStyle w:val="Prrafodelista"/>
+        <w:numPr>
+          <w:ilvl w:val="0"/>
+          <w:numId w:val="8"/>
+        </w:numPr>
+        <w:rPr>
+          <w:sz w:val="24"/>
+          <w:szCs w:val="24"/>
+          <w:lang w:val="en-US"/>
+        </w:rPr>
+      </w:pPr>
+      <w:r>
+        <w:rPr>
+          <w:sz w:val="24"/>
+          <w:szCs w:val="24"/>
+          <w:lang w:val="en-US"/>
+        </w:rPr>
+        <w:t xml:space="preserve">Plain text file with passenger information, including at least full name, document number, seat number, seat class, seat class, miles accrued, whether they require special attention and </w:t>
+      </w:r>
+      <w:r>
+        <w:rPr>
+          <w:sz w:val="24"/>
+          <w:szCs w:val="24"/>
+          <w:lang w:val="en-US"/>
+        </w:rPr>
+        <w:t>whether</w:t>
+      </w:r>
+      <w:r>
+        <w:rPr>
+          <w:sz w:val="24"/>
+          <w:szCs w:val="24"/>
+          <w:lang w:val="en-US"/>
+        </w:rPr>
+        <w:t xml:space="preserve"> they are a senior citizen.</w:t>
+      </w:r>
+    </w:p>
+    <w:p>
+      <w:pPr>
+        <w:pStyle w:val="Prrafodelista"/>
+        <w:rPr>
+          <w:sz w:val="24"/>
+          <w:szCs w:val="24"/>
+          <w:lang w:val="en-US"/>
+        </w:rPr>
+      </w:pPr>
+    </w:p>
+    <w:p>
+      <w:pPr>
+        <w:pStyle w:val="Prrafodelista"/>
+        <w:numPr>
+          <w:ilvl w:val="0"/>
+          <w:numId w:val="8"/>
+        </w:numPr>
+        <w:rPr>
+          <w:sz w:val="24"/>
+          <w:szCs w:val="24"/>
+          <w:lang w:val="en-US"/>
+        </w:rPr>
+      </w:pPr>
+      <w:r>
+        <w:rPr>
+          <w:sz w:val="24"/>
+          <w:szCs w:val="24"/>
+          <w:lang w:val="en-US"/>
+        </w:rPr>
+        <w:t>Identifier of the flight to which the passengers belong.</w:t>
+      </w:r>
+    </w:p>
+    <w:p>
+      <w:pPr>
+        <w:pStyle w:val="Prrafodelista"/>
+        <w:rPr>
+          <w:sz w:val="24"/>
+          <w:szCs w:val="24"/>
+          <w:lang w:val="en-US"/>
+        </w:rPr>
+      </w:pPr>
+    </w:p>
+    <w:p>
+      <w:pPr>
+        <w:pStyle w:val="Prrafodelista"/>
+        <w:numPr>
+          <w:ilvl w:val="0"/>
+          <w:numId w:val="8"/>
+        </w:numPr>
+        <w:rPr>
+          <w:sz w:val="24"/>
+          <w:szCs w:val="24"/>
+          <w:lang w:val="en-US"/>
+        </w:rPr>
+      </w:pPr>
+      <w:r>
+        <w:rPr>
+          <w:sz w:val="24"/>
+          <w:szCs w:val="24"/>
+          <w:lang w:val="en-US"/>
+        </w:rPr>
+        <w:t xml:space="preserve">Special call orders for first class, indicating the priority criteria to be </w:t>
+      </w:r>
+      <w:r>
+        <w:rPr>
+          <w:sz w:val="24"/>
+          <w:szCs w:val="24"/>
+          <w:lang w:val="en-US"/>
+        </w:rPr>
+        <w:t>considered</w:t>
+      </w:r>
+      <w:r>
+        <w:rPr>
+          <w:sz w:val="24"/>
+          <w:szCs w:val="24"/>
+          <w:lang w:val="en-US"/>
+        </w:rPr>
+        <w:t xml:space="preserve"> (e.g., accrued miles, special attention required, senior citizen).</w:t>
+      </w:r>
+    </w:p>
+    <w:p>
+      <w:pPr>
+        <w:rPr>
+          <w:sz w:val="24"/>
+          <w:szCs w:val="24"/>
+          <w:lang w:val="en-US"/>
+        </w:rPr>
+      </w:pPr>
+    </w:p>
+    <w:p>
+      <w:pPr>
+        <w:rPr>
+          <w:sz w:val="24"/>
+          <w:szCs w:val="24"/>
+          <w:lang w:val="en-US"/>
+        </w:rPr>
+      </w:pPr>
+      <w:r>
+        <w:rPr>
+          <w:sz w:val="24"/>
+          <w:szCs w:val="24"/>
+          <w:lang w:val="en-US"/>
+        </w:rPr>
+        <w:t>Outputs:</w:t>
+      </w:r>
+    </w:p>
+    <w:p>
+      <w:pPr>
+        <w:pStyle w:val="Prrafodelista"/>
+        <w:numPr>
+          <w:ilvl w:val="0"/>
+          <w:numId w:val="9"/>
+        </w:numPr>
+        <w:rPr>
+          <w:sz w:val="24"/>
+          <w:szCs w:val="24"/>
+          <w:lang w:val="en-US"/>
+        </w:rPr>
+      </w:pPr>
+      <w:r>
+        <w:rPr>
+          <w:sz w:val="24"/>
+          <w:szCs w:val="24"/>
+          <w:lang w:val="en-US"/>
+        </w:rPr>
+        <w:t>Confirmation of passenger data upload.</w:t>
+      </w:r>
+    </w:p>
+    <w:p>
+      <w:pPr>
+        <w:pStyle w:val="Prrafodelista"/>
+        <w:rPr>
+          <w:sz w:val="24"/>
+          <w:szCs w:val="24"/>
+          <w:lang w:val="en-US"/>
+        </w:rPr>
+      </w:pPr>
+    </w:p>
+    <w:p>
+      <w:pPr>
+        <w:pStyle w:val="Prrafodelista"/>
+        <w:numPr>
+          <w:ilvl w:val="0"/>
+          <w:numId w:val="9"/>
+        </w:numPr>
+        <w:rPr>
+          <w:sz w:val="24"/>
+          <w:szCs w:val="24"/>
+          <w:lang w:val="en-US"/>
+        </w:rPr>
+      </w:pPr>
+      <w:r>
+        <w:rPr>
+          <w:sz w:val="24"/>
+          <w:szCs w:val="24"/>
+          <w:lang w:val="en-US"/>
+        </w:rPr>
+        <w:t>Order of arrival of passengers at the boarding lounge.</w:t>
+      </w:r>
+    </w:p>
+    <w:p>
+      <w:pPr>
+        <w:pStyle w:val="Prrafodelista"/>
+        <w:rPr>
+          <w:sz w:val="24"/>
+          <w:szCs w:val="24"/>
+          <w:lang w:val="en-US"/>
+        </w:rPr>
+      </w:pPr>
+    </w:p>
+    <w:p>
+      <w:pPr>
+        <w:pStyle w:val="Prrafodelista"/>
+        <w:numPr>
+          <w:ilvl w:val="0"/>
+          <w:numId w:val="9"/>
+        </w:numPr>
+        <w:rPr>
+          <w:sz w:val="24"/>
+          <w:szCs w:val="24"/>
+          <w:lang w:val="en-US"/>
+        </w:rPr>
+      </w:pPr>
+      <w:r>
+        <w:rPr>
+          <w:sz w:val="24"/>
+          <w:szCs w:val="24"/>
+          <w:lang w:val="en-US"/>
+        </w:rPr>
+        <w:t xml:space="preserve">Order of entry to the aircraft, </w:t>
+      </w:r>
+      <w:r>
+        <w:rPr>
+          <w:sz w:val="24"/>
+          <w:szCs w:val="24"/>
+          <w:lang w:val="en-US"/>
+        </w:rPr>
+        <w:t>considering</w:t>
+      </w:r>
+      <w:r>
+        <w:rPr>
+          <w:sz w:val="24"/>
+          <w:szCs w:val="24"/>
+          <w:lang w:val="en-US"/>
+        </w:rPr>
+        <w:t xml:space="preserve"> the priority of the first class and the order of arrival for the rest of the passengers.</w:t>
+      </w:r>
+    </w:p>
+    <w:p>
+      <w:pPr>
+        <w:pStyle w:val="Prrafodelista"/>
+        <w:rPr>
+          <w:sz w:val="24"/>
+          <w:szCs w:val="24"/>
+          <w:lang w:val="en-US"/>
+        </w:rPr>
+      </w:pPr>
+    </w:p>
+    <w:p>
+      <w:pPr>
+        <w:pStyle w:val="Prrafodelista"/>
+        <w:numPr>
+          <w:ilvl w:val="0"/>
+          <w:numId w:val="9"/>
+        </w:numPr>
+        <w:rPr>
+          <w:sz w:val="24"/>
+          <w:szCs w:val="24"/>
+          <w:lang w:val="en-US"/>
+        </w:rPr>
+      </w:pPr>
+      <w:r>
+        <w:rPr>
+          <w:sz w:val="24"/>
+          <w:szCs w:val="24"/>
+          <w:lang w:val="en-US"/>
+        </w:rPr>
+        <w:t xml:space="preserve">Order of departure from the aircraft, </w:t>
+      </w:r>
+      <w:r>
+        <w:rPr>
+          <w:sz w:val="24"/>
+          <w:szCs w:val="24"/>
+          <w:lang w:val="en-US"/>
+        </w:rPr>
+        <w:t>considering</w:t>
+      </w:r>
+      <w:r>
+        <w:rPr>
+          <w:sz w:val="24"/>
+          <w:szCs w:val="24"/>
+          <w:lang w:val="en-US"/>
+        </w:rPr>
+        <w:t xml:space="preserve"> the distribution of seats.</w:t>
+      </w:r>
+    </w:p>
+    <w:p>
+      <w:pPr>
+        <w:pStyle w:val="Prrafodelista"/>
+        <w:rPr>
+          <w:sz w:val="24"/>
+          <w:szCs w:val="24"/>
+          <w:lang w:val="en-US"/>
+        </w:rPr>
+      </w:pPr>
+    </w:p>
+    <w:p>
+      <w:pPr>
+        <w:rPr>
+          <w:sz w:val="24"/>
+          <w:szCs w:val="24"/>
+          <w:lang w:val="en-US"/>
+        </w:rPr>
+      </w:pPr>
     </w:p>
     <w:sectPr>
       <w:pgSz w:w="12240" w:h="15840"/>
@@ -3945,6 +4143,118 @@
     </w:lvl>
   </w:abstractNum>
   <w:abstractNum w:abstractNumId="3" w15:restartNumberingAfterBreak="0">
+    <w:nsid w:val="35E66B0D"/>
+    <w:multiLevelType w:val="hybridMultilevel"/>
+    <w:tmpl w:val="30E2CEF0"/>
+    <w:lvl w:ilvl="0" w:tplc="426ED77C">
+      <w:numFmt w:val="bullet"/>
+      <w:lvlText w:val="-"/>
+      <w:lvlJc w:val="left"/>
+      <w:pPr>
+        <w:ind w:left="720" w:hanging="360"/>
+      </w:pPr>
+      <w:rPr>
+        <w:rFonts w:ascii="Calibri" w:eastAsiaTheme="minorHAnsi" w:hAnsi="Calibri" w:cs="Calibri" w:hint="default"/>
+      </w:rPr>
+    </w:lvl>
+    <w:lvl w:ilvl="1" w:tplc="240A0003" w:tentative="1">
+      <w:start w:val="1"/>
+      <w:numFmt w:val="bullet"/>
+      <w:lvlText w:val="o"/>
+      <w:lvlJc w:val="left"/>
+      <w:pPr>
+        <w:ind w:left="1440" w:hanging="360"/>
+      </w:pPr>
+      <w:rPr>
+        <w:rFonts w:ascii="Courier New" w:hAnsi="Courier New" w:cs="Courier New" w:hint="default"/>
+      </w:rPr>
+    </w:lvl>
+    <w:lvl w:ilvl="2" w:tplc="240A0005" w:tentative="1">
+      <w:start w:val="1"/>
+      <w:numFmt w:val="bullet"/>
+      <w:lvlText w:val=""/>
+      <w:lvlJc w:val="left"/>
+      <w:pPr>
+        <w:ind w:left="2160" w:hanging="360"/>
+      </w:pPr>
+      <w:rPr>
+        <w:rFonts w:ascii="Wingdings" w:hAnsi="Wingdings" w:hint="default"/>
+      </w:rPr>
+    </w:lvl>
+    <w:lvl w:ilvl="3" w:tplc="240A0001" w:tentative="1">
+      <w:start w:val="1"/>
+      <w:numFmt w:val="bullet"/>
+      <w:lvlText w:val=""/>
+      <w:lvlJc w:val="left"/>
+      <w:pPr>
+        <w:ind w:left="2880" w:hanging="360"/>
+      </w:pPr>
+      <w:rPr>
+        <w:rFonts w:ascii="Symbol" w:hAnsi="Symbol" w:hint="default"/>
+      </w:rPr>
+    </w:lvl>
+    <w:lvl w:ilvl="4" w:tplc="240A0003" w:tentative="1">
+      <w:start w:val="1"/>
+      <w:numFmt w:val="bullet"/>
+      <w:lvlText w:val="o"/>
+      <w:lvlJc w:val="left"/>
+      <w:pPr>
+        <w:ind w:left="3600" w:hanging="360"/>
+      </w:pPr>
+      <w:rPr>
+        <w:rFonts w:ascii="Courier New" w:hAnsi="Courier New" w:cs="Courier New" w:hint="default"/>
+      </w:rPr>
+    </w:lvl>
+    <w:lvl w:ilvl="5" w:tplc="240A0005" w:tentative="1">
+      <w:start w:val="1"/>
+      <w:numFmt w:val="bullet"/>
+      <w:lvlText w:val=""/>
+      <w:lvlJc w:val="left"/>
+      <w:pPr>
+        <w:ind w:left="4320" w:hanging="360"/>
+      </w:pPr>
+      <w:rPr>
+        <w:rFonts w:ascii="Wingdings" w:hAnsi="Wingdings" w:hint="default"/>
+      </w:rPr>
+    </w:lvl>
+    <w:lvl w:ilvl="6" w:tplc="240A0001" w:tentative="1">
+      <w:start w:val="1"/>
+      <w:numFmt w:val="bullet"/>
+      <w:lvlText w:val=""/>
+      <w:lvlJc w:val="left"/>
+      <w:pPr>
+        <w:ind w:left="5040" w:hanging="360"/>
+      </w:pPr>
+      <w:rPr>
+        <w:rFonts w:ascii="Symbol" w:hAnsi="Symbol" w:hint="default"/>
+      </w:rPr>
+    </w:lvl>
+    <w:lvl w:ilvl="7" w:tplc="240A0003" w:tentative="1">
+      <w:start w:val="1"/>
+      <w:numFmt w:val="bullet"/>
+      <w:lvlText w:val="o"/>
+      <w:lvlJc w:val="left"/>
+      <w:pPr>
+        <w:ind w:left="5760" w:hanging="360"/>
+      </w:pPr>
+      <w:rPr>
+        <w:rFonts w:ascii="Courier New" w:hAnsi="Courier New" w:cs="Courier New" w:hint="default"/>
+      </w:rPr>
+    </w:lvl>
+    <w:lvl w:ilvl="8" w:tplc="240A0005" w:tentative="1">
+      <w:start w:val="1"/>
+      <w:numFmt w:val="bullet"/>
+      <w:lvlText w:val=""/>
+      <w:lvlJc w:val="left"/>
+      <w:pPr>
+        <w:ind w:left="6480" w:hanging="360"/>
+      </w:pPr>
+      <w:rPr>
+        <w:rFonts w:ascii="Wingdings" w:hAnsi="Wingdings" w:hint="default"/>
+      </w:rPr>
+    </w:lvl>
+  </w:abstractNum>
+  <w:abstractNum w:abstractNumId="4" w15:restartNumberingAfterBreak="0">
     <w:nsid w:val="371C6A89"/>
     <w:multiLevelType w:val="hybridMultilevel"/>
     <w:tmpl w:val="04BCF8BE"/>
@@ -4056,7 +4366,7 @@
       </w:rPr>
     </w:lvl>
   </w:abstractNum>
-  <w:abstractNum w:abstractNumId="4" w15:restartNumberingAfterBreak="0">
+  <w:abstractNum w:abstractNumId="5" w15:restartNumberingAfterBreak="0">
     <w:nsid w:val="3AE52290"/>
     <w:multiLevelType w:val="hybridMultilevel"/>
     <w:tmpl w:val="818C54D0"/>
@@ -4168,7 +4478,7 @@
       </w:rPr>
     </w:lvl>
   </w:abstractNum>
-  <w:abstractNum w:abstractNumId="5" w15:restartNumberingAfterBreak="0">
+  <w:abstractNum w:abstractNumId="6" w15:restartNumberingAfterBreak="0">
     <w:nsid w:val="43543BAF"/>
     <w:multiLevelType w:val="hybridMultilevel"/>
     <w:tmpl w:val="C6729E82"/>
@@ -4280,7 +4590,119 @@
       </w:rPr>
     </w:lvl>
   </w:abstractNum>
-  <w:abstractNum w:abstractNumId="6" w15:restartNumberingAfterBreak="0">
+  <w:abstractNum w:abstractNumId="7" w15:restartNumberingAfterBreak="0">
+    <w:nsid w:val="65A70C32"/>
+    <w:multiLevelType w:val="hybridMultilevel"/>
+    <w:tmpl w:val="0FBAD3C0"/>
+    <w:lvl w:ilvl="0" w:tplc="426ED77C">
+      <w:numFmt w:val="bullet"/>
+      <w:lvlText w:val="-"/>
+      <w:lvlJc w:val="left"/>
+      <w:pPr>
+        <w:ind w:left="720" w:hanging="360"/>
+      </w:pPr>
+      <w:rPr>
+        <w:rFonts w:ascii="Calibri" w:eastAsiaTheme="minorHAnsi" w:hAnsi="Calibri" w:cs="Calibri" w:hint="default"/>
+      </w:rPr>
+    </w:lvl>
+    <w:lvl w:ilvl="1" w:tplc="240A0003" w:tentative="1">
+      <w:start w:val="1"/>
+      <w:numFmt w:val="bullet"/>
+      <w:lvlText w:val="o"/>
+      <w:lvlJc w:val="left"/>
+      <w:pPr>
+        <w:ind w:left="1440" w:hanging="360"/>
+      </w:pPr>
+      <w:rPr>
+        <w:rFonts w:ascii="Courier New" w:hAnsi="Courier New" w:cs="Courier New" w:hint="default"/>
+      </w:rPr>
+    </w:lvl>
+    <w:lvl w:ilvl="2" w:tplc="240A0005" w:tentative="1">
+      <w:start w:val="1"/>
+      <w:numFmt w:val="bullet"/>
+      <w:lvlText w:val=""/>
+      <w:lvlJc w:val="left"/>
+      <w:pPr>
+        <w:ind w:left="2160" w:hanging="360"/>
+      </w:pPr>
+      <w:rPr>
+        <w:rFonts w:ascii="Wingdings" w:hAnsi="Wingdings" w:hint="default"/>
+      </w:rPr>
+    </w:lvl>
+    <w:lvl w:ilvl="3" w:tplc="240A0001" w:tentative="1">
+      <w:start w:val="1"/>
+      <w:numFmt w:val="bullet"/>
+      <w:lvlText w:val=""/>
+      <w:lvlJc w:val="left"/>
+      <w:pPr>
+        <w:ind w:left="2880" w:hanging="360"/>
+      </w:pPr>
+      <w:rPr>
+        <w:rFonts w:ascii="Symbol" w:hAnsi="Symbol" w:hint="default"/>
+      </w:rPr>
+    </w:lvl>
+    <w:lvl w:ilvl="4" w:tplc="240A0003" w:tentative="1">
+      <w:start w:val="1"/>
+      <w:numFmt w:val="bullet"/>
+      <w:lvlText w:val="o"/>
+      <w:lvlJc w:val="left"/>
+      <w:pPr>
+        <w:ind w:left="3600" w:hanging="360"/>
+      </w:pPr>
+      <w:rPr>
+        <w:rFonts w:ascii="Courier New" w:hAnsi="Courier New" w:cs="Courier New" w:hint="default"/>
+      </w:rPr>
+    </w:lvl>
+    <w:lvl w:ilvl="5" w:tplc="240A0005" w:tentative="1">
+      <w:start w:val="1"/>
+      <w:numFmt w:val="bullet"/>
+      <w:lvlText w:val=""/>
+      <w:lvlJc w:val="left"/>
+      <w:pPr>
+        <w:ind w:left="4320" w:hanging="360"/>
+      </w:pPr>
+      <w:rPr>
+        <w:rFonts w:ascii="Wingdings" w:hAnsi="Wingdings" w:hint="default"/>
+      </w:rPr>
+    </w:lvl>
+    <w:lvl w:ilvl="6" w:tplc="240A0001" w:tentative="1">
+      <w:start w:val="1"/>
+      <w:numFmt w:val="bullet"/>
+      <w:lvlText w:val=""/>
+      <w:lvlJc w:val="left"/>
+      <w:pPr>
+        <w:ind w:left="5040" w:hanging="360"/>
+      </w:pPr>
+      <w:rPr>
+        <w:rFonts w:ascii="Symbol" w:hAnsi="Symbol" w:hint="default"/>
+      </w:rPr>
+    </w:lvl>
+    <w:lvl w:ilvl="7" w:tplc="240A0003" w:tentative="1">
+      <w:start w:val="1"/>
+      <w:numFmt w:val="bullet"/>
+      <w:lvlText w:val="o"/>
+      <w:lvlJc w:val="left"/>
+      <w:pPr>
+        <w:ind w:left="5760" w:hanging="360"/>
+      </w:pPr>
+      <w:rPr>
+        <w:rFonts w:ascii="Courier New" w:hAnsi="Courier New" w:cs="Courier New" w:hint="default"/>
+      </w:rPr>
+    </w:lvl>
+    <w:lvl w:ilvl="8" w:tplc="240A0005" w:tentative="1">
+      <w:start w:val="1"/>
+      <w:numFmt w:val="bullet"/>
+      <w:lvlText w:val=""/>
+      <w:lvlJc w:val="left"/>
+      <w:pPr>
+        <w:ind w:left="6480" w:hanging="360"/>
+      </w:pPr>
+      <w:rPr>
+        <w:rFonts w:ascii="Wingdings" w:hAnsi="Wingdings" w:hint="default"/>
+      </w:rPr>
+    </w:lvl>
+  </w:abstractNum>
+  <w:abstractNum w:abstractNumId="8" w15:restartNumberingAfterBreak="0">
     <w:nsid w:val="68217E6E"/>
     <w:multiLevelType w:val="hybridMultilevel"/>
     <w:tmpl w:val="6CDCAD2E"/>
@@ -4393,16 +4815,16 @@
     </w:lvl>
   </w:abstractNum>
   <w:num w:numId="1" w16cid:durableId="673071472">
-    <w:abstractNumId w:val="3"/>
+    <w:abstractNumId w:val="4"/>
   </w:num>
   <w:num w:numId="2" w16cid:durableId="1819616739">
-    <w:abstractNumId w:val="6"/>
+    <w:abstractNumId w:val="8"/>
   </w:num>
   <w:num w:numId="3" w16cid:durableId="1406411669">
     <w:abstractNumId w:val="2"/>
   </w:num>
   <w:num w:numId="4" w16cid:durableId="1361081239">
-    <w:abstractNumId w:val="5"/>
+    <w:abstractNumId w:val="6"/>
   </w:num>
   <w:num w:numId="5" w16cid:durableId="1358891235">
     <w:abstractNumId w:val="0"/>
@@ -4411,7 +4833,13 @@
     <w:abstractNumId w:val="1"/>
   </w:num>
   <w:num w:numId="7" w16cid:durableId="1008993104">
-    <w:abstractNumId w:val="4"/>
+    <w:abstractNumId w:val="5"/>
+  </w:num>
+  <w:num w:numId="8" w16cid:durableId="157311740">
+    <w:abstractNumId w:val="3"/>
+  </w:num>
+  <w:num w:numId="9" w16cid:durableId="1304000322">
+    <w:abstractNumId w:val="7"/>
   </w:num>
 </w:numbering>
 </file>

</xml_diff>

<commit_message>
Engineering Method - Final
</commit_message>
<xml_diff>
--- a/docs/Engineering Method - Airline.docx
+++ b/docs/Engineering Method - Airline.docx
@@ -3425,27 +3425,7 @@
           <w:szCs w:val="24"/>
           <w:lang w:val="en-US"/>
         </w:rPr>
-        <w:t xml:space="preserve">6. </w:t>
-      </w:r>
-      <w:r>
-        <w:rPr>
-          <w:b/>
-          <w:bCs/>
-          <w:sz w:val="24"/>
-          <w:szCs w:val="24"/>
-          <w:lang w:val="en-US"/>
-        </w:rPr>
-        <w:t>Preparation of Reports and Specifications</w:t>
-      </w:r>
-      <w:r>
-        <w:rPr>
-          <w:b/>
-          <w:bCs/>
-          <w:sz w:val="24"/>
-          <w:szCs w:val="24"/>
-          <w:lang w:val="en-US"/>
-        </w:rPr>
-        <w:t>:</w:t>
+        <w:t>6. Preparation of Reports and Specifications:</w:t>
       </w:r>
       <w:r>
         <w:rPr>
@@ -3500,23 +3480,7 @@
           <w:szCs w:val="24"/>
           <w:lang w:val="en-US"/>
         </w:rPr>
-        <w:t xml:space="preserve">Plain text file with passenger information, including at least full name, document number, seat number, seat class, seat class, miles accrued, whether they require special attention and </w:t>
-      </w:r>
-      <w:r>
-        <w:rPr>
-          <w:sz w:val="24"/>
-          <w:szCs w:val="24"/>
-          <w:lang w:val="en-US"/>
-        </w:rPr>
-        <w:t>whether</w:t>
-      </w:r>
-      <w:r>
-        <w:rPr>
-          <w:sz w:val="24"/>
-          <w:szCs w:val="24"/>
-          <w:lang w:val="en-US"/>
-        </w:rPr>
-        <w:t xml:space="preserve"> they are a senior citizen.</w:t>
+        <w:t>Plain text file with passenger information, including at least full name, document number, seat number, seat class, seat class, miles accrued, whether they require special attention and whether they are a senior citizen.</w:t>
       </w:r>
     </w:p>
     <w:p>
@@ -3580,23 +3544,7 @@
           <w:szCs w:val="24"/>
           <w:lang w:val="en-US"/>
         </w:rPr>
-        <w:t xml:space="preserve">Special call orders for first class, indicating the priority criteria to be </w:t>
-      </w:r>
-      <w:r>
-        <w:rPr>
-          <w:sz w:val="24"/>
-          <w:szCs w:val="24"/>
-          <w:lang w:val="en-US"/>
-        </w:rPr>
-        <w:t>considered</w:t>
-      </w:r>
-      <w:r>
-        <w:rPr>
-          <w:sz w:val="24"/>
-          <w:szCs w:val="24"/>
-          <w:lang w:val="en-US"/>
-        </w:rPr>
-        <w:t xml:space="preserve"> (e.g., accrued miles, special attention required, senior citizen).</w:t>
+        <w:t>Special call orders for first class, indicating the priority criteria to be considered (e.g., accrued miles, special attention required, senior citizen).</w:t>
       </w:r>
     </w:p>
     <w:p>
@@ -3708,23 +3656,7 @@
           <w:szCs w:val="24"/>
           <w:lang w:val="en-US"/>
         </w:rPr>
-        <w:t xml:space="preserve">Order of entry to the aircraft, </w:t>
-      </w:r>
-      <w:r>
-        <w:rPr>
-          <w:sz w:val="24"/>
-          <w:szCs w:val="24"/>
-          <w:lang w:val="en-US"/>
-        </w:rPr>
-        <w:t>considering</w:t>
-      </w:r>
-      <w:r>
-        <w:rPr>
-          <w:sz w:val="24"/>
-          <w:szCs w:val="24"/>
-          <w:lang w:val="en-US"/>
-        </w:rPr>
-        <w:t xml:space="preserve"> the priority of the first class and the order of arrival for the rest of the passengers.</w:t>
+        <w:t>Order of entry to the aircraft, considering the priority of the first class and the order of arrival for the rest of the passengers.</w:t>
       </w:r>
     </w:p>
     <w:p>
@@ -3756,34 +3688,227 @@
           <w:szCs w:val="24"/>
           <w:lang w:val="en-US"/>
         </w:rPr>
-        <w:t xml:space="preserve">Order of departure from the aircraft, </w:t>
-      </w:r>
-      <w:r>
-        <w:rPr>
-          <w:sz w:val="24"/>
-          <w:szCs w:val="24"/>
-          <w:lang w:val="en-US"/>
-        </w:rPr>
-        <w:t>considering</w:t>
-      </w:r>
-      <w:r>
-        <w:rPr>
-          <w:sz w:val="24"/>
-          <w:szCs w:val="24"/>
-          <w:lang w:val="en-US"/>
-        </w:rPr>
-        <w:t xml:space="preserve"> the distribution of seats.</w:t>
-      </w:r>
-    </w:p>
-    <w:p>
-      <w:pPr>
-        <w:pStyle w:val="Prrafodelista"/>
-        <w:rPr>
-          <w:sz w:val="24"/>
-          <w:szCs w:val="24"/>
-          <w:lang w:val="en-US"/>
-        </w:rPr>
-      </w:pPr>
+        <w:t>Order of departure from the aircraft, considering the distribution of seats.</w:t>
+      </w:r>
+    </w:p>
+    <w:p>
+      <w:pPr>
+        <w:pStyle w:val="Prrafodelista"/>
+        <w:rPr>
+          <w:sz w:val="24"/>
+          <w:szCs w:val="24"/>
+          <w:lang w:val="en-US"/>
+        </w:rPr>
+      </w:pPr>
+    </w:p>
+    <w:p>
+      <w:pPr>
+        <w:pStyle w:val="Prrafodelista"/>
+        <w:rPr>
+          <w:sz w:val="24"/>
+          <w:szCs w:val="24"/>
+          <w:lang w:val="en-US"/>
+        </w:rPr>
+      </w:pPr>
+    </w:p>
+    <w:p>
+      <w:pPr>
+        <w:pStyle w:val="Prrafodelista"/>
+        <w:rPr>
+          <w:sz w:val="24"/>
+          <w:szCs w:val="24"/>
+          <w:lang w:val="en-US"/>
+        </w:rPr>
+      </w:pPr>
+    </w:p>
+    <w:p>
+      <w:pPr>
+        <w:pStyle w:val="Prrafodelista"/>
+        <w:rPr>
+          <w:sz w:val="24"/>
+          <w:szCs w:val="24"/>
+          <w:lang w:val="en-US"/>
+        </w:rPr>
+      </w:pPr>
+    </w:p>
+    <w:p>
+      <w:pPr>
+        <w:pStyle w:val="Prrafodelista"/>
+        <w:rPr>
+          <w:sz w:val="24"/>
+          <w:szCs w:val="24"/>
+          <w:lang w:val="en-US"/>
+        </w:rPr>
+      </w:pPr>
+    </w:p>
+    <w:p>
+      <w:pPr>
+        <w:pStyle w:val="Prrafodelista"/>
+        <w:rPr>
+          <w:sz w:val="24"/>
+          <w:szCs w:val="24"/>
+          <w:lang w:val="en-US"/>
+        </w:rPr>
+      </w:pPr>
+    </w:p>
+    <w:p>
+      <w:pPr>
+        <w:pStyle w:val="Prrafodelista"/>
+        <w:rPr>
+          <w:sz w:val="24"/>
+          <w:szCs w:val="24"/>
+          <w:lang w:val="en-US"/>
+        </w:rPr>
+      </w:pPr>
+    </w:p>
+    <w:p>
+      <w:pPr>
+        <w:pStyle w:val="Prrafodelista"/>
+        <w:rPr>
+          <w:sz w:val="24"/>
+          <w:szCs w:val="24"/>
+          <w:lang w:val="en-US"/>
+        </w:rPr>
+      </w:pPr>
+    </w:p>
+    <w:p>
+      <w:pPr>
+        <w:pStyle w:val="Prrafodelista"/>
+        <w:rPr>
+          <w:sz w:val="24"/>
+          <w:szCs w:val="24"/>
+          <w:lang w:val="en-US"/>
+        </w:rPr>
+      </w:pPr>
+    </w:p>
+    <w:p>
+      <w:pPr>
+        <w:pStyle w:val="Prrafodelista"/>
+        <w:jc w:val="center"/>
+        <w:rPr>
+          <w:b/>
+          <w:bCs/>
+          <w:sz w:val="24"/>
+          <w:szCs w:val="24"/>
+          <w:u w:val="single"/>
+          <w:lang w:val="en-US"/>
+        </w:rPr>
+      </w:pPr>
+      <w:r>
+        <w:rPr>
+          <w:b/>
+          <w:bCs/>
+          <w:sz w:val="24"/>
+          <w:szCs w:val="24"/>
+          <w:u w:val="single"/>
+          <w:lang w:val="en-US"/>
+        </w:rPr>
+        <w:lastRenderedPageBreak/>
+        <w:t>Algorithm base flowchart</w:t>
+      </w:r>
+    </w:p>
+    <w:p>
+      <w:pPr>
+        <w:pStyle w:val="Prrafodelista"/>
+        <w:jc w:val="center"/>
+        <w:rPr>
+          <w:b/>
+          <w:bCs/>
+          <w:sz w:val="24"/>
+          <w:szCs w:val="24"/>
+          <w:u w:val="single"/>
+          <w:lang w:val="en-US"/>
+        </w:rPr>
+      </w:pPr>
+    </w:p>
+    <w:p>
+      <w:pPr>
+        <w:pStyle w:val="Prrafodelista"/>
+        <w:jc w:val="center"/>
+        <w:rPr>
+          <w:b/>
+          <w:bCs/>
+          <w:sz w:val="24"/>
+          <w:szCs w:val="24"/>
+          <w:u w:val="single"/>
+          <w:lang w:val="en-US"/>
+        </w:rPr>
+      </w:pPr>
+      <w:r>
+        <w:rPr>
+          <w:b/>
+          <w:bCs/>
+          <w:noProof/>
+          <w:sz w:val="24"/>
+          <w:szCs w:val="24"/>
+          <w:u w:val="single"/>
+          <w:lang w:val="en-US"/>
+        </w:rPr>
+        <w:drawing>
+          <wp:anchor distT="0" distB="0" distL="114300" distR="114300" simplePos="0" relativeHeight="251659264" behindDoc="0" locked="0" layoutInCell="1" allowOverlap="1" wp14:anchorId="65754AE9" wp14:editId="14199572">
+            <wp:simplePos x="0" y="0"/>
+            <wp:positionH relativeFrom="column">
+              <wp:posOffset>-565785</wp:posOffset>
+            </wp:positionH>
+            <wp:positionV relativeFrom="paragraph">
+              <wp:posOffset>0</wp:posOffset>
+            </wp:positionV>
+            <wp:extent cx="7010400" cy="6094730"/>
+            <wp:effectExtent l="0" t="0" r="0" b="1270"/>
+            <wp:wrapSquare wrapText="bothSides"/>
+            <wp:docPr id="2" name="Imagen 2"/>
+            <wp:cNvGraphicFramePr>
+              <a:graphicFrameLocks xmlns:a="http://schemas.openxmlformats.org/drawingml/2006/main" noChangeAspect="1"/>
+            </wp:cNvGraphicFramePr>
+            <a:graphic xmlns:a="http://schemas.openxmlformats.org/drawingml/2006/main">
+              <a:graphicData uri="http://schemas.openxmlformats.org/drawingml/2006/picture">
+                <pic:pic xmlns:pic="http://schemas.openxmlformats.org/drawingml/2006/picture">
+                  <pic:nvPicPr>
+                    <pic:cNvPr id="2" name="Imagen 2"/>
+                    <pic:cNvPicPr/>
+                  </pic:nvPicPr>
+                  <pic:blipFill>
+                    <a:blip r:embed="rId6" cstate="print">
+                      <a:extLst>
+                        <a:ext uri="{BEBA8EAE-BF5A-486C-A8C5-ECC9F3942E4B}">
+                          <a14:imgProps xmlns:a14="http://schemas.microsoft.com/office/drawing/2010/main">
+                            <a14:imgLayer r:embed="rId7">
+                              <a14:imgEffect>
+                                <a14:saturation sat="400000"/>
+                              </a14:imgEffect>
+                            </a14:imgLayer>
+                          </a14:imgProps>
+                        </a:ext>
+                        <a:ext uri="{28A0092B-C50C-407E-A947-70E740481C1C}">
+                          <a14:useLocalDpi xmlns:a14="http://schemas.microsoft.com/office/drawing/2010/main" val="0"/>
+                        </a:ext>
+                      </a:extLst>
+                    </a:blip>
+                    <a:stretch>
+                      <a:fillRect/>
+                    </a:stretch>
+                  </pic:blipFill>
+                  <pic:spPr>
+                    <a:xfrm>
+                      <a:off x="0" y="0"/>
+                      <a:ext cx="7010400" cy="6094730"/>
+                    </a:xfrm>
+                    <a:prstGeom prst="rect">
+                      <a:avLst/>
+                    </a:prstGeom>
+                  </pic:spPr>
+                </pic:pic>
+              </a:graphicData>
+            </a:graphic>
+            <wp14:sizeRelH relativeFrom="margin">
+              <wp14:pctWidth>0</wp14:pctWidth>
+            </wp14:sizeRelH>
+            <wp14:sizeRelV relativeFrom="margin">
+              <wp14:pctHeight>0</wp14:pctHeight>
+            </wp14:sizeRelV>
+          </wp:anchor>
+        </w:drawing>
+      </w:r>
     </w:p>
     <w:p>
       <w:pPr>

</xml_diff>